<commit_message>
replace vec `struct` declaration to `typedef`
</commit_message>
<xml_diff>
--- a/docs/reply.docx
+++ b/docs/reply.docx
@@ -421,7 +421,23 @@
           <w:szCs w:val="28"/>
           <w:lang w:val="ru-RU"/>
         </w:rPr>
-        <w:t>№ зач. книжки 21.0</w:t>
+        <w:t xml:space="preserve">№ </w:t>
+      </w:r>
+      <w:proofErr w:type="spellStart"/>
+      <w:r>
+        <w:rPr>
+          <w:szCs w:val="28"/>
+          <w:lang w:val="ru-RU"/>
+        </w:rPr>
+        <w:t>зач</w:t>
+      </w:r>
+      <w:proofErr w:type="spellEnd"/>
+      <w:r>
+        <w:rPr>
+          <w:szCs w:val="28"/>
+          <w:lang w:val="ru-RU"/>
+        </w:rPr>
+        <w:t>. книжки 21.0</w:t>
       </w:r>
       <w:r>
         <w:rPr>
@@ -742,9 +758,11 @@
         </w:rPr>
         <w:t xml:space="preserve">, </w:t>
       </w:r>
+      <w:proofErr w:type="spellStart"/>
       <w:r>
         <w:t>Starcraft</w:t>
       </w:r>
+      <w:proofErr w:type="spellEnd"/>
       <w:r>
         <w:rPr>
           <w:lang w:val="ru-RU"/>
@@ -923,6 +941,7 @@
         </w:rPr>
         <w:t>Я расскажу про одну из самых первых игр, когда-либо сделанных человечеством – аркадным космическим симулятором «</w:t>
       </w:r>
+      <w:proofErr w:type="spellStart"/>
       <w:r>
         <w:t>Space</w:t>
       </w:r>
@@ -932,6 +951,7 @@
       <w:r>
         <w:t>ar</w:t>
       </w:r>
+      <w:proofErr w:type="spellEnd"/>
       <w:r>
         <w:rPr>
           <w:lang w:val="ru-RU"/>
@@ -984,6 +1004,7 @@
         </w:rPr>
         <w:t>«</w:t>
       </w:r>
+      <w:proofErr w:type="spellStart"/>
       <w:r>
         <w:rPr>
           <w:i/>
@@ -991,6 +1012,7 @@
         </w:rPr>
         <w:t>Spacewar</w:t>
       </w:r>
+      <w:proofErr w:type="spellEnd"/>
       <w:r>
         <w:rPr>
           <w:i/>
@@ -1131,6 +1153,7 @@
         </w:rPr>
         <w:t>«</w:t>
       </w:r>
+      <w:proofErr w:type="spellStart"/>
       <w:r>
         <w:rPr>
           <w:i/>
@@ -1138,6 +1161,7 @@
         </w:rPr>
         <w:t>Spacewar</w:t>
       </w:r>
+      <w:proofErr w:type="spellEnd"/>
       <w:r>
         <w:rPr>
           <w:i/>
@@ -1156,7 +1180,35 @@
         <w:rPr>
           <w:lang w:val="ru-RU"/>
         </w:rPr>
-        <w:t xml:space="preserve">одна из первых известных цифровых компьютерных игр. Создана Стивом Расселом при участии Мартина Греца и Уэйна Витенена. Игра была задумана в 1961 году в Массачусетском технологическом институте. К февралю 1962 года была готова первая версия </w:t>
+        <w:t xml:space="preserve">одна из первых известных цифровых компьютерных игр. Создана Стивом Расселом при участии Мартина </w:t>
+      </w:r>
+      <w:proofErr w:type="spellStart"/>
+      <w:r>
+        <w:rPr>
+          <w:lang w:val="ru-RU"/>
+        </w:rPr>
+        <w:t>Греца</w:t>
+      </w:r>
+      <w:proofErr w:type="spellEnd"/>
+      <w:r>
+        <w:rPr>
+          <w:lang w:val="ru-RU"/>
+        </w:rPr>
+        <w:t xml:space="preserve"> и Уэйна </w:t>
+      </w:r>
+      <w:proofErr w:type="spellStart"/>
+      <w:r>
+        <w:rPr>
+          <w:lang w:val="ru-RU"/>
+        </w:rPr>
+        <w:t>Витенена</w:t>
+      </w:r>
+      <w:proofErr w:type="spellEnd"/>
+      <w:r>
+        <w:rPr>
+          <w:lang w:val="ru-RU"/>
+        </w:rPr>
+        <w:t xml:space="preserve">. Игра была задумана в 1961 году в Массачусетском технологическом институте. К февралю 1962 года была готова первая версия </w:t>
       </w:r>
       <w:r>
         <w:rPr>
@@ -1166,6 +1218,7 @@
         </w:rPr>
         <w:t>«</w:t>
       </w:r>
+      <w:proofErr w:type="spellStart"/>
       <w:r>
         <w:rPr>
           <w:i/>
@@ -1173,6 +1226,7 @@
         </w:rPr>
         <w:t>Spacwar</w:t>
       </w:r>
+      <w:proofErr w:type="spellEnd"/>
       <w:r>
         <w:rPr>
           <w:i/>
@@ -1209,6 +1263,7 @@
         </w:rPr>
         <w:t>«</w:t>
       </w:r>
+      <w:proofErr w:type="spellStart"/>
       <w:r>
         <w:rPr>
           <w:i/>
@@ -1216,6 +1271,7 @@
         </w:rPr>
         <w:t>Spacewar</w:t>
       </w:r>
+      <w:proofErr w:type="spellEnd"/>
       <w:r>
         <w:rPr>
           <w:i/>
@@ -1580,9 +1636,11 @@
       </w:pPr>
       <w:bookmarkStart w:id="8" w:name="blasteroids"/>
       <w:bookmarkEnd w:id="7"/>
+      <w:proofErr w:type="spellStart"/>
       <w:r>
         <w:t>Blasteroids</w:t>
       </w:r>
+      <w:proofErr w:type="spellEnd"/>
     </w:p>
     <w:p>
       <w:pPr>
@@ -1985,6 +2043,7 @@
       </w:pPr>
       <w:bookmarkStart w:id="9" w:name="orbitwar.space"/>
       <w:bookmarkEnd w:id="8"/>
+      <w:proofErr w:type="spellStart"/>
       <w:r>
         <w:lastRenderedPageBreak/>
         <w:t>Orbitwar</w:t>
@@ -1992,6 +2051,7 @@
       <w:r>
         <w:t>.space</w:t>
       </w:r>
+      <w:proofErr w:type="spellEnd"/>
     </w:p>
     <w:p>
       <w:pPr>
@@ -2008,6 +2068,7 @@
         </w:rPr>
         <w:t>«</w:t>
       </w:r>
+      <w:proofErr w:type="spellStart"/>
       <w:r>
         <w:rPr>
           <w:i/>
@@ -2015,6 +2076,7 @@
         </w:rPr>
         <w:t>Orbitwar</w:t>
       </w:r>
+      <w:proofErr w:type="spellEnd"/>
       <w:r>
         <w:rPr>
           <w:i/>
@@ -2474,13 +2536,41 @@
                 <w:lang w:val="ru-RU"/>
               </w:rPr>
             </w:pPr>
+            <w:proofErr w:type="spellStart"/>
             <w:r>
               <w:rPr>
                 <w:sz w:val="20"/>
                 <w:szCs w:val="20"/>
                 <w:lang w:val="ru-RU"/>
               </w:rPr>
-              <w:t>Грав. возд.</w:t>
+              <w:t>Грав</w:t>
+            </w:r>
+            <w:proofErr w:type="spellEnd"/>
+            <w:r>
+              <w:rPr>
+                <w:sz w:val="20"/>
+                <w:szCs w:val="20"/>
+                <w:lang w:val="ru-RU"/>
+              </w:rPr>
+              <w:t xml:space="preserve">. </w:t>
+            </w:r>
+            <w:proofErr w:type="spellStart"/>
+            <w:r>
+              <w:rPr>
+                <w:sz w:val="20"/>
+                <w:szCs w:val="20"/>
+                <w:lang w:val="ru-RU"/>
+              </w:rPr>
+              <w:t>возд</w:t>
+            </w:r>
+            <w:proofErr w:type="spellEnd"/>
+            <w:r>
+              <w:rPr>
+                <w:sz w:val="20"/>
+                <w:szCs w:val="20"/>
+                <w:lang w:val="ru-RU"/>
+              </w:rPr>
+              <w:t>.</w:t>
             </w:r>
           </w:p>
         </w:tc>
@@ -2830,6 +2920,7 @@
                 <w:szCs w:val="20"/>
               </w:rPr>
             </w:pPr>
+            <w:proofErr w:type="spellStart"/>
             <w:r>
               <w:rPr>
                 <w:sz w:val="20"/>
@@ -2837,6 +2928,7 @@
               </w:rPr>
               <w:t>Blasteroids</w:t>
             </w:r>
+            <w:proofErr w:type="spellEnd"/>
           </w:p>
         </w:tc>
         <w:tc>
@@ -3084,6 +3176,7 @@
                 <w:szCs w:val="20"/>
               </w:rPr>
             </w:pPr>
+            <w:proofErr w:type="spellStart"/>
             <w:r>
               <w:rPr>
                 <w:sz w:val="20"/>
@@ -3091,6 +3184,7 @@
               </w:rPr>
               <w:t>Orbitwar.space</w:t>
             </w:r>
+            <w:proofErr w:type="spellEnd"/>
           </w:p>
         </w:tc>
         <w:tc>
@@ -3502,6 +3596,7 @@
           <w:lang w:val="ru-RU"/>
         </w:rPr>
       </w:pPr>
+      <w:proofErr w:type="spellStart"/>
       <w:r>
         <w:rPr>
           <w:i/>
@@ -3523,6 +3618,7 @@
         </w:rPr>
         <w:t>ixer</w:t>
       </w:r>
+      <w:proofErr w:type="spellEnd"/>
     </w:p>
     <w:p>
       <w:pPr>
@@ -3533,6 +3629,7 @@
           <w:lang w:val="ru-RU"/>
         </w:rPr>
       </w:pPr>
+      <w:proofErr w:type="spellStart"/>
       <w:r>
         <w:rPr>
           <w:i/>
@@ -3554,6 +3651,7 @@
         </w:rPr>
         <w:t>mage</w:t>
       </w:r>
+      <w:proofErr w:type="spellEnd"/>
     </w:p>
     <w:p>
       <w:pPr>
@@ -3564,6 +3662,7 @@
           <w:lang w:val="ru-RU"/>
         </w:rPr>
       </w:pPr>
+      <w:proofErr w:type="spellStart"/>
       <w:r>
         <w:rPr>
           <w:i/>
@@ -3585,6 +3684,7 @@
         </w:rPr>
         <w:t>tf</w:t>
       </w:r>
+      <w:proofErr w:type="spellEnd"/>
     </w:p>
     <w:p>
       <w:pPr>
@@ -3742,27 +3842,89 @@
     <w:p>
       <w:pPr>
         <w:pStyle w:val="3"/>
+        <w:rPr>
+          <w:lang w:val="ru-RU"/>
+        </w:rPr>
       </w:pPr>
       <w:r>
         <w:rPr>
           <w:lang w:val="ru-RU"/>
         </w:rPr>
         <w:lastRenderedPageBreak/>
-        <w:t>Главные структуры</w:t>
+        <w:t>С</w:t>
+      </w:r>
+      <w:r>
+        <w:rPr>
+          <w:lang w:val="ru-RU"/>
+        </w:rPr>
+        <w:t>труктуры</w:t>
+      </w:r>
+      <w:r>
+        <w:rPr>
+          <w:lang w:val="ru-RU"/>
+        </w:rPr>
+        <w:t xml:space="preserve"> главных объектов</w:t>
+      </w:r>
+    </w:p>
+    <w:p>
+      <w:pPr>
+        <w:pStyle w:val="a2"/>
+        <w:rPr>
+          <w:lang w:val="ru-RU"/>
+        </w:rPr>
+      </w:pPr>
+      <w:r>
+        <w:rPr>
+          <w:lang w:val="ru-RU"/>
+        </w:rPr>
+        <w:t>Структуры, которые составляют главную часть программы</w:t>
+      </w:r>
+      <w:r>
+        <w:rPr>
+          <w:lang w:val="ru-RU"/>
+        </w:rPr>
+        <w:t>.</w:t>
       </w:r>
     </w:p>
     <w:p>
       <w:pPr>
         <w:pStyle w:val="aff4"/>
-      </w:pPr>
-      <w:r>
+        <w:rPr>
+          <w:lang w:val="ru-RU"/>
+        </w:rPr>
+      </w:pPr>
+      <w:r>
+        <w:rPr>
+          <w:lang w:val="ru-RU"/>
+        </w:rPr>
         <w:t xml:space="preserve">Листинг </w:t>
       </w:r>
       <w:r>
         <w:fldChar w:fldCharType="begin"/>
       </w:r>
       <w:r>
-        <w:instrText xml:space="preserve"> SEQ Листинг \* ARABIC </w:instrText>
+        <w:rPr>
+          <w:lang w:val="ru-RU"/>
+        </w:rPr>
+        <w:instrText xml:space="preserve"> </w:instrText>
+      </w:r>
+      <w:r>
+        <w:instrText>SEQ</w:instrText>
+      </w:r>
+      <w:r>
+        <w:rPr>
+          <w:lang w:val="ru-RU"/>
+        </w:rPr>
+        <w:instrText xml:space="preserve"> Листинг \* </w:instrText>
+      </w:r>
+      <w:r>
+        <w:instrText>ARABIC</w:instrText>
+      </w:r>
+      <w:r>
+        <w:rPr>
+          <w:lang w:val="ru-RU"/>
+        </w:rPr>
+        <w:instrText xml:space="preserve"> </w:instrText>
       </w:r>
       <w:r>
         <w:fldChar w:fldCharType="separate"/>
@@ -3770,6 +3932,7 @@
       <w:r>
         <w:rPr>
           <w:noProof/>
+          <w:lang w:val="ru-RU"/>
         </w:rPr>
         <w:t>1</w:t>
       </w:r>
@@ -3930,7 +4093,21 @@
         <w:rPr>
           <w:color w:val="000000"/>
         </w:rPr>
-        <w:t xml:space="preserve">       aboutInited = </w:t>
+        <w:t xml:space="preserve">       </w:t>
+      </w:r>
+      <w:proofErr w:type="spellStart"/>
+      <w:r>
+        <w:rPr>
+          <w:color w:val="000000"/>
+        </w:rPr>
+        <w:t>aboutInited</w:t>
+      </w:r>
+      <w:proofErr w:type="spellEnd"/>
+      <w:r>
+        <w:rPr>
+          <w:color w:val="000000"/>
+        </w:rPr>
+        <w:t xml:space="preserve"> = </w:t>
       </w:r>
       <w:r>
         <w:t>false</w:t>
@@ -3990,17 +4167,33 @@
         </w:rPr>
         <w:t xml:space="preserve">    </w:t>
       </w:r>
+      <w:proofErr w:type="spellStart"/>
       <w:r>
         <w:rPr>
           <w:color w:val="2B91AF"/>
         </w:rPr>
-        <w:t>SDL_Event</w:t>
-      </w:r>
-      <w:r>
-        <w:rPr>
-          <w:color w:val="000000"/>
-        </w:rPr>
-        <w:t xml:space="preserve">  event;</w:t>
+        <w:t>SDL_</w:t>
+      </w:r>
+      <w:proofErr w:type="gramStart"/>
+      <w:r>
+        <w:rPr>
+          <w:color w:val="2B91AF"/>
+        </w:rPr>
+        <w:t>Event</w:t>
+      </w:r>
+      <w:proofErr w:type="spellEnd"/>
+      <w:r>
+        <w:rPr>
+          <w:color w:val="000000"/>
+        </w:rPr>
+        <w:t xml:space="preserve">  event</w:t>
+      </w:r>
+      <w:proofErr w:type="gramEnd"/>
+      <w:r>
+        <w:rPr>
+          <w:color w:val="000000"/>
+        </w:rPr>
+        <w:t>;</w:t>
       </w:r>
     </w:p>
     <w:p>
@@ -4032,7 +4225,21 @@
         <w:rPr>
           <w:color w:val="000000"/>
         </w:rPr>
-        <w:t xml:space="preserve">       keys;</w:t>
+        <w:t xml:space="preserve">       </w:t>
+      </w:r>
+      <w:proofErr w:type="spellStart"/>
+      <w:r>
+        <w:rPr>
+          <w:color w:val="000000"/>
+        </w:rPr>
+        <w:t>keys</w:t>
+      </w:r>
+      <w:proofErr w:type="spellEnd"/>
+      <w:r>
+        <w:rPr>
+          <w:color w:val="000000"/>
+        </w:rPr>
+        <w:t>;</w:t>
       </w:r>
     </w:p>
     <w:p>
@@ -4078,7 +4285,21 @@
         <w:rPr>
           <w:color w:val="000000"/>
         </w:rPr>
-        <w:t xml:space="preserve">       menu;</w:t>
+        <w:t xml:space="preserve">       </w:t>
+      </w:r>
+      <w:proofErr w:type="spellStart"/>
+      <w:r>
+        <w:rPr>
+          <w:color w:val="000000"/>
+        </w:rPr>
+        <w:t>menu</w:t>
+      </w:r>
+      <w:proofErr w:type="spellEnd"/>
+      <w:r>
+        <w:rPr>
+          <w:color w:val="000000"/>
+        </w:rPr>
+        <w:t>;</w:t>
       </w:r>
     </w:p>
     <w:p>
@@ -4110,7 +4331,21 @@
         <w:rPr>
           <w:color w:val="000000"/>
         </w:rPr>
-        <w:t xml:space="preserve">     levels;</w:t>
+        <w:t xml:space="preserve">     </w:t>
+      </w:r>
+      <w:proofErr w:type="spellStart"/>
+      <w:r>
+        <w:rPr>
+          <w:color w:val="000000"/>
+        </w:rPr>
+        <w:t>levels</w:t>
+      </w:r>
+      <w:proofErr w:type="spellEnd"/>
+      <w:r>
+        <w:rPr>
+          <w:color w:val="000000"/>
+        </w:rPr>
+        <w:t>;</w:t>
       </w:r>
     </w:p>
     <w:p>
@@ -4142,7 +4377,21 @@
         <w:rPr>
           <w:color w:val="000000"/>
         </w:rPr>
-        <w:t xml:space="preserve">    messageTexture;</w:t>
+        <w:t xml:space="preserve">    </w:t>
+      </w:r>
+      <w:proofErr w:type="spellStart"/>
+      <w:r>
+        <w:rPr>
+          <w:color w:val="000000"/>
+        </w:rPr>
+        <w:t>messageTexture</w:t>
+      </w:r>
+      <w:proofErr w:type="spellEnd"/>
+      <w:r>
+        <w:rPr>
+          <w:color w:val="000000"/>
+        </w:rPr>
+        <w:t>;</w:t>
       </w:r>
     </w:p>
     <w:p>
@@ -4220,8 +4469,16 @@
         <w:rPr>
           <w:color w:val="000000"/>
         </w:rPr>
-        <w:t xml:space="preserve">    particles[</w:t>
-      </w:r>
+        <w:t xml:space="preserve">    </w:t>
+      </w:r>
+      <w:proofErr w:type="gramStart"/>
+      <w:r>
+        <w:rPr>
+          <w:color w:val="000000"/>
+        </w:rPr>
+        <w:t>particles[</w:t>
+      </w:r>
+      <w:proofErr w:type="gramEnd"/>
       <w:r>
         <w:rPr>
           <w:color w:val="6F008A"/>
@@ -4254,6 +4511,7 @@
         </w:rPr>
         <w:t xml:space="preserve">    </w:t>
       </w:r>
+      <w:proofErr w:type="gramStart"/>
       <w:r>
         <w:rPr>
           <w:color w:val="2B91AF"/>
@@ -4264,7 +4522,22 @@
         <w:rPr>
           <w:color w:val="000000"/>
         </w:rPr>
-        <w:t xml:space="preserve">  asteroids;</w:t>
+        <w:t xml:space="preserve">  </w:t>
+      </w:r>
+      <w:proofErr w:type="spellStart"/>
+      <w:r>
+        <w:rPr>
+          <w:color w:val="000000"/>
+        </w:rPr>
+        <w:t>asteroids</w:t>
+      </w:r>
+      <w:proofErr w:type="spellEnd"/>
+      <w:proofErr w:type="gramEnd"/>
+      <w:r>
+        <w:rPr>
+          <w:color w:val="000000"/>
+        </w:rPr>
+        <w:t>;</w:t>
       </w:r>
     </w:p>
     <w:p>
@@ -4364,12 +4637,14 @@
         </w:rPr>
         <w:t xml:space="preserve">      </w:t>
       </w:r>
+      <w:proofErr w:type="spellStart"/>
       <w:r>
         <w:rPr>
           <w:color w:val="000000"/>
         </w:rPr>
         <w:t>enemy</w:t>
       </w:r>
+      <w:proofErr w:type="spellEnd"/>
       <w:r>
         <w:rPr>
           <w:color w:val="000000"/>
@@ -4434,12 +4709,14 @@
         </w:rPr>
         <w:t xml:space="preserve">      </w:t>
       </w:r>
+      <w:proofErr w:type="spellStart"/>
       <w:r>
         <w:rPr>
           <w:color w:val="000000"/>
         </w:rPr>
         <w:t>music</w:t>
       </w:r>
+      <w:proofErr w:type="spellEnd"/>
       <w:r>
         <w:rPr>
           <w:color w:val="000000"/>
@@ -5037,7 +5314,21 @@
         <w:rPr>
           <w:color w:val="000000"/>
         </w:rPr>
-        <w:t xml:space="preserve"> rctrl      = </w:t>
+        <w:t xml:space="preserve"> </w:t>
+      </w:r>
+      <w:proofErr w:type="spellStart"/>
+      <w:r>
+        <w:rPr>
+          <w:color w:val="000000"/>
+        </w:rPr>
+        <w:t>rctrl</w:t>
+      </w:r>
+      <w:proofErr w:type="spellEnd"/>
+      <w:r>
+        <w:rPr>
+          <w:color w:val="000000"/>
+        </w:rPr>
+        <w:t xml:space="preserve">      = </w:t>
       </w:r>
       <w:r>
         <w:t>false</w:t>
@@ -5118,6 +5409,7 @@
         <w:rPr>
           <w:color w:val="000000"/>
         </w:rPr>
+        <w:lastRenderedPageBreak/>
         <w:t xml:space="preserve">    </w:t>
       </w:r>
       <w:r>
@@ -5170,7 +5462,6 @@
         <w:rPr>
           <w:color w:val="000000"/>
         </w:rPr>
-        <w:lastRenderedPageBreak/>
         <w:t xml:space="preserve">    </w:t>
       </w:r>
       <w:r>
@@ -5180,7 +5471,29 @@
         <w:rPr>
           <w:color w:val="000000"/>
         </w:rPr>
-        <w:t xml:space="preserve"> leftClick  = </w:t>
+        <w:t xml:space="preserve"> </w:t>
+      </w:r>
+      <w:proofErr w:type="spellStart"/>
+      <w:proofErr w:type="gramStart"/>
+      <w:r>
+        <w:rPr>
+          <w:color w:val="000000"/>
+        </w:rPr>
+        <w:t>leftClick</w:t>
+      </w:r>
+      <w:proofErr w:type="spellEnd"/>
+      <w:r>
+        <w:rPr>
+          <w:color w:val="000000"/>
+        </w:rPr>
+        <w:t xml:space="preserve">  =</w:t>
+      </w:r>
+      <w:proofErr w:type="gramEnd"/>
+      <w:r>
+        <w:rPr>
+          <w:color w:val="000000"/>
+        </w:rPr>
+        <w:t xml:space="preserve"> </w:t>
       </w:r>
       <w:r>
         <w:t>false</w:t>
@@ -5211,6 +5524,7 @@
         </w:rPr>
         <w:t xml:space="preserve">    </w:t>
       </w:r>
+      <w:proofErr w:type="gramStart"/>
       <w:r>
         <w:t>int</w:t>
       </w:r>
@@ -5218,7 +5532,28 @@
         <w:rPr>
           <w:color w:val="000000"/>
         </w:rPr>
-        <w:t xml:space="preserve">  mouse_x;</w:t>
+        <w:t xml:space="preserve">  </w:t>
+      </w:r>
+      <w:proofErr w:type="spellStart"/>
+      <w:r>
+        <w:rPr>
+          <w:color w:val="000000"/>
+        </w:rPr>
+        <w:t>mouse</w:t>
+      </w:r>
+      <w:proofErr w:type="gramEnd"/>
+      <w:r>
+        <w:rPr>
+          <w:color w:val="000000"/>
+        </w:rPr>
+        <w:t>_x</w:t>
+      </w:r>
+      <w:proofErr w:type="spellEnd"/>
+      <w:r>
+        <w:rPr>
+          <w:color w:val="000000"/>
+        </w:rPr>
+        <w:t>;</w:t>
       </w:r>
     </w:p>
     <w:p>
@@ -5241,6 +5576,7 @@
         </w:rPr>
         <w:t xml:space="preserve">    </w:t>
       </w:r>
+      <w:proofErr w:type="gramStart"/>
       <w:r>
         <w:t>int</w:t>
       </w:r>
@@ -5257,6 +5593,7 @@
         </w:rPr>
         <w:t>mouse</w:t>
       </w:r>
+      <w:proofErr w:type="gramEnd"/>
       <w:r>
         <w:rPr>
           <w:color w:val="000000"/>
@@ -5490,26 +5827,42 @@
         </w:rPr>
         <w:t xml:space="preserve">    </w:t>
       </w:r>
+      <w:proofErr w:type="spellStart"/>
       <w:r>
         <w:t>SDL_Point</w:t>
       </w:r>
-      <w:r>
-        <w:rPr>
-          <w:color w:val="000000"/>
-        </w:rPr>
-        <w:t xml:space="preserve"> pos;</w:t>
-      </w:r>
+      <w:proofErr w:type="spellEnd"/>
       <w:r>
         <w:rPr>
           <w:color w:val="000000"/>
         </w:rPr>
         <w:t xml:space="preserve"> </w:t>
       </w:r>
-      <w:r>
-        <w:rPr>
-          <w:color w:val="000000"/>
-        </w:rPr>
-        <w:t xml:space="preserve">    </w:t>
+      <w:proofErr w:type="gramStart"/>
+      <w:r>
+        <w:rPr>
+          <w:color w:val="000000"/>
+        </w:rPr>
+        <w:t>pos;</w:t>
+      </w:r>
+      <w:r>
+        <w:rPr>
+          <w:color w:val="000000"/>
+        </w:rPr>
+        <w:t xml:space="preserve"> </w:t>
+      </w:r>
+      <w:r>
+        <w:rPr>
+          <w:color w:val="000000"/>
+        </w:rPr>
+        <w:t xml:space="preserve">  </w:t>
+      </w:r>
+      <w:proofErr w:type="gramEnd"/>
+      <w:r>
+        <w:rPr>
+          <w:color w:val="000000"/>
+        </w:rPr>
+        <w:t xml:space="preserve">  </w:t>
       </w:r>
       <w:r>
         <w:rPr>
@@ -5557,27 +5910,33 @@
         </w:rPr>
         <w:t xml:space="preserve">    </w:t>
       </w:r>
+      <w:proofErr w:type="spellStart"/>
       <w:r>
         <w:t>SDL</w:t>
       </w:r>
       <w:r>
         <w:t>_</w:t>
       </w:r>
+      <w:proofErr w:type="gramStart"/>
       <w:r>
         <w:t>Rect</w:t>
       </w:r>
+      <w:proofErr w:type="spellEnd"/>
       <w:r>
         <w:rPr>
           <w:color w:val="000000"/>
         </w:rPr>
         <w:t xml:space="preserve">  </w:t>
       </w:r>
+      <w:proofErr w:type="spellStart"/>
       <w:r>
         <w:rPr>
           <w:color w:val="000000"/>
         </w:rPr>
         <w:t>srcrect</w:t>
       </w:r>
+      <w:proofErr w:type="spellEnd"/>
+      <w:proofErr w:type="gramEnd"/>
       <w:r>
         <w:rPr>
           <w:color w:val="000000"/>
@@ -5590,12 +5949,14 @@
         </w:rPr>
         <w:t xml:space="preserve"> // </w:t>
       </w:r>
+      <w:proofErr w:type="spellStart"/>
       <w:r>
         <w:rPr>
           <w:color w:val="000000"/>
         </w:rPr>
         <w:t>srcrect</w:t>
       </w:r>
+      <w:proofErr w:type="spellEnd"/>
       <w:r>
         <w:rPr>
           <w:color w:val="000000"/>
@@ -5615,12 +5976,14 @@
         </w:rPr>
         <w:t xml:space="preserve"> </w:t>
       </w:r>
+      <w:proofErr w:type="spellStart"/>
       <w:r>
         <w:rPr>
           <w:color w:val="000000"/>
         </w:rPr>
         <w:t>dstrect</w:t>
       </w:r>
+      <w:proofErr w:type="spellEnd"/>
       <w:r>
         <w:rPr>
           <w:color w:val="000000"/>
@@ -5693,14 +6056,35 @@
         </w:rPr>
         <w:t xml:space="preserve">    </w:t>
       </w:r>
-      <w:r>
-        <w:t>SDL_Rect</w:t>
-      </w:r>
-      <w:r>
-        <w:rPr>
-          <w:color w:val="000000"/>
-        </w:rPr>
-        <w:t xml:space="preserve">  dstrect;</w:t>
+      <w:proofErr w:type="spellStart"/>
+      <w:r>
+        <w:t>SDL_</w:t>
+      </w:r>
+      <w:proofErr w:type="gramStart"/>
+      <w:r>
+        <w:t>Rect</w:t>
+      </w:r>
+      <w:proofErr w:type="spellEnd"/>
+      <w:r>
+        <w:rPr>
+          <w:color w:val="000000"/>
+        </w:rPr>
+        <w:t xml:space="preserve">  </w:t>
+      </w:r>
+      <w:proofErr w:type="spellStart"/>
+      <w:r>
+        <w:rPr>
+          <w:color w:val="000000"/>
+        </w:rPr>
+        <w:t>dstrect</w:t>
+      </w:r>
+      <w:proofErr w:type="spellEnd"/>
+      <w:proofErr w:type="gramEnd"/>
+      <w:r>
+        <w:rPr>
+          <w:color w:val="000000"/>
+        </w:rPr>
+        <w:t>;</w:t>
       </w:r>
       <w:r>
         <w:rPr>
@@ -5750,6 +6134,7 @@
         </w:rPr>
         <w:t xml:space="preserve">       </w:t>
       </w:r>
+      <w:proofErr w:type="gramStart"/>
       <w:r>
         <w:rPr>
           <w:color w:val="000000"/>
@@ -5766,7 +6151,14 @@
         <w:rPr>
           <w:color w:val="000000"/>
         </w:rPr>
-        <w:t xml:space="preserve">     // </w:t>
+        <w:t xml:space="preserve">   </w:t>
+      </w:r>
+      <w:proofErr w:type="gramEnd"/>
+      <w:r>
+        <w:rPr>
+          <w:color w:val="000000"/>
+        </w:rPr>
+        <w:t xml:space="preserve">  // </w:t>
       </w:r>
       <w:r>
         <w:rPr>
@@ -5822,6 +6214,7 @@
         </w:rPr>
         <w:t xml:space="preserve">       </w:t>
       </w:r>
+      <w:proofErr w:type="gramStart"/>
       <w:r>
         <w:rPr>
           <w:color w:val="000000"/>
@@ -5840,7 +6233,15 @@
           <w:color w:val="000000"/>
           <w:lang w:val="ru-RU"/>
         </w:rPr>
-        <w:t xml:space="preserve">    // </w:t>
+        <w:t xml:space="preserve">   </w:t>
+      </w:r>
+      <w:proofErr w:type="gramEnd"/>
+      <w:r>
+        <w:rPr>
+          <w:color w:val="000000"/>
+          <w:lang w:val="ru-RU"/>
+        </w:rPr>
+        <w:t xml:space="preserve"> // </w:t>
       </w:r>
       <w:r>
         <w:rPr>
@@ -5898,6 +6299,7 @@
         </w:rPr>
         <w:t xml:space="preserve">       </w:t>
       </w:r>
+      <w:proofErr w:type="gramStart"/>
       <w:r>
         <w:rPr>
           <w:color w:val="000000"/>
@@ -5916,7 +6318,15 @@
           <w:color w:val="000000"/>
           <w:lang w:val="ru-RU"/>
         </w:rPr>
-        <w:t xml:space="preserve">   // </w:t>
+        <w:t xml:space="preserve">   </w:t>
+      </w:r>
+      <w:proofErr w:type="gramEnd"/>
+      <w:r>
+        <w:rPr>
+          <w:color w:val="000000"/>
+          <w:lang w:val="ru-RU"/>
+        </w:rPr>
+        <w:t xml:space="preserve">// </w:t>
       </w:r>
       <w:r>
         <w:rPr>
@@ -5988,6 +6398,7 @@
         </w:rPr>
         <w:t xml:space="preserve">       </w:t>
       </w:r>
+      <w:proofErr w:type="gramStart"/>
       <w:r>
         <w:rPr>
           <w:color w:val="000000"/>
@@ -6006,7 +6417,15 @@
           <w:color w:val="000000"/>
           <w:lang w:val="ru-RU"/>
         </w:rPr>
-        <w:t xml:space="preserve">   // </w:t>
+        <w:t xml:space="preserve">   </w:t>
+      </w:r>
+      <w:proofErr w:type="gramEnd"/>
+      <w:r>
+        <w:rPr>
+          <w:color w:val="000000"/>
+          <w:lang w:val="ru-RU"/>
+        </w:rPr>
+        <w:t xml:space="preserve">// </w:t>
       </w:r>
       <w:r>
         <w:rPr>
@@ -6050,6 +6469,7 @@
         </w:rPr>
         <w:t xml:space="preserve">       </w:t>
       </w:r>
+      <w:proofErr w:type="gramStart"/>
       <w:r>
         <w:rPr>
           <w:color w:val="000000"/>
@@ -6068,7 +6488,15 @@
           <w:color w:val="000000"/>
           <w:lang w:val="ru-RU"/>
         </w:rPr>
-        <w:t xml:space="preserve">  // </w:t>
+        <w:t xml:space="preserve">  /</w:t>
+      </w:r>
+      <w:proofErr w:type="gramEnd"/>
+      <w:r>
+        <w:rPr>
+          <w:color w:val="000000"/>
+          <w:lang w:val="ru-RU"/>
+        </w:rPr>
+        <w:t xml:space="preserve">/ </w:t>
       </w:r>
       <w:r>
         <w:rPr>
@@ -6123,6 +6551,7 @@
         </w:rPr>
         <w:t xml:space="preserve">* </w:t>
       </w:r>
+      <w:proofErr w:type="gramStart"/>
       <w:r>
         <w:rPr>
           <w:color w:val="000000"/>
@@ -6141,7 +6570,15 @@
           <w:color w:val="000000"/>
           <w:lang w:val="ru-RU"/>
         </w:rPr>
-        <w:t xml:space="preserve">    // </w:t>
+        <w:t xml:space="preserve">   </w:t>
+      </w:r>
+      <w:proofErr w:type="gramEnd"/>
+      <w:r>
+        <w:rPr>
+          <w:color w:val="000000"/>
+          <w:lang w:val="ru-RU"/>
+        </w:rPr>
+        <w:t xml:space="preserve"> // </w:t>
       </w:r>
       <w:r>
         <w:rPr>
@@ -6172,25 +6609,52 @@
         </w:rPr>
         <w:t xml:space="preserve">    </w:t>
       </w:r>
+      <w:proofErr w:type="spellStart"/>
       <w:r>
         <w:rPr>
           <w:lang w:val="ru-RU"/>
         </w:rPr>
         <w:t>Asteroid</w:t>
       </w:r>
-      <w:r>
-        <w:rPr>
-          <w:color w:val="000000"/>
-          <w:lang w:val="ru-RU"/>
-        </w:rPr>
-        <w:t>* prev;</w:t>
-      </w:r>
-      <w:r>
-        <w:rPr>
-          <w:color w:val="000000"/>
-          <w:lang w:val="ru-RU"/>
-        </w:rPr>
-        <w:t xml:space="preserve">    // </w:t>
+      <w:proofErr w:type="spellEnd"/>
+      <w:r>
+        <w:rPr>
+          <w:color w:val="000000"/>
+          <w:lang w:val="ru-RU"/>
+        </w:rPr>
+        <w:t xml:space="preserve">* </w:t>
+      </w:r>
+      <w:proofErr w:type="spellStart"/>
+      <w:proofErr w:type="gramStart"/>
+      <w:r>
+        <w:rPr>
+          <w:color w:val="000000"/>
+          <w:lang w:val="ru-RU"/>
+        </w:rPr>
+        <w:t>prev</w:t>
+      </w:r>
+      <w:proofErr w:type="spellEnd"/>
+      <w:r>
+        <w:rPr>
+          <w:color w:val="000000"/>
+          <w:lang w:val="ru-RU"/>
+        </w:rPr>
+        <w:t>;</w:t>
+      </w:r>
+      <w:r>
+        <w:rPr>
+          <w:color w:val="000000"/>
+          <w:lang w:val="ru-RU"/>
+        </w:rPr>
+        <w:t xml:space="preserve">   </w:t>
+      </w:r>
+      <w:proofErr w:type="gramEnd"/>
+      <w:r>
+        <w:rPr>
+          <w:color w:val="000000"/>
+          <w:lang w:val="ru-RU"/>
+        </w:rPr>
+        <w:t xml:space="preserve"> // </w:t>
       </w:r>
       <w:r>
         <w:rPr>
@@ -6322,6 +6786,7 @@
           <w:lang w:val="ru-RU"/>
         </w:rPr>
       </w:pPr>
+      <w:proofErr w:type="spellStart"/>
       <w:r>
         <w:rPr>
           <w:i/>
@@ -6330,6 +6795,7 @@
         </w:rPr>
         <w:t>srcrect</w:t>
       </w:r>
+      <w:proofErr w:type="spellEnd"/>
       <w:r>
         <w:rPr>
           <w:color w:val="000000"/>
@@ -6351,6 +6817,7 @@
         </w:rPr>
         <w:t xml:space="preserve"> </w:t>
       </w:r>
+      <w:proofErr w:type="spellStart"/>
       <w:r>
         <w:rPr>
           <w:i/>
@@ -6359,6 +6826,7 @@
         </w:rPr>
         <w:t>dstrect</w:t>
       </w:r>
+      <w:proofErr w:type="spellEnd"/>
       <w:r>
         <w:rPr>
           <w:color w:val="000000"/>
@@ -6653,6 +7121,7 @@
           <w:lang w:val="ru-RU"/>
         </w:rPr>
       </w:pPr>
+      <w:proofErr w:type="spellStart"/>
       <w:r>
         <w:rPr>
           <w:i/>
@@ -6660,6 +7129,7 @@
         </w:rPr>
         <w:t>prev</w:t>
       </w:r>
+      <w:proofErr w:type="spellEnd"/>
       <w:r>
         <w:rPr>
           <w:lang w:val="ru-RU"/>
@@ -6862,16 +7332,33 @@
         <w:rPr>
           <w:color w:val="000000"/>
         </w:rPr>
+        <w:lastRenderedPageBreak/>
         <w:t xml:space="preserve">    </w:t>
       </w:r>
+      <w:proofErr w:type="spellStart"/>
       <w:r>
         <w:t>SDL_Point</w:t>
       </w:r>
-      <w:r>
-        <w:rPr>
-          <w:color w:val="000000"/>
-        </w:rPr>
-        <w:t xml:space="preserve"> explosionPos;</w:t>
+      <w:proofErr w:type="spellEnd"/>
+      <w:r>
+        <w:rPr>
+          <w:color w:val="000000"/>
+        </w:rPr>
+        <w:t xml:space="preserve"> </w:t>
+      </w:r>
+      <w:proofErr w:type="spellStart"/>
+      <w:r>
+        <w:rPr>
+          <w:color w:val="000000"/>
+        </w:rPr>
+        <w:t>explosionPos</w:t>
+      </w:r>
+      <w:proofErr w:type="spellEnd"/>
+      <w:r>
+        <w:rPr>
+          <w:color w:val="000000"/>
+        </w:rPr>
+        <w:t>;</w:t>
       </w:r>
     </w:p>
     <w:p>
@@ -6900,8 +7387,16 @@
         <w:rPr>
           <w:color w:val="000000"/>
         </w:rPr>
-        <w:t xml:space="preserve">   texture[</w:t>
-      </w:r>
+        <w:t xml:space="preserve">   </w:t>
+      </w:r>
+      <w:proofErr w:type="gramStart"/>
+      <w:r>
+        <w:rPr>
+          <w:color w:val="000000"/>
+        </w:rPr>
+        <w:t>texture[</w:t>
+      </w:r>
+      <w:proofErr w:type="gramEnd"/>
       <w:r>
         <w:rPr>
           <w:color w:val="6F008A"/>
@@ -6932,7 +7427,6 @@
         <w:rPr>
           <w:color w:val="000000"/>
         </w:rPr>
-        <w:lastRenderedPageBreak/>
         <w:t xml:space="preserve">    </w:t>
       </w:r>
       <w:r>
@@ -6945,8 +7439,16 @@
         <w:rPr>
           <w:color w:val="000000"/>
         </w:rPr>
-        <w:t xml:space="preserve">       frames[</w:t>
-      </w:r>
+        <w:t xml:space="preserve">       </w:t>
+      </w:r>
+      <w:proofErr w:type="gramStart"/>
+      <w:r>
+        <w:rPr>
+          <w:color w:val="000000"/>
+        </w:rPr>
+        <w:t>frames[</w:t>
+      </w:r>
+      <w:proofErr w:type="gramEnd"/>
       <w:r>
         <w:rPr>
           <w:color w:val="6F008A"/>
@@ -6980,18 +7482,36 @@
         </w:rPr>
         <w:t xml:space="preserve">    </w:t>
       </w:r>
+      <w:proofErr w:type="spellStart"/>
       <w:r>
         <w:rPr>
           <w:lang w:val="ru-RU"/>
         </w:rPr>
         <w:t>Asteroid</w:t>
       </w:r>
-      <w:r>
-        <w:rPr>
-          <w:color w:val="000000"/>
-          <w:lang w:val="ru-RU"/>
-        </w:rPr>
-        <w:t>* head                        = 0;</w:t>
+      <w:proofErr w:type="spellEnd"/>
+      <w:r>
+        <w:rPr>
+          <w:color w:val="000000"/>
+          <w:lang w:val="ru-RU"/>
+        </w:rPr>
+        <w:t xml:space="preserve">* </w:t>
+      </w:r>
+      <w:proofErr w:type="spellStart"/>
+      <w:r>
+        <w:rPr>
+          <w:color w:val="000000"/>
+          <w:lang w:val="ru-RU"/>
+        </w:rPr>
+        <w:t>head</w:t>
+      </w:r>
+      <w:proofErr w:type="spellEnd"/>
+      <w:r>
+        <w:rPr>
+          <w:color w:val="000000"/>
+          <w:lang w:val="ru-RU"/>
+        </w:rPr>
+        <w:t xml:space="preserve">                        = 0;</w:t>
       </w:r>
     </w:p>
     <w:p>
@@ -7079,6 +7599,7 @@
           <w:lang w:val="ru-RU"/>
         </w:rPr>
       </w:pPr>
+      <w:proofErr w:type="spellStart"/>
       <w:r>
         <w:rPr>
           <w:i/>
@@ -7087,6 +7608,7 @@
         </w:rPr>
         <w:t>explosionPos</w:t>
       </w:r>
+      <w:proofErr w:type="spellEnd"/>
       <w:r>
         <w:rPr>
           <w:color w:val="000000"/>
@@ -7383,12 +7905,14 @@
         </w:rPr>
         <w:t xml:space="preserve">    </w:t>
       </w:r>
+      <w:proofErr w:type="spellStart"/>
       <w:r>
         <w:rPr>
           <w:color w:val="2B91AF"/>
         </w:rPr>
         <w:t>ShipActions</w:t>
       </w:r>
+      <w:proofErr w:type="spellEnd"/>
       <w:r>
         <w:rPr>
           <w:color w:val="000000"/>
@@ -7457,7 +7981,21 @@
         <w:rPr>
           <w:color w:val="000000"/>
         </w:rPr>
-        <w:t xml:space="preserve">     tex;</w:t>
+        <w:t xml:space="preserve">     </w:t>
+      </w:r>
+      <w:proofErr w:type="spellStart"/>
+      <w:r>
+        <w:rPr>
+          <w:color w:val="000000"/>
+        </w:rPr>
+        <w:t>tex</w:t>
+      </w:r>
+      <w:proofErr w:type="spellEnd"/>
+      <w:r>
+        <w:rPr>
+          <w:color w:val="000000"/>
+        </w:rPr>
+        <w:t>;</w:t>
       </w:r>
     </w:p>
     <w:p>
@@ -7489,7 +8027,21 @@
         <w:rPr>
           <w:color w:val="000000"/>
         </w:rPr>
-        <w:t xml:space="preserve">     bullets;</w:t>
+        <w:t xml:space="preserve">     </w:t>
+      </w:r>
+      <w:proofErr w:type="spellStart"/>
+      <w:r>
+        <w:rPr>
+          <w:color w:val="000000"/>
+        </w:rPr>
+        <w:t>bullets</w:t>
+      </w:r>
+      <w:proofErr w:type="spellEnd"/>
+      <w:r>
+        <w:rPr>
+          <w:color w:val="000000"/>
+        </w:rPr>
+        <w:t>;</w:t>
       </w:r>
     </w:p>
     <w:p>
@@ -7521,7 +8073,21 @@
         <w:rPr>
           <w:color w:val="000000"/>
         </w:rPr>
-        <w:t xml:space="preserve">      health;</w:t>
+        <w:t xml:space="preserve">      </w:t>
+      </w:r>
+      <w:proofErr w:type="spellStart"/>
+      <w:r>
+        <w:rPr>
+          <w:color w:val="000000"/>
+        </w:rPr>
+        <w:t>health</w:t>
+      </w:r>
+      <w:proofErr w:type="spellEnd"/>
+      <w:r>
+        <w:rPr>
+          <w:color w:val="000000"/>
+        </w:rPr>
+        <w:t>;</w:t>
       </w:r>
     </w:p>
     <w:p>
@@ -7553,7 +8119,21 @@
         <w:rPr>
           <w:color w:val="000000"/>
         </w:rPr>
-        <w:t xml:space="preserve">       score;</w:t>
+        <w:t xml:space="preserve">       </w:t>
+      </w:r>
+      <w:proofErr w:type="spellStart"/>
+      <w:r>
+        <w:rPr>
+          <w:color w:val="000000"/>
+        </w:rPr>
+        <w:t>score</w:t>
+      </w:r>
+      <w:proofErr w:type="spellEnd"/>
+      <w:r>
+        <w:rPr>
+          <w:color w:val="000000"/>
+        </w:rPr>
+        <w:t>;</w:t>
       </w:r>
     </w:p>
     <w:p>
@@ -7582,7 +8162,21 @@
         <w:rPr>
           <w:color w:val="000000"/>
         </w:rPr>
-        <w:t xml:space="preserve">       angularVel;</w:t>
+        <w:t xml:space="preserve">       </w:t>
+      </w:r>
+      <w:proofErr w:type="spellStart"/>
+      <w:r>
+        <w:rPr>
+          <w:color w:val="000000"/>
+        </w:rPr>
+        <w:t>angularVel</w:t>
+      </w:r>
+      <w:proofErr w:type="spellEnd"/>
+      <w:r>
+        <w:rPr>
+          <w:color w:val="000000"/>
+        </w:rPr>
+        <w:t>;</w:t>
       </w:r>
     </w:p>
     <w:p>
@@ -7698,7 +8292,21 @@
         <w:rPr>
           <w:color w:val="000000"/>
         </w:rPr>
-        <w:t xml:space="preserve">         bulletType;</w:t>
+        <w:t xml:space="preserve">         </w:t>
+      </w:r>
+      <w:proofErr w:type="spellStart"/>
+      <w:r>
+        <w:rPr>
+          <w:color w:val="000000"/>
+        </w:rPr>
+        <w:t>bulletType</w:t>
+      </w:r>
+      <w:proofErr w:type="spellEnd"/>
+      <w:r>
+        <w:rPr>
+          <w:color w:val="000000"/>
+        </w:rPr>
+        <w:t>;</w:t>
       </w:r>
     </w:p>
     <w:p>
@@ -7759,7 +8367,21 @@
         <w:rPr>
           <w:color w:val="000000"/>
         </w:rPr>
-        <w:t xml:space="preserve">         vel         = { 0, 0 };</w:t>
+        <w:t xml:space="preserve">         vel         = </w:t>
+      </w:r>
+      <w:proofErr w:type="gramStart"/>
+      <w:r>
+        <w:rPr>
+          <w:color w:val="000000"/>
+        </w:rPr>
+        <w:t>{ 0</w:t>
+      </w:r>
+      <w:proofErr w:type="gramEnd"/>
+      <w:r>
+        <w:rPr>
+          <w:color w:val="000000"/>
+        </w:rPr>
+        <w:t>, 0 };</w:t>
       </w:r>
     </w:p>
     <w:p>
@@ -7782,6 +8404,7 @@
         </w:rPr>
         <w:t xml:space="preserve">    </w:t>
       </w:r>
+      <w:proofErr w:type="spellStart"/>
       <w:r>
         <w:rPr>
           <w:color w:val="2B91AF"/>
@@ -7789,12 +8412,45 @@
         </w:rPr>
         <w:t>Vec</w:t>
       </w:r>
-      <w:r>
-        <w:rPr>
-          <w:color w:val="000000"/>
-          <w:lang w:val="ru-RU"/>
-        </w:rPr>
-        <w:t xml:space="preserve">         acc         = { 0, 0 };</w:t>
+      <w:proofErr w:type="spellEnd"/>
+      <w:r>
+        <w:rPr>
+          <w:color w:val="000000"/>
+          <w:lang w:val="ru-RU"/>
+        </w:rPr>
+        <w:t xml:space="preserve">         </w:t>
+      </w:r>
+      <w:proofErr w:type="spellStart"/>
+      <w:r>
+        <w:rPr>
+          <w:color w:val="000000"/>
+          <w:lang w:val="ru-RU"/>
+        </w:rPr>
+        <w:t>acc</w:t>
+      </w:r>
+      <w:proofErr w:type="spellEnd"/>
+      <w:r>
+        <w:rPr>
+          <w:color w:val="000000"/>
+          <w:lang w:val="ru-RU"/>
+        </w:rPr>
+        <w:t xml:space="preserve">         = </w:t>
+      </w:r>
+      <w:proofErr w:type="gramStart"/>
+      <w:r>
+        <w:rPr>
+          <w:color w:val="000000"/>
+          <w:lang w:val="ru-RU"/>
+        </w:rPr>
+        <w:t>{ 0</w:t>
+      </w:r>
+      <w:proofErr w:type="gramEnd"/>
+      <w:r>
+        <w:rPr>
+          <w:color w:val="000000"/>
+          <w:lang w:val="ru-RU"/>
+        </w:rPr>
+        <w:t>, 0 };</w:t>
       </w:r>
     </w:p>
     <w:p>
@@ -7932,6 +8588,7 @@
           <w:lang w:val="ru-RU"/>
         </w:rPr>
       </w:pPr>
+      <w:proofErr w:type="spellStart"/>
       <w:r>
         <w:rPr>
           <w:i/>
@@ -7940,6 +8597,7 @@
         </w:rPr>
         <w:t>tex</w:t>
       </w:r>
+      <w:proofErr w:type="spellEnd"/>
       <w:r>
         <w:rPr>
           <w:color w:val="000000"/>
@@ -8049,11 +8707,2909 @@
     <w:p>
       <w:pPr>
         <w:pStyle w:val="a"/>
-        <w:numPr>
-          <w:ilvl w:val="0"/>
-          <w:numId w:val="0"/>
-        </w:numPr>
-        <w:ind w:firstLine="720"/>
+        <w:rPr>
+          <w:lang w:val="ru-RU"/>
+        </w:rPr>
+      </w:pPr>
+      <w:r>
+        <w:rPr>
+          <w:i/>
+          <w:iCs/>
+        </w:rPr>
+        <w:t>score</w:t>
+      </w:r>
+      <w:r>
+        <w:rPr>
+          <w:i/>
+          <w:iCs/>
+          <w:lang w:val="ru-RU"/>
+        </w:rPr>
+        <w:t xml:space="preserve"> –</w:t>
+      </w:r>
+      <w:r>
+        <w:rPr>
+          <w:lang w:val="ru-RU"/>
+        </w:rPr>
+        <w:t xml:space="preserve"> </w:t>
+      </w:r>
+      <w:r>
+        <w:rPr>
+          <w:lang w:val="ru-RU"/>
+        </w:rPr>
+        <w:t xml:space="preserve">структура </w:t>
+      </w:r>
+      <w:r>
+        <w:t>Score</w:t>
+      </w:r>
+      <w:r>
+        <w:rPr>
+          <w:lang w:val="ru-RU"/>
+        </w:rPr>
+        <w:t xml:space="preserve">, </w:t>
+      </w:r>
+      <w:r>
+        <w:rPr>
+          <w:lang w:val="ru-RU"/>
+        </w:rPr>
+        <w:t>отвечающая за набор очков</w:t>
+      </w:r>
+    </w:p>
+    <w:p>
+      <w:pPr>
+        <w:pStyle w:val="a"/>
+        <w:rPr>
+          <w:lang w:val="ru-RU"/>
+        </w:rPr>
+      </w:pPr>
+      <w:proofErr w:type="spellStart"/>
+      <w:r>
+        <w:rPr>
+          <w:i/>
+          <w:iCs/>
+        </w:rPr>
+        <w:lastRenderedPageBreak/>
+        <w:t>angularVel</w:t>
+      </w:r>
+      <w:proofErr w:type="spellEnd"/>
+      <w:r>
+        <w:rPr>
+          <w:i/>
+          <w:iCs/>
+        </w:rPr>
+        <w:t xml:space="preserve"> –</w:t>
+      </w:r>
+      <w:r>
+        <w:t xml:space="preserve"> </w:t>
+      </w:r>
+      <w:r>
+        <w:rPr>
+          <w:lang w:val="ru-RU"/>
+        </w:rPr>
+        <w:t>скорость вращения корабля</w:t>
+      </w:r>
+    </w:p>
+    <w:p>
+      <w:pPr>
+        <w:pStyle w:val="a"/>
+        <w:rPr>
+          <w:lang w:val="ru-RU"/>
+        </w:rPr>
+      </w:pPr>
+      <w:r>
+        <w:rPr>
+          <w:i/>
+          <w:iCs/>
+        </w:rPr>
+        <w:t>rad</w:t>
+      </w:r>
+      <w:r>
+        <w:rPr>
+          <w:i/>
+          <w:iCs/>
+          <w:lang w:val="ru-RU"/>
+        </w:rPr>
+        <w:t xml:space="preserve"> –</w:t>
+      </w:r>
+      <w:r>
+        <w:rPr>
+          <w:lang w:val="ru-RU"/>
+        </w:rPr>
+        <w:t xml:space="preserve"> </w:t>
+      </w:r>
+      <w:r>
+        <w:rPr>
+          <w:lang w:val="ru-RU"/>
+        </w:rPr>
+        <w:t>радиус столкновения корабля с другими объектами</w:t>
+      </w:r>
+    </w:p>
+    <w:p>
+      <w:pPr>
+        <w:pStyle w:val="a"/>
+        <w:rPr>
+          <w:lang w:val="ru-RU"/>
+        </w:rPr>
+      </w:pPr>
+      <w:r>
+        <w:rPr>
+          <w:i/>
+          <w:iCs/>
+        </w:rPr>
+        <w:t>instance</w:t>
+      </w:r>
+      <w:r>
+        <w:rPr>
+          <w:i/>
+          <w:iCs/>
+          <w:lang w:val="ru-RU"/>
+        </w:rPr>
+        <w:t xml:space="preserve"> – </w:t>
+      </w:r>
+      <w:r>
+        <w:rPr>
+          <w:lang w:val="ru-RU"/>
+        </w:rPr>
+        <w:t>определяет к какому игроку принадлежи корабль</w:t>
+      </w:r>
+    </w:p>
+    <w:p>
+      <w:pPr>
+        <w:pStyle w:val="a"/>
+        <w:rPr>
+          <w:lang w:val="ru-RU"/>
+        </w:rPr>
+      </w:pPr>
+      <w:proofErr w:type="spellStart"/>
+      <w:r>
+        <w:rPr>
+          <w:i/>
+          <w:iCs/>
+        </w:rPr>
+        <w:t>bulletType</w:t>
+      </w:r>
+      <w:proofErr w:type="spellEnd"/>
+      <w:r>
+        <w:rPr>
+          <w:i/>
+          <w:iCs/>
+        </w:rPr>
+        <w:t xml:space="preserve"> –</w:t>
+      </w:r>
+      <w:r>
+        <w:t xml:space="preserve"> </w:t>
+      </w:r>
+      <w:r>
+        <w:rPr>
+          <w:lang w:val="ru-RU"/>
+        </w:rPr>
+        <w:t>тип пули</w:t>
+      </w:r>
+    </w:p>
+    <w:p>
+      <w:pPr>
+        <w:pStyle w:val="a"/>
+      </w:pPr>
+      <w:r>
+        <w:rPr>
+          <w:i/>
+          <w:iCs/>
+        </w:rPr>
+        <w:t>active –</w:t>
+      </w:r>
+      <w:r>
+        <w:t xml:space="preserve"> idk how to describe</w:t>
+      </w:r>
+    </w:p>
+    <w:p>
+      <w:pPr>
+        <w:pStyle w:val="a"/>
+      </w:pPr>
+      <w:r>
+        <w:rPr>
+          <w:i/>
+          <w:iCs/>
+        </w:rPr>
+        <w:t xml:space="preserve">vel </w:t>
+      </w:r>
+      <w:r>
+        <w:rPr>
+          <w:i/>
+          <w:iCs/>
+        </w:rPr>
+        <w:t>–</w:t>
+      </w:r>
+      <w:r>
+        <w:rPr>
+          <w:i/>
+          <w:iCs/>
+        </w:rPr>
+        <w:t xml:space="preserve"> </w:t>
+      </w:r>
+      <w:r>
+        <w:rPr>
+          <w:lang w:val="ru-RU"/>
+        </w:rPr>
+        <w:t>вектор скорости корабля</w:t>
+      </w:r>
+    </w:p>
+    <w:p>
+      <w:pPr>
+        <w:pStyle w:val="a"/>
+      </w:pPr>
+      <w:r>
+        <w:rPr>
+          <w:i/>
+          <w:iCs/>
+        </w:rPr>
+        <w:t>acc –</w:t>
+      </w:r>
+      <w:r>
+        <w:t xml:space="preserve"> </w:t>
+      </w:r>
+      <w:r>
+        <w:rPr>
+          <w:lang w:val="ru-RU"/>
+        </w:rPr>
+        <w:t>вектор ускорения корабля</w:t>
+      </w:r>
+    </w:p>
+    <w:p>
+      <w:pPr>
+        <w:pStyle w:val="aff4"/>
+      </w:pPr>
+      <w:r>
+        <w:rPr>
+          <w:lang w:val="ru-RU"/>
+        </w:rPr>
+        <w:t>Листинг</w:t>
+      </w:r>
+      <w:r>
+        <w:t xml:space="preserve"> </w:t>
+      </w:r>
+      <w:r>
+        <w:fldChar w:fldCharType="begin"/>
+      </w:r>
+      <w:r>
+        <w:instrText xml:space="preserve"> </w:instrText>
+      </w:r>
+      <w:r>
+        <w:instrText>SEQ</w:instrText>
+      </w:r>
+      <w:r>
+        <w:instrText xml:space="preserve"> </w:instrText>
+      </w:r>
+      <w:r>
+        <w:rPr>
+          <w:lang w:val="ru-RU"/>
+        </w:rPr>
+        <w:instrText>Листинг</w:instrText>
+      </w:r>
+      <w:r>
+        <w:instrText xml:space="preserve"> \* </w:instrText>
+      </w:r>
+      <w:r>
+        <w:instrText>ARABIC</w:instrText>
+      </w:r>
+      <w:r>
+        <w:instrText xml:space="preserve"> </w:instrText>
+      </w:r>
+      <w:r>
+        <w:fldChar w:fldCharType="separate"/>
+      </w:r>
+      <w:r>
+        <w:rPr>
+          <w:noProof/>
+        </w:rPr>
+        <w:t>6</w:t>
+      </w:r>
+      <w:r>
+        <w:fldChar w:fldCharType="end"/>
+      </w:r>
+    </w:p>
+    <w:p>
+      <w:pPr>
+        <w:pStyle w:val="a2"/>
+        <w:jc w:val="center"/>
+        <w:rPr>
+          <w:b/>
+          <w:bCs/>
+          <w:i/>
+          <w:iCs/>
+        </w:rPr>
+      </w:pPr>
+      <w:r>
+        <w:rPr>
+          <w:b/>
+          <w:bCs/>
+          <w:i/>
+          <w:iCs/>
+          <w:lang w:val="ru-RU"/>
+        </w:rPr>
+        <w:t>Структура</w:t>
+      </w:r>
+      <w:r>
+        <w:rPr>
+          <w:b/>
+          <w:bCs/>
+          <w:i/>
+          <w:iCs/>
+        </w:rPr>
+        <w:t xml:space="preserve"> </w:t>
+      </w:r>
+      <w:r>
+        <w:rPr>
+          <w:b/>
+          <w:bCs/>
+          <w:i/>
+          <w:iCs/>
+        </w:rPr>
+        <w:t>Ship</w:t>
+      </w:r>
+    </w:p>
+    <w:p>
+      <w:pPr>
+        <w:pStyle w:val="afff2"/>
+        <w:pBdr>
+          <w:top w:val="single" w:sz="4" w:space="1" w:color="auto"/>
+          <w:left w:val="single" w:sz="4" w:space="4" w:color="auto"/>
+          <w:bottom w:val="single" w:sz="4" w:space="1" w:color="auto"/>
+          <w:right w:val="single" w:sz="4" w:space="4" w:color="auto"/>
+        </w:pBdr>
+        <w:rPr>
+          <w:color w:val="000000"/>
+        </w:rPr>
+      </w:pPr>
+      <w:r>
+        <w:t>struct</w:t>
+      </w:r>
+      <w:r>
+        <w:rPr>
+          <w:color w:val="000000"/>
+        </w:rPr>
+        <w:t xml:space="preserve"> </w:t>
+      </w:r>
+      <w:r>
+        <w:rPr>
+          <w:color w:val="2B91AF"/>
+        </w:rPr>
+        <w:t>Ship</w:t>
+      </w:r>
+    </w:p>
+    <w:p>
+      <w:pPr>
+        <w:pStyle w:val="afff2"/>
+        <w:pBdr>
+          <w:top w:val="single" w:sz="4" w:space="1" w:color="auto"/>
+          <w:left w:val="single" w:sz="4" w:space="4" w:color="auto"/>
+          <w:bottom w:val="single" w:sz="4" w:space="1" w:color="auto"/>
+          <w:right w:val="single" w:sz="4" w:space="4" w:color="auto"/>
+        </w:pBdr>
+        <w:rPr>
+          <w:color w:val="000000"/>
+        </w:rPr>
+      </w:pPr>
+      <w:r>
+        <w:rPr>
+          <w:color w:val="000000"/>
+        </w:rPr>
+        <w:t>{</w:t>
+      </w:r>
+    </w:p>
+    <w:p>
+      <w:pPr>
+        <w:pStyle w:val="afff2"/>
+        <w:pBdr>
+          <w:top w:val="single" w:sz="4" w:space="1" w:color="auto"/>
+          <w:left w:val="single" w:sz="4" w:space="4" w:color="auto"/>
+          <w:bottom w:val="single" w:sz="4" w:space="1" w:color="auto"/>
+          <w:right w:val="single" w:sz="4" w:space="4" w:color="auto"/>
+        </w:pBdr>
+        <w:rPr>
+          <w:color w:val="000000"/>
+        </w:rPr>
+      </w:pPr>
+      <w:r>
+        <w:rPr>
+          <w:color w:val="000000"/>
+        </w:rPr>
+        <w:t xml:space="preserve">    </w:t>
+      </w:r>
+      <w:proofErr w:type="spellStart"/>
+      <w:r>
+        <w:rPr>
+          <w:color w:val="2B91AF"/>
+        </w:rPr>
+        <w:t>ShipActions</w:t>
+      </w:r>
+      <w:proofErr w:type="spellEnd"/>
+      <w:r>
+        <w:rPr>
+          <w:color w:val="000000"/>
+        </w:rPr>
+        <w:t xml:space="preserve"> acts;</w:t>
+      </w:r>
+    </w:p>
+    <w:p>
+      <w:pPr>
+        <w:pStyle w:val="afff2"/>
+        <w:pBdr>
+          <w:top w:val="single" w:sz="4" w:space="1" w:color="auto"/>
+          <w:left w:val="single" w:sz="4" w:space="4" w:color="auto"/>
+          <w:bottom w:val="single" w:sz="4" w:space="1" w:color="auto"/>
+          <w:right w:val="single" w:sz="4" w:space="4" w:color="auto"/>
+        </w:pBdr>
+        <w:rPr>
+          <w:color w:val="000000"/>
+        </w:rPr>
+      </w:pPr>
+      <w:r>
+        <w:rPr>
+          <w:color w:val="000000"/>
+        </w:rPr>
+        <w:t xml:space="preserve">    </w:t>
+      </w:r>
+      <w:r>
+        <w:rPr>
+          <w:color w:val="2B91AF"/>
+        </w:rPr>
+        <w:t>Animation</w:t>
+      </w:r>
+      <w:r>
+        <w:rPr>
+          <w:color w:val="000000"/>
+        </w:rPr>
+        <w:t xml:space="preserve">   engine;</w:t>
+      </w:r>
+    </w:p>
+    <w:p>
+      <w:pPr>
+        <w:pStyle w:val="afff2"/>
+        <w:pBdr>
+          <w:top w:val="single" w:sz="4" w:space="1" w:color="auto"/>
+          <w:left w:val="single" w:sz="4" w:space="4" w:color="auto"/>
+          <w:bottom w:val="single" w:sz="4" w:space="1" w:color="auto"/>
+          <w:right w:val="single" w:sz="4" w:space="4" w:color="auto"/>
+        </w:pBdr>
+        <w:rPr>
+          <w:color w:val="000000"/>
+        </w:rPr>
+      </w:pPr>
+      <w:r>
+        <w:rPr>
+          <w:color w:val="000000"/>
+        </w:rPr>
+        <w:t xml:space="preserve">    </w:t>
+      </w:r>
+      <w:r>
+        <w:rPr>
+          <w:color w:val="2B91AF"/>
+        </w:rPr>
+        <w:t>Texture</w:t>
+      </w:r>
+      <w:r>
+        <w:rPr>
+          <w:color w:val="000000"/>
+        </w:rPr>
+        <w:t xml:space="preserve">     </w:t>
+      </w:r>
+      <w:proofErr w:type="spellStart"/>
+      <w:r>
+        <w:rPr>
+          <w:color w:val="000000"/>
+        </w:rPr>
+        <w:t>tex</w:t>
+      </w:r>
+      <w:proofErr w:type="spellEnd"/>
+      <w:r>
+        <w:rPr>
+          <w:color w:val="000000"/>
+        </w:rPr>
+        <w:t>;</w:t>
+      </w:r>
+    </w:p>
+    <w:p>
+      <w:pPr>
+        <w:pStyle w:val="afff2"/>
+        <w:pBdr>
+          <w:top w:val="single" w:sz="4" w:space="1" w:color="auto"/>
+          <w:left w:val="single" w:sz="4" w:space="4" w:color="auto"/>
+          <w:bottom w:val="single" w:sz="4" w:space="1" w:color="auto"/>
+          <w:right w:val="single" w:sz="4" w:space="4" w:color="auto"/>
+        </w:pBdr>
+        <w:rPr>
+          <w:color w:val="000000"/>
+        </w:rPr>
+      </w:pPr>
+      <w:r>
+        <w:rPr>
+          <w:color w:val="000000"/>
+        </w:rPr>
+        <w:t xml:space="preserve">    </w:t>
+      </w:r>
+      <w:r>
+        <w:rPr>
+          <w:color w:val="2B91AF"/>
+        </w:rPr>
+        <w:t>Bullets</w:t>
+      </w:r>
+      <w:r>
+        <w:rPr>
+          <w:color w:val="000000"/>
+        </w:rPr>
+        <w:t xml:space="preserve">     </w:t>
+      </w:r>
+      <w:proofErr w:type="spellStart"/>
+      <w:r>
+        <w:rPr>
+          <w:color w:val="000000"/>
+        </w:rPr>
+        <w:t>bullets</w:t>
+      </w:r>
+      <w:proofErr w:type="spellEnd"/>
+      <w:r>
+        <w:rPr>
+          <w:color w:val="000000"/>
+        </w:rPr>
+        <w:t>;</w:t>
+      </w:r>
+    </w:p>
+    <w:p>
+      <w:pPr>
+        <w:pStyle w:val="afff2"/>
+        <w:pBdr>
+          <w:top w:val="single" w:sz="4" w:space="1" w:color="auto"/>
+          <w:left w:val="single" w:sz="4" w:space="4" w:color="auto"/>
+          <w:bottom w:val="single" w:sz="4" w:space="1" w:color="auto"/>
+          <w:right w:val="single" w:sz="4" w:space="4" w:color="auto"/>
+        </w:pBdr>
+        <w:rPr>
+          <w:color w:val="000000"/>
+        </w:rPr>
+      </w:pPr>
+      <w:r>
+        <w:rPr>
+          <w:color w:val="000000"/>
+        </w:rPr>
+        <w:t xml:space="preserve">    </w:t>
+      </w:r>
+      <w:r>
+        <w:rPr>
+          <w:color w:val="2B91AF"/>
+        </w:rPr>
+        <w:t>Health</w:t>
+      </w:r>
+      <w:r>
+        <w:rPr>
+          <w:color w:val="000000"/>
+        </w:rPr>
+        <w:t xml:space="preserve">      </w:t>
+      </w:r>
+      <w:proofErr w:type="spellStart"/>
+      <w:r>
+        <w:rPr>
+          <w:color w:val="000000"/>
+        </w:rPr>
+        <w:t>health</w:t>
+      </w:r>
+      <w:proofErr w:type="spellEnd"/>
+      <w:r>
+        <w:rPr>
+          <w:color w:val="000000"/>
+        </w:rPr>
+        <w:t>;</w:t>
+      </w:r>
+    </w:p>
+    <w:p>
+      <w:pPr>
+        <w:pStyle w:val="afff2"/>
+        <w:pBdr>
+          <w:top w:val="single" w:sz="4" w:space="1" w:color="auto"/>
+          <w:left w:val="single" w:sz="4" w:space="4" w:color="auto"/>
+          <w:bottom w:val="single" w:sz="4" w:space="1" w:color="auto"/>
+          <w:right w:val="single" w:sz="4" w:space="4" w:color="auto"/>
+        </w:pBdr>
+        <w:rPr>
+          <w:color w:val="000000"/>
+        </w:rPr>
+      </w:pPr>
+      <w:r>
+        <w:rPr>
+          <w:color w:val="000000"/>
+        </w:rPr>
+        <w:t xml:space="preserve">    </w:t>
+      </w:r>
+      <w:r>
+        <w:rPr>
+          <w:color w:val="2B91AF"/>
+        </w:rPr>
+        <w:t>Score</w:t>
+      </w:r>
+      <w:r>
+        <w:rPr>
+          <w:color w:val="000000"/>
+        </w:rPr>
+        <w:t xml:space="preserve">       </w:t>
+      </w:r>
+      <w:proofErr w:type="spellStart"/>
+      <w:r>
+        <w:rPr>
+          <w:color w:val="000000"/>
+        </w:rPr>
+        <w:t>score</w:t>
+      </w:r>
+      <w:proofErr w:type="spellEnd"/>
+      <w:r>
+        <w:rPr>
+          <w:color w:val="000000"/>
+        </w:rPr>
+        <w:t>;</w:t>
+      </w:r>
+    </w:p>
+    <w:p>
+      <w:pPr>
+        <w:pStyle w:val="afff2"/>
+        <w:pBdr>
+          <w:top w:val="single" w:sz="4" w:space="1" w:color="auto"/>
+          <w:left w:val="single" w:sz="4" w:space="4" w:color="auto"/>
+          <w:bottom w:val="single" w:sz="4" w:space="1" w:color="auto"/>
+          <w:right w:val="single" w:sz="4" w:space="4" w:color="auto"/>
+        </w:pBdr>
+        <w:rPr>
+          <w:color w:val="000000"/>
+        </w:rPr>
+      </w:pPr>
+      <w:r>
+        <w:rPr>
+          <w:color w:val="000000"/>
+        </w:rPr>
+        <w:t xml:space="preserve">    </w:t>
+      </w:r>
+      <w:r>
+        <w:t>float</w:t>
+      </w:r>
+      <w:r>
+        <w:rPr>
+          <w:color w:val="000000"/>
+        </w:rPr>
+        <w:t xml:space="preserve">       </w:t>
+      </w:r>
+      <w:proofErr w:type="spellStart"/>
+      <w:r>
+        <w:rPr>
+          <w:color w:val="000000"/>
+        </w:rPr>
+        <w:t>angularVel</w:t>
+      </w:r>
+      <w:proofErr w:type="spellEnd"/>
+      <w:r>
+        <w:rPr>
+          <w:color w:val="000000"/>
+        </w:rPr>
+        <w:t>;</w:t>
+      </w:r>
+    </w:p>
+    <w:p>
+      <w:pPr>
+        <w:pStyle w:val="afff2"/>
+        <w:pBdr>
+          <w:top w:val="single" w:sz="4" w:space="1" w:color="auto"/>
+          <w:left w:val="single" w:sz="4" w:space="4" w:color="auto"/>
+          <w:bottom w:val="single" w:sz="4" w:space="1" w:color="auto"/>
+          <w:right w:val="single" w:sz="4" w:space="4" w:color="auto"/>
+        </w:pBdr>
+        <w:rPr>
+          <w:color w:val="000000"/>
+        </w:rPr>
+      </w:pPr>
+      <w:r>
+        <w:rPr>
+          <w:color w:val="000000"/>
+        </w:rPr>
+        <w:t xml:space="preserve">    </w:t>
+      </w:r>
+      <w:r>
+        <w:t>int</w:t>
+      </w:r>
+      <w:r>
+        <w:rPr>
+          <w:color w:val="000000"/>
+        </w:rPr>
+        <w:t xml:space="preserve">         rad;</w:t>
+      </w:r>
+    </w:p>
+    <w:p>
+      <w:pPr>
+        <w:pStyle w:val="afff2"/>
+        <w:pBdr>
+          <w:top w:val="single" w:sz="4" w:space="1" w:color="auto"/>
+          <w:left w:val="single" w:sz="4" w:space="4" w:color="auto"/>
+          <w:bottom w:val="single" w:sz="4" w:space="1" w:color="auto"/>
+          <w:right w:val="single" w:sz="4" w:space="4" w:color="auto"/>
+        </w:pBdr>
+        <w:rPr>
+          <w:color w:val="000000"/>
+        </w:rPr>
+      </w:pPr>
+      <w:r>
+        <w:rPr>
+          <w:color w:val="000000"/>
+        </w:rPr>
+        <w:t xml:space="preserve">    </w:t>
+      </w:r>
+      <w:r>
+        <w:t>int</w:t>
+      </w:r>
+      <w:r>
+        <w:rPr>
+          <w:color w:val="000000"/>
+        </w:rPr>
+        <w:t xml:space="preserve">         ticks       = 0;</w:t>
+      </w:r>
+    </w:p>
+    <w:p>
+      <w:pPr>
+        <w:pStyle w:val="afff2"/>
+        <w:pBdr>
+          <w:top w:val="single" w:sz="4" w:space="1" w:color="auto"/>
+          <w:left w:val="single" w:sz="4" w:space="4" w:color="auto"/>
+          <w:bottom w:val="single" w:sz="4" w:space="1" w:color="auto"/>
+          <w:right w:val="single" w:sz="4" w:space="4" w:color="auto"/>
+        </w:pBdr>
+        <w:rPr>
+          <w:color w:val="000000"/>
+        </w:rPr>
+      </w:pPr>
+      <w:r>
+        <w:rPr>
+          <w:color w:val="000000"/>
+        </w:rPr>
+        <w:t xml:space="preserve">    </w:t>
+      </w:r>
+      <w:r>
+        <w:t>int</w:t>
+      </w:r>
+      <w:r>
+        <w:rPr>
+          <w:color w:val="000000"/>
+        </w:rPr>
+        <w:t xml:space="preserve">         instance;</w:t>
+      </w:r>
+    </w:p>
+    <w:p>
+      <w:pPr>
+        <w:pStyle w:val="afff2"/>
+        <w:pBdr>
+          <w:top w:val="single" w:sz="4" w:space="1" w:color="auto"/>
+          <w:left w:val="single" w:sz="4" w:space="4" w:color="auto"/>
+          <w:bottom w:val="single" w:sz="4" w:space="1" w:color="auto"/>
+          <w:right w:val="single" w:sz="4" w:space="4" w:color="auto"/>
+        </w:pBdr>
+        <w:rPr>
+          <w:color w:val="000000"/>
+        </w:rPr>
+      </w:pPr>
+      <w:r>
+        <w:rPr>
+          <w:color w:val="000000"/>
+        </w:rPr>
+        <w:t xml:space="preserve">    </w:t>
+      </w:r>
+      <w:r>
+        <w:t>int</w:t>
+      </w:r>
+      <w:r>
+        <w:rPr>
+          <w:color w:val="000000"/>
+        </w:rPr>
+        <w:t xml:space="preserve">         </w:t>
+      </w:r>
+      <w:proofErr w:type="spellStart"/>
+      <w:r>
+        <w:rPr>
+          <w:color w:val="000000"/>
+        </w:rPr>
+        <w:t>bulletType</w:t>
+      </w:r>
+      <w:proofErr w:type="spellEnd"/>
+      <w:r>
+        <w:rPr>
+          <w:color w:val="000000"/>
+        </w:rPr>
+        <w:t>;</w:t>
+      </w:r>
+    </w:p>
+    <w:p>
+      <w:pPr>
+        <w:pStyle w:val="afff2"/>
+        <w:pBdr>
+          <w:top w:val="single" w:sz="4" w:space="1" w:color="auto"/>
+          <w:left w:val="single" w:sz="4" w:space="4" w:color="auto"/>
+          <w:bottom w:val="single" w:sz="4" w:space="1" w:color="auto"/>
+          <w:right w:val="single" w:sz="4" w:space="4" w:color="auto"/>
+        </w:pBdr>
+        <w:rPr>
+          <w:color w:val="000000"/>
+        </w:rPr>
+      </w:pPr>
+      <w:r>
+        <w:rPr>
+          <w:color w:val="000000"/>
+        </w:rPr>
+        <w:t xml:space="preserve">    </w:t>
+      </w:r>
+      <w:r>
+        <w:t>bool</w:t>
+      </w:r>
+      <w:r>
+        <w:rPr>
+          <w:color w:val="000000"/>
+        </w:rPr>
+        <w:t xml:space="preserve">        active;</w:t>
+      </w:r>
+    </w:p>
+    <w:p>
+      <w:pPr>
+        <w:pStyle w:val="afff2"/>
+        <w:pBdr>
+          <w:top w:val="single" w:sz="4" w:space="1" w:color="auto"/>
+          <w:left w:val="single" w:sz="4" w:space="4" w:color="auto"/>
+          <w:bottom w:val="single" w:sz="4" w:space="1" w:color="auto"/>
+          <w:right w:val="single" w:sz="4" w:space="4" w:color="auto"/>
+        </w:pBdr>
+        <w:rPr>
+          <w:color w:val="000000"/>
+        </w:rPr>
+      </w:pPr>
+      <w:r>
+        <w:rPr>
+          <w:color w:val="000000"/>
+        </w:rPr>
+        <w:t xml:space="preserve">    </w:t>
+      </w:r>
+      <w:r>
+        <w:rPr>
+          <w:color w:val="2B91AF"/>
+        </w:rPr>
+        <w:t>Vec</w:t>
+      </w:r>
+      <w:r>
+        <w:rPr>
+          <w:color w:val="000000"/>
+        </w:rPr>
+        <w:t xml:space="preserve">         vel         = </w:t>
+      </w:r>
+      <w:proofErr w:type="gramStart"/>
+      <w:r>
+        <w:rPr>
+          <w:color w:val="000000"/>
+        </w:rPr>
+        <w:t>{ 0</w:t>
+      </w:r>
+      <w:proofErr w:type="gramEnd"/>
+      <w:r>
+        <w:rPr>
+          <w:color w:val="000000"/>
+        </w:rPr>
+        <w:t>, 0 };</w:t>
+      </w:r>
+    </w:p>
+    <w:p>
+      <w:pPr>
+        <w:pStyle w:val="afff2"/>
+        <w:pBdr>
+          <w:top w:val="single" w:sz="4" w:space="1" w:color="auto"/>
+          <w:left w:val="single" w:sz="4" w:space="4" w:color="auto"/>
+          <w:bottom w:val="single" w:sz="4" w:space="1" w:color="auto"/>
+          <w:right w:val="single" w:sz="4" w:space="4" w:color="auto"/>
+        </w:pBdr>
+        <w:rPr>
+          <w:color w:val="000000"/>
+          <w:lang w:val="ru-RU"/>
+        </w:rPr>
+      </w:pPr>
+      <w:r>
+        <w:rPr>
+          <w:color w:val="000000"/>
+        </w:rPr>
+        <w:t xml:space="preserve">    </w:t>
+      </w:r>
+      <w:proofErr w:type="spellStart"/>
+      <w:r>
+        <w:rPr>
+          <w:color w:val="2B91AF"/>
+          <w:lang w:val="ru-RU"/>
+        </w:rPr>
+        <w:t>Vec</w:t>
+      </w:r>
+      <w:proofErr w:type="spellEnd"/>
+      <w:r>
+        <w:rPr>
+          <w:color w:val="000000"/>
+          <w:lang w:val="ru-RU"/>
+        </w:rPr>
+        <w:t xml:space="preserve">         </w:t>
+      </w:r>
+      <w:proofErr w:type="spellStart"/>
+      <w:r>
+        <w:rPr>
+          <w:color w:val="000000"/>
+          <w:lang w:val="ru-RU"/>
+        </w:rPr>
+        <w:t>acc</w:t>
+      </w:r>
+      <w:proofErr w:type="spellEnd"/>
+      <w:r>
+        <w:rPr>
+          <w:color w:val="000000"/>
+          <w:lang w:val="ru-RU"/>
+        </w:rPr>
+        <w:t xml:space="preserve">         = </w:t>
+      </w:r>
+      <w:proofErr w:type="gramStart"/>
+      <w:r>
+        <w:rPr>
+          <w:color w:val="000000"/>
+          <w:lang w:val="ru-RU"/>
+        </w:rPr>
+        <w:t>{ 0</w:t>
+      </w:r>
+      <w:proofErr w:type="gramEnd"/>
+      <w:r>
+        <w:rPr>
+          <w:color w:val="000000"/>
+          <w:lang w:val="ru-RU"/>
+        </w:rPr>
+        <w:t>, 0 };</w:t>
+      </w:r>
+    </w:p>
+    <w:p>
+      <w:pPr>
+        <w:pStyle w:val="afff2"/>
+        <w:pBdr>
+          <w:top w:val="single" w:sz="4" w:space="1" w:color="auto"/>
+          <w:left w:val="single" w:sz="4" w:space="4" w:color="auto"/>
+          <w:bottom w:val="single" w:sz="4" w:space="1" w:color="auto"/>
+          <w:right w:val="single" w:sz="4" w:space="4" w:color="auto"/>
+        </w:pBdr>
+        <w:rPr>
+          <w:color w:val="000000"/>
+          <w:lang w:val="ru-RU"/>
+        </w:rPr>
+      </w:pPr>
+      <w:r>
+        <w:rPr>
+          <w:color w:val="000000"/>
+          <w:lang w:val="ru-RU"/>
+        </w:rPr>
+        <w:t>};</w:t>
+      </w:r>
+    </w:p>
+    <w:p>
+      <w:pPr>
+        <w:pStyle w:val="a2"/>
+        <w:rPr>
+          <w:lang w:val="ru-RU"/>
+        </w:rPr>
+      </w:pPr>
+      <w:r>
+        <w:rPr>
+          <w:lang w:val="ru-RU"/>
+        </w:rPr>
+        <w:t>Описание полей структуры</w:t>
+      </w:r>
+      <w:r>
+        <w:rPr>
+          <w:lang w:val="ru-RU"/>
+        </w:rPr>
+        <w:t>:</w:t>
+      </w:r>
+    </w:p>
+    <w:p>
+      <w:pPr>
+        <w:pStyle w:val="a"/>
+        <w:rPr>
+          <w:lang w:val="ru-RU"/>
+        </w:rPr>
+      </w:pPr>
+      <w:r>
+        <w:rPr>
+          <w:i/>
+          <w:iCs/>
+        </w:rPr>
+        <w:t>acts</w:t>
+      </w:r>
+      <w:r>
+        <w:rPr>
+          <w:i/>
+          <w:iCs/>
+          <w:lang w:val="ru-RU"/>
+        </w:rPr>
+        <w:t xml:space="preserve"> </w:t>
+      </w:r>
+      <w:r>
+        <w:rPr>
+          <w:lang w:val="ru-RU"/>
+        </w:rPr>
+        <w:t xml:space="preserve">– </w:t>
+      </w:r>
+      <w:r>
+        <w:rPr>
+          <w:lang w:val="ru-RU"/>
+        </w:rPr>
+        <w:t>структура, которая содержит булева значения действий корабля (движение прямо, повороты, выстрел и так далее)</w:t>
+      </w:r>
+    </w:p>
+    <w:p>
+      <w:pPr>
+        <w:pStyle w:val="a"/>
+        <w:rPr>
+          <w:lang w:val="ru-RU"/>
+        </w:rPr>
+      </w:pPr>
+      <w:r>
+        <w:rPr>
+          <w:i/>
+          <w:iCs/>
+          <w:color w:val="000000"/>
+        </w:rPr>
+        <w:t>engine</w:t>
+      </w:r>
+      <w:r>
+        <w:rPr>
+          <w:color w:val="000000"/>
+          <w:lang w:val="ru-RU"/>
+        </w:rPr>
+        <w:t xml:space="preserve"> </w:t>
+      </w:r>
+      <w:r>
+        <w:rPr>
+          <w:color w:val="000000"/>
+          <w:lang w:val="ru-RU"/>
+        </w:rPr>
+        <w:t xml:space="preserve">– </w:t>
+      </w:r>
+      <w:r>
+        <w:rPr>
+          <w:color w:val="000000"/>
+          <w:lang w:val="ru-RU"/>
+        </w:rPr>
+        <w:t xml:space="preserve">структура </w:t>
+      </w:r>
+      <w:r>
+        <w:rPr>
+          <w:i/>
+          <w:iCs/>
+          <w:color w:val="000000"/>
+        </w:rPr>
+        <w:t>Animation</w:t>
+      </w:r>
+    </w:p>
+    <w:p>
+      <w:pPr>
+        <w:pStyle w:val="a"/>
+        <w:rPr>
+          <w:lang w:val="ru-RU"/>
+        </w:rPr>
+      </w:pPr>
+      <w:proofErr w:type="spellStart"/>
+      <w:r>
+        <w:rPr>
+          <w:i/>
+          <w:iCs/>
+          <w:color w:val="000000"/>
+        </w:rPr>
+        <w:t>tex</w:t>
+      </w:r>
+      <w:proofErr w:type="spellEnd"/>
+      <w:r>
+        <w:rPr>
+          <w:color w:val="000000"/>
+          <w:lang w:val="ru-RU"/>
+        </w:rPr>
+        <w:t xml:space="preserve"> – </w:t>
+      </w:r>
+      <w:r>
+        <w:rPr>
+          <w:color w:val="000000"/>
+          <w:lang w:val="ru-RU"/>
+        </w:rPr>
+        <w:t xml:space="preserve">структура </w:t>
+      </w:r>
+      <w:r>
+        <w:rPr>
+          <w:i/>
+          <w:iCs/>
+          <w:color w:val="000000"/>
+        </w:rPr>
+        <w:t>Texture</w:t>
+      </w:r>
+      <w:r>
+        <w:rPr>
+          <w:color w:val="000000"/>
+          <w:lang w:val="ru-RU"/>
+        </w:rPr>
+        <w:t>, содержащая текстуру корабля</w:t>
+      </w:r>
+    </w:p>
+    <w:p>
+      <w:pPr>
+        <w:pStyle w:val="a"/>
+        <w:rPr>
+          <w:lang w:val="ru-RU"/>
+        </w:rPr>
+      </w:pPr>
+      <w:r>
+        <w:rPr>
+          <w:i/>
+          <w:iCs/>
+        </w:rPr>
+        <w:t>bullets</w:t>
+      </w:r>
+      <w:r>
+        <w:rPr>
+          <w:lang w:val="ru-RU"/>
+        </w:rPr>
+        <w:t xml:space="preserve"> – </w:t>
+      </w:r>
+      <w:r>
+        <w:rPr>
+          <w:lang w:val="ru-RU"/>
+        </w:rPr>
+        <w:t>массив пуль</w:t>
+      </w:r>
+    </w:p>
+    <w:p>
+      <w:pPr>
+        <w:pStyle w:val="a"/>
+        <w:rPr>
+          <w:lang w:val="ru-RU"/>
+        </w:rPr>
+      </w:pPr>
+      <w:r>
+        <w:rPr>
+          <w:i/>
+          <w:iCs/>
+        </w:rPr>
+        <w:t>health</w:t>
+      </w:r>
+      <w:r>
+        <w:rPr>
+          <w:lang w:val="ru-RU"/>
+        </w:rPr>
+        <w:t xml:space="preserve"> – </w:t>
+      </w:r>
+      <w:r>
+        <w:rPr>
+          <w:color w:val="000000"/>
+          <w:lang w:val="ru-RU"/>
+        </w:rPr>
+        <w:t xml:space="preserve">структура </w:t>
+      </w:r>
+      <w:r>
+        <w:rPr>
+          <w:i/>
+          <w:iCs/>
+          <w:color w:val="000000"/>
+        </w:rPr>
+        <w:t>Health</w:t>
+      </w:r>
+      <w:r>
+        <w:rPr>
+          <w:color w:val="000000"/>
+          <w:lang w:val="ru-RU"/>
+        </w:rPr>
+        <w:t>, отвечающая за здоровье</w:t>
+      </w:r>
+    </w:p>
+    <w:p>
+      <w:pPr>
+        <w:pStyle w:val="a"/>
+        <w:rPr>
+          <w:lang w:val="ru-RU"/>
+        </w:rPr>
+      </w:pPr>
+      <w:r>
+        <w:rPr>
+          <w:i/>
+          <w:iCs/>
+        </w:rPr>
+        <w:t>score</w:t>
+      </w:r>
+      <w:r>
+        <w:rPr>
+          <w:i/>
+          <w:iCs/>
+          <w:lang w:val="ru-RU"/>
+        </w:rPr>
+        <w:t xml:space="preserve"> –</w:t>
+      </w:r>
+      <w:r>
+        <w:rPr>
+          <w:lang w:val="ru-RU"/>
+        </w:rPr>
+        <w:t xml:space="preserve"> </w:t>
+      </w:r>
+      <w:r>
+        <w:rPr>
+          <w:lang w:val="ru-RU"/>
+        </w:rPr>
+        <w:t xml:space="preserve">структура </w:t>
+      </w:r>
+      <w:r>
+        <w:t>Score</w:t>
+      </w:r>
+      <w:r>
+        <w:rPr>
+          <w:lang w:val="ru-RU"/>
+        </w:rPr>
+        <w:t xml:space="preserve">, </w:t>
+      </w:r>
+      <w:r>
+        <w:rPr>
+          <w:lang w:val="ru-RU"/>
+        </w:rPr>
+        <w:t>отвечающая за набор очков</w:t>
+      </w:r>
+    </w:p>
+    <w:p>
+      <w:pPr>
+        <w:pStyle w:val="a"/>
+        <w:rPr>
+          <w:lang w:val="ru-RU"/>
+        </w:rPr>
+      </w:pPr>
+      <w:proofErr w:type="spellStart"/>
+      <w:r>
+        <w:rPr>
+          <w:i/>
+          <w:iCs/>
+        </w:rPr>
+        <w:t>angularVel</w:t>
+      </w:r>
+      <w:proofErr w:type="spellEnd"/>
+      <w:r>
+        <w:rPr>
+          <w:i/>
+          <w:iCs/>
+        </w:rPr>
+        <w:t xml:space="preserve"> –</w:t>
+      </w:r>
+      <w:r>
+        <w:t xml:space="preserve"> </w:t>
+      </w:r>
+      <w:r>
+        <w:rPr>
+          <w:lang w:val="ru-RU"/>
+        </w:rPr>
+        <w:t>скорость вращения корабля</w:t>
+      </w:r>
+    </w:p>
+    <w:p>
+      <w:pPr>
+        <w:pStyle w:val="a"/>
+        <w:rPr>
+          <w:lang w:val="ru-RU"/>
+        </w:rPr>
+      </w:pPr>
+      <w:r>
+        <w:rPr>
+          <w:i/>
+          <w:iCs/>
+        </w:rPr>
+        <w:t>rad</w:t>
+      </w:r>
+      <w:r>
+        <w:rPr>
+          <w:i/>
+          <w:iCs/>
+          <w:lang w:val="ru-RU"/>
+        </w:rPr>
+        <w:t xml:space="preserve"> –</w:t>
+      </w:r>
+      <w:r>
+        <w:rPr>
+          <w:lang w:val="ru-RU"/>
+        </w:rPr>
+        <w:t xml:space="preserve"> </w:t>
+      </w:r>
+      <w:r>
+        <w:rPr>
+          <w:lang w:val="ru-RU"/>
+        </w:rPr>
+        <w:t>радиус столкновения корабля с другими объектами</w:t>
+      </w:r>
+    </w:p>
+    <w:p>
+      <w:pPr>
+        <w:pStyle w:val="a"/>
+        <w:rPr>
+          <w:lang w:val="ru-RU"/>
+        </w:rPr>
+      </w:pPr>
+      <w:r>
+        <w:rPr>
+          <w:i/>
+          <w:iCs/>
+        </w:rPr>
+        <w:lastRenderedPageBreak/>
+        <w:t>instance</w:t>
+      </w:r>
+      <w:r>
+        <w:rPr>
+          <w:i/>
+          <w:iCs/>
+          <w:lang w:val="ru-RU"/>
+        </w:rPr>
+        <w:t xml:space="preserve"> – </w:t>
+      </w:r>
+      <w:r>
+        <w:rPr>
+          <w:lang w:val="ru-RU"/>
+        </w:rPr>
+        <w:t>определяет к какому игроку принадлежи корабль</w:t>
+      </w:r>
+    </w:p>
+    <w:p>
+      <w:pPr>
+        <w:pStyle w:val="a"/>
+        <w:rPr>
+          <w:lang w:val="ru-RU"/>
+        </w:rPr>
+      </w:pPr>
+      <w:proofErr w:type="spellStart"/>
+      <w:r>
+        <w:rPr>
+          <w:i/>
+          <w:iCs/>
+        </w:rPr>
+        <w:t>bulletType</w:t>
+      </w:r>
+      <w:proofErr w:type="spellEnd"/>
+      <w:r>
+        <w:rPr>
+          <w:i/>
+          <w:iCs/>
+        </w:rPr>
+        <w:t xml:space="preserve"> –</w:t>
+      </w:r>
+      <w:r>
+        <w:t xml:space="preserve"> </w:t>
+      </w:r>
+      <w:r>
+        <w:rPr>
+          <w:lang w:val="ru-RU"/>
+        </w:rPr>
+        <w:t>тип пули</w:t>
+      </w:r>
+    </w:p>
+    <w:p>
+      <w:pPr>
+        <w:pStyle w:val="a"/>
+      </w:pPr>
+      <w:r>
+        <w:rPr>
+          <w:i/>
+          <w:iCs/>
+        </w:rPr>
+        <w:t>active –</w:t>
+      </w:r>
+      <w:r>
+        <w:t xml:space="preserve"> idk how to describe</w:t>
+      </w:r>
+    </w:p>
+    <w:p>
+      <w:pPr>
+        <w:pStyle w:val="a"/>
+      </w:pPr>
+      <w:r>
+        <w:rPr>
+          <w:i/>
+          <w:iCs/>
+        </w:rPr>
+        <w:t xml:space="preserve">vel – </w:t>
+      </w:r>
+      <w:r>
+        <w:rPr>
+          <w:lang w:val="ru-RU"/>
+        </w:rPr>
+        <w:t>вектор скорости корабля</w:t>
+      </w:r>
+    </w:p>
+    <w:p>
+      <w:pPr>
+        <w:pStyle w:val="a"/>
+      </w:pPr>
+      <w:r>
+        <w:rPr>
+          <w:i/>
+          <w:iCs/>
+        </w:rPr>
+        <w:t>acc –</w:t>
+      </w:r>
+      <w:r>
+        <w:t xml:space="preserve"> </w:t>
+      </w:r>
+      <w:r>
+        <w:rPr>
+          <w:lang w:val="ru-RU"/>
+        </w:rPr>
+        <w:t>вектор ускорения корабля</w:t>
+      </w:r>
+    </w:p>
+    <w:p>
+      <w:pPr>
+        <w:pStyle w:val="aff4"/>
+      </w:pPr>
+      <w:r>
+        <w:rPr>
+          <w:lang w:val="ru-RU"/>
+        </w:rPr>
+        <w:t>Листинг</w:t>
+      </w:r>
+      <w:r>
+        <w:t xml:space="preserve"> </w:t>
+      </w:r>
+      <w:r>
+        <w:fldChar w:fldCharType="begin"/>
+      </w:r>
+      <w:r>
+        <w:instrText xml:space="preserve"> </w:instrText>
+      </w:r>
+      <w:r>
+        <w:instrText>SEQ</w:instrText>
+      </w:r>
+      <w:r>
+        <w:instrText xml:space="preserve"> </w:instrText>
+      </w:r>
+      <w:r>
+        <w:rPr>
+          <w:lang w:val="ru-RU"/>
+        </w:rPr>
+        <w:instrText>Листинг</w:instrText>
+      </w:r>
+      <w:r>
+        <w:instrText xml:space="preserve"> \* </w:instrText>
+      </w:r>
+      <w:r>
+        <w:instrText>ARABIC</w:instrText>
+      </w:r>
+      <w:r>
+        <w:instrText xml:space="preserve"> </w:instrText>
+      </w:r>
+      <w:r>
+        <w:fldChar w:fldCharType="separate"/>
+      </w:r>
+      <w:r>
+        <w:rPr>
+          <w:noProof/>
+        </w:rPr>
+        <w:t>7</w:t>
+      </w:r>
+      <w:r>
+        <w:fldChar w:fldCharType="end"/>
+      </w:r>
+    </w:p>
+    <w:p>
+      <w:pPr>
+        <w:pStyle w:val="a2"/>
+        <w:jc w:val="center"/>
+        <w:rPr>
+          <w:b/>
+          <w:bCs/>
+          <w:i/>
+          <w:iCs/>
+        </w:rPr>
+      </w:pPr>
+      <w:r>
+        <w:rPr>
+          <w:b/>
+          <w:bCs/>
+          <w:i/>
+          <w:iCs/>
+          <w:lang w:val="ru-RU"/>
+        </w:rPr>
+        <w:t>Структура</w:t>
+      </w:r>
+      <w:r>
+        <w:rPr>
+          <w:b/>
+          <w:bCs/>
+          <w:i/>
+          <w:iCs/>
+        </w:rPr>
+        <w:t xml:space="preserve"> </w:t>
+      </w:r>
+      <w:r>
+        <w:rPr>
+          <w:b/>
+          <w:bCs/>
+          <w:i/>
+          <w:iCs/>
+        </w:rPr>
+        <w:t>Enemy</w:t>
+      </w:r>
+    </w:p>
+    <w:p>
+      <w:pPr>
+        <w:pStyle w:val="afff2"/>
+        <w:pBdr>
+          <w:top w:val="single" w:sz="4" w:space="1" w:color="auto"/>
+          <w:left w:val="single" w:sz="4" w:space="4" w:color="auto"/>
+          <w:bottom w:val="single" w:sz="4" w:space="1" w:color="auto"/>
+          <w:right w:val="single" w:sz="4" w:space="4" w:color="auto"/>
+        </w:pBdr>
+        <w:rPr>
+          <w:color w:val="000000"/>
+          <w:lang w:val="ru-RU"/>
+        </w:rPr>
+      </w:pPr>
+      <w:proofErr w:type="spellStart"/>
+      <w:r>
+        <w:rPr>
+          <w:lang w:val="ru-RU"/>
+        </w:rPr>
+        <w:t>struct</w:t>
+      </w:r>
+      <w:proofErr w:type="spellEnd"/>
+      <w:r>
+        <w:rPr>
+          <w:color w:val="000000"/>
+          <w:lang w:val="ru-RU"/>
+        </w:rPr>
+        <w:t xml:space="preserve"> </w:t>
+      </w:r>
+      <w:proofErr w:type="spellStart"/>
+      <w:r>
+        <w:rPr>
+          <w:color w:val="2B91AF"/>
+          <w:lang w:val="ru-RU"/>
+        </w:rPr>
+        <w:t>Enemy</w:t>
+      </w:r>
+      <w:proofErr w:type="spellEnd"/>
+    </w:p>
+    <w:p>
+      <w:pPr>
+        <w:pStyle w:val="afff2"/>
+        <w:pBdr>
+          <w:top w:val="single" w:sz="4" w:space="1" w:color="auto"/>
+          <w:left w:val="single" w:sz="4" w:space="4" w:color="auto"/>
+          <w:bottom w:val="single" w:sz="4" w:space="1" w:color="auto"/>
+          <w:right w:val="single" w:sz="4" w:space="4" w:color="auto"/>
+        </w:pBdr>
+        <w:rPr>
+          <w:color w:val="000000"/>
+          <w:lang w:val="ru-RU"/>
+        </w:rPr>
+      </w:pPr>
+      <w:r>
+        <w:rPr>
+          <w:color w:val="000000"/>
+          <w:lang w:val="ru-RU"/>
+        </w:rPr>
+        <w:t>{</w:t>
+      </w:r>
+    </w:p>
+    <w:p>
+      <w:pPr>
+        <w:pStyle w:val="afff2"/>
+        <w:pBdr>
+          <w:top w:val="single" w:sz="4" w:space="1" w:color="auto"/>
+          <w:left w:val="single" w:sz="4" w:space="4" w:color="auto"/>
+          <w:bottom w:val="single" w:sz="4" w:space="1" w:color="auto"/>
+          <w:right w:val="single" w:sz="4" w:space="4" w:color="auto"/>
+        </w:pBdr>
+        <w:rPr>
+          <w:color w:val="000000"/>
+          <w:lang w:val="ru-RU"/>
+        </w:rPr>
+      </w:pPr>
+      <w:r>
+        <w:rPr>
+          <w:color w:val="000000"/>
+          <w:lang w:val="ru-RU"/>
+        </w:rPr>
+        <w:t xml:space="preserve">    </w:t>
+      </w:r>
+      <w:proofErr w:type="spellStart"/>
+      <w:r>
+        <w:rPr>
+          <w:color w:val="2B91AF"/>
+          <w:lang w:val="ru-RU"/>
+        </w:rPr>
+        <w:t>Texture</w:t>
+      </w:r>
+      <w:proofErr w:type="spellEnd"/>
+      <w:r>
+        <w:rPr>
+          <w:color w:val="000000"/>
+          <w:lang w:val="ru-RU"/>
+        </w:rPr>
+        <w:t xml:space="preserve"> </w:t>
+      </w:r>
+      <w:proofErr w:type="spellStart"/>
+      <w:r>
+        <w:rPr>
+          <w:color w:val="000000"/>
+          <w:lang w:val="ru-RU"/>
+        </w:rPr>
+        <w:t>tex</w:t>
+      </w:r>
+      <w:proofErr w:type="spellEnd"/>
+      <w:r>
+        <w:rPr>
+          <w:color w:val="000000"/>
+          <w:lang w:val="ru-RU"/>
+        </w:rPr>
+        <w:t>;</w:t>
+      </w:r>
+    </w:p>
+    <w:p>
+      <w:pPr>
+        <w:pStyle w:val="afff2"/>
+        <w:pBdr>
+          <w:top w:val="single" w:sz="4" w:space="1" w:color="auto"/>
+          <w:left w:val="single" w:sz="4" w:space="4" w:color="auto"/>
+          <w:bottom w:val="single" w:sz="4" w:space="1" w:color="auto"/>
+          <w:right w:val="single" w:sz="4" w:space="4" w:color="auto"/>
+        </w:pBdr>
+        <w:rPr>
+          <w:color w:val="000000"/>
+          <w:lang w:val="ru-RU"/>
+        </w:rPr>
+      </w:pPr>
+      <w:r>
+        <w:rPr>
+          <w:color w:val="000000"/>
+          <w:lang w:val="ru-RU"/>
+        </w:rPr>
+        <w:t xml:space="preserve">    </w:t>
+      </w:r>
+      <w:proofErr w:type="spellStart"/>
+      <w:r>
+        <w:rPr>
+          <w:color w:val="2B91AF"/>
+          <w:lang w:val="ru-RU"/>
+        </w:rPr>
+        <w:t>Bullets</w:t>
+      </w:r>
+      <w:proofErr w:type="spellEnd"/>
+      <w:r>
+        <w:rPr>
+          <w:color w:val="000000"/>
+          <w:lang w:val="ru-RU"/>
+        </w:rPr>
+        <w:t xml:space="preserve"> </w:t>
+      </w:r>
+      <w:proofErr w:type="spellStart"/>
+      <w:r>
+        <w:rPr>
+          <w:color w:val="000000"/>
+          <w:lang w:val="ru-RU"/>
+        </w:rPr>
+        <w:t>bullets</w:t>
+      </w:r>
+      <w:proofErr w:type="spellEnd"/>
+      <w:r>
+        <w:rPr>
+          <w:color w:val="000000"/>
+          <w:lang w:val="ru-RU"/>
+        </w:rPr>
+        <w:t>;</w:t>
+      </w:r>
+    </w:p>
+    <w:p>
+      <w:pPr>
+        <w:pStyle w:val="afff2"/>
+        <w:pBdr>
+          <w:top w:val="single" w:sz="4" w:space="1" w:color="auto"/>
+          <w:left w:val="single" w:sz="4" w:space="4" w:color="auto"/>
+          <w:bottom w:val="single" w:sz="4" w:space="1" w:color="auto"/>
+          <w:right w:val="single" w:sz="4" w:space="4" w:color="auto"/>
+        </w:pBdr>
+        <w:rPr>
+          <w:color w:val="000000"/>
+          <w:lang w:val="ru-RU"/>
+        </w:rPr>
+      </w:pPr>
+      <w:r>
+        <w:rPr>
+          <w:color w:val="000000"/>
+          <w:lang w:val="ru-RU"/>
+        </w:rPr>
+        <w:t xml:space="preserve">    </w:t>
+      </w:r>
+      <w:proofErr w:type="gramStart"/>
+      <w:r>
+        <w:rPr>
+          <w:color w:val="2B91AF"/>
+          <w:lang w:val="ru-RU"/>
+        </w:rPr>
+        <w:t>Health</w:t>
+      </w:r>
+      <w:r>
+        <w:rPr>
+          <w:color w:val="000000"/>
+          <w:lang w:val="ru-RU"/>
+        </w:rPr>
+        <w:t xml:space="preserve">  </w:t>
+      </w:r>
+      <w:proofErr w:type="spellStart"/>
+      <w:r>
+        <w:rPr>
+          <w:color w:val="000000"/>
+          <w:lang w:val="ru-RU"/>
+        </w:rPr>
+        <w:t>health</w:t>
+      </w:r>
+      <w:proofErr w:type="spellEnd"/>
+      <w:proofErr w:type="gramEnd"/>
+      <w:r>
+        <w:rPr>
+          <w:color w:val="000000"/>
+          <w:lang w:val="ru-RU"/>
+        </w:rPr>
+        <w:t>;</w:t>
+      </w:r>
+    </w:p>
+    <w:p>
+      <w:pPr>
+        <w:pStyle w:val="afff2"/>
+        <w:pBdr>
+          <w:top w:val="single" w:sz="4" w:space="1" w:color="auto"/>
+          <w:left w:val="single" w:sz="4" w:space="4" w:color="auto"/>
+          <w:bottom w:val="single" w:sz="4" w:space="1" w:color="auto"/>
+          <w:right w:val="single" w:sz="4" w:space="4" w:color="auto"/>
+        </w:pBdr>
+        <w:rPr>
+          <w:color w:val="000000"/>
+          <w:lang w:val="ru-RU"/>
+        </w:rPr>
+      </w:pPr>
+      <w:r>
+        <w:rPr>
+          <w:color w:val="000000"/>
+          <w:lang w:val="ru-RU"/>
+        </w:rPr>
+        <w:t xml:space="preserve">    </w:t>
+      </w:r>
+      <w:proofErr w:type="spellStart"/>
+      <w:r>
+        <w:rPr>
+          <w:color w:val="2B91AF"/>
+          <w:lang w:val="ru-RU"/>
+        </w:rPr>
+        <w:t>Vec</w:t>
+      </w:r>
+      <w:proofErr w:type="spellEnd"/>
+      <w:r>
+        <w:rPr>
+          <w:color w:val="000000"/>
+          <w:lang w:val="ru-RU"/>
+        </w:rPr>
+        <w:t xml:space="preserve">     </w:t>
+      </w:r>
+      <w:proofErr w:type="spellStart"/>
+      <w:r>
+        <w:rPr>
+          <w:color w:val="000000"/>
+          <w:lang w:val="ru-RU"/>
+        </w:rPr>
+        <w:t>vel</w:t>
+      </w:r>
+      <w:proofErr w:type="spellEnd"/>
+      <w:r>
+        <w:rPr>
+          <w:color w:val="000000"/>
+          <w:lang w:val="ru-RU"/>
+        </w:rPr>
+        <w:t xml:space="preserve">         = </w:t>
+      </w:r>
+      <w:proofErr w:type="gramStart"/>
+      <w:r>
+        <w:rPr>
+          <w:color w:val="000000"/>
+          <w:lang w:val="ru-RU"/>
+        </w:rPr>
+        <w:t>{ 0</w:t>
+      </w:r>
+      <w:proofErr w:type="gramEnd"/>
+      <w:r>
+        <w:rPr>
+          <w:color w:val="000000"/>
+          <w:lang w:val="ru-RU"/>
+        </w:rPr>
+        <w:t>, 0 };</w:t>
+      </w:r>
+    </w:p>
+    <w:p>
+      <w:pPr>
+        <w:pStyle w:val="afff2"/>
+        <w:pBdr>
+          <w:top w:val="single" w:sz="4" w:space="1" w:color="auto"/>
+          <w:left w:val="single" w:sz="4" w:space="4" w:color="auto"/>
+          <w:bottom w:val="single" w:sz="4" w:space="1" w:color="auto"/>
+          <w:right w:val="single" w:sz="4" w:space="4" w:color="auto"/>
+        </w:pBdr>
+        <w:rPr>
+          <w:color w:val="000000"/>
+          <w:lang w:val="ru-RU"/>
+        </w:rPr>
+      </w:pPr>
+      <w:r>
+        <w:rPr>
+          <w:color w:val="000000"/>
+          <w:lang w:val="ru-RU"/>
+        </w:rPr>
+        <w:t xml:space="preserve">    </w:t>
+      </w:r>
+      <w:proofErr w:type="spellStart"/>
+      <w:r>
+        <w:rPr>
+          <w:color w:val="2B91AF"/>
+          <w:lang w:val="ru-RU"/>
+        </w:rPr>
+        <w:t>Vec</w:t>
+      </w:r>
+      <w:proofErr w:type="spellEnd"/>
+      <w:r>
+        <w:rPr>
+          <w:color w:val="000000"/>
+          <w:lang w:val="ru-RU"/>
+        </w:rPr>
+        <w:t xml:space="preserve">     </w:t>
+      </w:r>
+      <w:proofErr w:type="spellStart"/>
+      <w:r>
+        <w:rPr>
+          <w:color w:val="000000"/>
+          <w:lang w:val="ru-RU"/>
+        </w:rPr>
+        <w:t>acc</w:t>
+      </w:r>
+      <w:proofErr w:type="spellEnd"/>
+      <w:r>
+        <w:rPr>
+          <w:color w:val="000000"/>
+          <w:lang w:val="ru-RU"/>
+        </w:rPr>
+        <w:t xml:space="preserve">         = </w:t>
+      </w:r>
+      <w:proofErr w:type="gramStart"/>
+      <w:r>
+        <w:rPr>
+          <w:color w:val="000000"/>
+          <w:lang w:val="ru-RU"/>
+        </w:rPr>
+        <w:t>{ 0</w:t>
+      </w:r>
+      <w:proofErr w:type="gramEnd"/>
+      <w:r>
+        <w:rPr>
+          <w:color w:val="000000"/>
+          <w:lang w:val="ru-RU"/>
+        </w:rPr>
+        <w:t>, 0 };</w:t>
+      </w:r>
+    </w:p>
+    <w:p>
+      <w:pPr>
+        <w:pStyle w:val="afff2"/>
+        <w:pBdr>
+          <w:top w:val="single" w:sz="4" w:space="1" w:color="auto"/>
+          <w:left w:val="single" w:sz="4" w:space="4" w:color="auto"/>
+          <w:bottom w:val="single" w:sz="4" w:space="1" w:color="auto"/>
+          <w:right w:val="single" w:sz="4" w:space="4" w:color="auto"/>
+        </w:pBdr>
+        <w:rPr>
+          <w:color w:val="000000"/>
+          <w:lang w:val="ru-RU"/>
+        </w:rPr>
+      </w:pPr>
+      <w:r>
+        <w:rPr>
+          <w:color w:val="000000"/>
+          <w:lang w:val="ru-RU"/>
+        </w:rPr>
+        <w:t xml:space="preserve">    </w:t>
+      </w:r>
+      <w:proofErr w:type="spellStart"/>
+      <w:r>
+        <w:rPr>
+          <w:lang w:val="ru-RU"/>
+        </w:rPr>
+        <w:t>int</w:t>
+      </w:r>
+      <w:proofErr w:type="spellEnd"/>
+      <w:r>
+        <w:rPr>
+          <w:color w:val="000000"/>
+          <w:lang w:val="ru-RU"/>
+        </w:rPr>
+        <w:t xml:space="preserve">     </w:t>
+      </w:r>
+      <w:proofErr w:type="spellStart"/>
+      <w:r>
+        <w:rPr>
+          <w:color w:val="000000"/>
+          <w:lang w:val="ru-RU"/>
+        </w:rPr>
+        <w:t>damage</w:t>
+      </w:r>
+      <w:proofErr w:type="spellEnd"/>
+      <w:r>
+        <w:rPr>
+          <w:color w:val="000000"/>
+          <w:lang w:val="ru-RU"/>
+        </w:rPr>
+        <w:t xml:space="preserve">      = </w:t>
+      </w:r>
+      <w:r>
+        <w:rPr>
+          <w:color w:val="6F008A"/>
+          <w:lang w:val="ru-RU"/>
+        </w:rPr>
+        <w:t>ENEMY_DAMAGE</w:t>
+      </w:r>
+      <w:r>
+        <w:rPr>
+          <w:color w:val="000000"/>
+          <w:lang w:val="ru-RU"/>
+        </w:rPr>
+        <w:t>;</w:t>
+      </w:r>
+    </w:p>
+    <w:p>
+      <w:pPr>
+        <w:pStyle w:val="afff2"/>
+        <w:pBdr>
+          <w:top w:val="single" w:sz="4" w:space="1" w:color="auto"/>
+          <w:left w:val="single" w:sz="4" w:space="4" w:color="auto"/>
+          <w:bottom w:val="single" w:sz="4" w:space="1" w:color="auto"/>
+          <w:right w:val="single" w:sz="4" w:space="4" w:color="auto"/>
+        </w:pBdr>
+        <w:rPr>
+          <w:color w:val="000000"/>
+          <w:lang w:val="ru-RU"/>
+        </w:rPr>
+      </w:pPr>
+      <w:r>
+        <w:rPr>
+          <w:color w:val="000000"/>
+          <w:lang w:val="ru-RU"/>
+        </w:rPr>
+        <w:t xml:space="preserve">    </w:t>
+      </w:r>
+      <w:proofErr w:type="spellStart"/>
+      <w:r>
+        <w:rPr>
+          <w:lang w:val="ru-RU"/>
+        </w:rPr>
+        <w:t>int</w:t>
+      </w:r>
+      <w:proofErr w:type="spellEnd"/>
+      <w:r>
+        <w:rPr>
+          <w:color w:val="000000"/>
+          <w:lang w:val="ru-RU"/>
+        </w:rPr>
+        <w:t xml:space="preserve">     </w:t>
+      </w:r>
+      <w:proofErr w:type="spellStart"/>
+      <w:r>
+        <w:rPr>
+          <w:color w:val="000000"/>
+          <w:lang w:val="ru-RU"/>
+        </w:rPr>
+        <w:t>ticks</w:t>
+      </w:r>
+      <w:proofErr w:type="spellEnd"/>
+      <w:r>
+        <w:rPr>
+          <w:color w:val="000000"/>
+          <w:lang w:val="ru-RU"/>
+        </w:rPr>
+        <w:t>;</w:t>
+      </w:r>
+    </w:p>
+    <w:p>
+      <w:pPr>
+        <w:pStyle w:val="afff2"/>
+        <w:pBdr>
+          <w:top w:val="single" w:sz="4" w:space="1" w:color="auto"/>
+          <w:left w:val="single" w:sz="4" w:space="4" w:color="auto"/>
+          <w:bottom w:val="single" w:sz="4" w:space="1" w:color="auto"/>
+          <w:right w:val="single" w:sz="4" w:space="4" w:color="auto"/>
+        </w:pBdr>
+        <w:rPr>
+          <w:color w:val="000000"/>
+          <w:lang w:val="ru-RU"/>
+        </w:rPr>
+      </w:pPr>
+      <w:r>
+        <w:rPr>
+          <w:color w:val="000000"/>
+          <w:lang w:val="ru-RU"/>
+        </w:rPr>
+        <w:t xml:space="preserve">    </w:t>
+      </w:r>
+      <w:proofErr w:type="spellStart"/>
+      <w:r>
+        <w:rPr>
+          <w:lang w:val="ru-RU"/>
+        </w:rPr>
+        <w:t>int</w:t>
+      </w:r>
+      <w:proofErr w:type="spellEnd"/>
+      <w:r>
+        <w:rPr>
+          <w:color w:val="000000"/>
+          <w:lang w:val="ru-RU"/>
+        </w:rPr>
+        <w:t xml:space="preserve">     </w:t>
+      </w:r>
+      <w:proofErr w:type="spellStart"/>
+      <w:r>
+        <w:rPr>
+          <w:color w:val="000000"/>
+          <w:lang w:val="ru-RU"/>
+        </w:rPr>
+        <w:t>damageTicks</w:t>
+      </w:r>
+      <w:proofErr w:type="spellEnd"/>
+      <w:r>
+        <w:rPr>
+          <w:color w:val="000000"/>
+          <w:lang w:val="ru-RU"/>
+        </w:rPr>
+        <w:t>;</w:t>
+      </w:r>
+    </w:p>
+    <w:p>
+      <w:pPr>
+        <w:pStyle w:val="afff2"/>
+        <w:pBdr>
+          <w:top w:val="single" w:sz="4" w:space="1" w:color="auto"/>
+          <w:left w:val="single" w:sz="4" w:space="4" w:color="auto"/>
+          <w:bottom w:val="single" w:sz="4" w:space="1" w:color="auto"/>
+          <w:right w:val="single" w:sz="4" w:space="4" w:color="auto"/>
+        </w:pBdr>
+        <w:rPr>
+          <w:color w:val="000000"/>
+          <w:lang w:val="ru-RU"/>
+        </w:rPr>
+      </w:pPr>
+      <w:r>
+        <w:rPr>
+          <w:color w:val="000000"/>
+          <w:lang w:val="ru-RU"/>
+        </w:rPr>
+        <w:t xml:space="preserve">    </w:t>
+      </w:r>
+      <w:proofErr w:type="spellStart"/>
+      <w:r>
+        <w:rPr>
+          <w:lang w:val="ru-RU"/>
+        </w:rPr>
+        <w:t>bool</w:t>
+      </w:r>
+      <w:proofErr w:type="spellEnd"/>
+      <w:r>
+        <w:rPr>
+          <w:color w:val="000000"/>
+          <w:lang w:val="ru-RU"/>
+        </w:rPr>
+        <w:t xml:space="preserve">    </w:t>
+      </w:r>
+      <w:proofErr w:type="spellStart"/>
+      <w:r>
+        <w:rPr>
+          <w:color w:val="000000"/>
+          <w:lang w:val="ru-RU"/>
+        </w:rPr>
+        <w:t>active</w:t>
+      </w:r>
+      <w:proofErr w:type="spellEnd"/>
+      <w:r>
+        <w:rPr>
+          <w:color w:val="000000"/>
+          <w:lang w:val="ru-RU"/>
+        </w:rPr>
+        <w:t>;</w:t>
+      </w:r>
+    </w:p>
+    <w:p>
+      <w:pPr>
+        <w:pStyle w:val="afff2"/>
+        <w:pBdr>
+          <w:top w:val="single" w:sz="4" w:space="1" w:color="auto"/>
+          <w:left w:val="single" w:sz="4" w:space="4" w:color="auto"/>
+          <w:bottom w:val="single" w:sz="4" w:space="1" w:color="auto"/>
+          <w:right w:val="single" w:sz="4" w:space="4" w:color="auto"/>
+        </w:pBdr>
+        <w:rPr>
+          <w:color w:val="000000"/>
+          <w:lang w:val="ru-RU"/>
+        </w:rPr>
+      </w:pPr>
+      <w:r>
+        <w:rPr>
+          <w:color w:val="000000"/>
+          <w:lang w:val="ru-RU"/>
+        </w:rPr>
+        <w:t>};</w:t>
+      </w:r>
+    </w:p>
+    <w:p>
+      <w:pPr>
+        <w:pStyle w:val="afff2"/>
+        <w:pBdr>
+          <w:top w:val="single" w:sz="4" w:space="1" w:color="auto"/>
+          <w:left w:val="single" w:sz="4" w:space="4" w:color="auto"/>
+          <w:bottom w:val="single" w:sz="4" w:space="1" w:color="auto"/>
+          <w:right w:val="single" w:sz="4" w:space="4" w:color="auto"/>
+        </w:pBdr>
+        <w:rPr>
+          <w:lang w:val="ru-RU"/>
+        </w:rPr>
+      </w:pPr>
+      <w:r>
+        <w:rPr>
+          <w:lang w:val="ru-RU"/>
+        </w:rPr>
+        <w:t>Описание полей структуры</w:t>
+      </w:r>
+      <w:r>
+        <w:rPr>
+          <w:lang w:val="ru-RU"/>
+        </w:rPr>
+        <w:t>:</w:t>
+      </w:r>
+    </w:p>
+    <w:p>
+      <w:pPr>
+        <w:pStyle w:val="a"/>
+        <w:rPr>
+          <w:lang w:val="ru-RU"/>
+        </w:rPr>
+      </w:pPr>
+      <w:r>
+        <w:rPr>
+          <w:i/>
+          <w:iCs/>
+        </w:rPr>
+        <w:t>damage</w:t>
+      </w:r>
+      <w:r>
+        <w:rPr>
+          <w:i/>
+          <w:iCs/>
+          <w:lang w:val="ru-RU"/>
+        </w:rPr>
+        <w:t xml:space="preserve"> </w:t>
+      </w:r>
+      <w:r>
+        <w:rPr>
+          <w:lang w:val="ru-RU"/>
+        </w:rPr>
+        <w:t xml:space="preserve">– </w:t>
+      </w:r>
+      <w:r>
+        <w:rPr>
+          <w:lang w:val="ru-RU"/>
+        </w:rPr>
+        <w:t>какой урон может нанести враг игроку</w:t>
+      </w:r>
+    </w:p>
+    <w:p>
+      <w:pPr>
+        <w:pStyle w:val="a"/>
+        <w:rPr>
+          <w:lang w:val="ru-RU"/>
+        </w:rPr>
+      </w:pPr>
+      <w:proofErr w:type="spellStart"/>
+      <w:r>
+        <w:rPr>
+          <w:i/>
+          <w:iCs/>
+          <w:color w:val="000000"/>
+        </w:rPr>
+        <w:t>damageTicks</w:t>
+      </w:r>
+      <w:proofErr w:type="spellEnd"/>
+      <w:r>
+        <w:rPr>
+          <w:color w:val="000000"/>
+          <w:lang w:val="ru-RU"/>
+        </w:rPr>
+        <w:t xml:space="preserve"> </w:t>
+      </w:r>
+      <w:r>
+        <w:rPr>
+          <w:color w:val="000000"/>
+          <w:lang w:val="ru-RU"/>
+        </w:rPr>
+        <w:t>–</w:t>
+      </w:r>
+      <w:r>
+        <w:rPr>
+          <w:color w:val="000000"/>
+          <w:lang w:val="ru-RU"/>
+        </w:rPr>
+        <w:t>время с прошлого нанесения урона игроку</w:t>
+      </w:r>
+    </w:p>
+    <w:p>
+      <w:pPr>
+        <w:pStyle w:val="3"/>
+        <w:rPr>
+          <w:lang w:val="ru-RU"/>
+        </w:rPr>
+      </w:pPr>
+      <w:r>
+        <w:rPr>
+          <w:lang w:val="ru-RU"/>
+        </w:rPr>
+        <w:t>Вспомогательные структуры</w:t>
+      </w:r>
+    </w:p>
+    <w:p>
+      <w:pPr>
+        <w:pStyle w:val="a2"/>
+        <w:rPr>
+          <w:lang w:val="ru-RU"/>
+        </w:rPr>
+      </w:pPr>
+      <w:r>
+        <w:rPr>
+          <w:lang w:val="ru-RU"/>
+        </w:rPr>
+        <w:t>Структуры, которые часто содержатся в других структурах.</w:t>
+      </w:r>
+    </w:p>
+    <w:p>
+      <w:pPr>
+        <w:pStyle w:val="aff4"/>
+      </w:pPr>
+      <w:r>
+        <w:rPr>
+          <w:lang w:val="ru-RU"/>
+        </w:rPr>
+        <w:t>Листинг</w:t>
+      </w:r>
+      <w:r>
+        <w:t xml:space="preserve"> </w:t>
+      </w:r>
+      <w:r>
+        <w:fldChar w:fldCharType="begin"/>
+      </w:r>
+      <w:r>
+        <w:instrText xml:space="preserve"> </w:instrText>
+      </w:r>
+      <w:r>
+        <w:instrText>SEQ</w:instrText>
+      </w:r>
+      <w:r>
+        <w:instrText xml:space="preserve"> </w:instrText>
+      </w:r>
+      <w:r>
+        <w:rPr>
+          <w:lang w:val="ru-RU"/>
+        </w:rPr>
+        <w:instrText>Листинг</w:instrText>
+      </w:r>
+      <w:r>
+        <w:instrText xml:space="preserve"> \* </w:instrText>
+      </w:r>
+      <w:r>
+        <w:instrText>ARABIC</w:instrText>
+      </w:r>
+      <w:r>
+        <w:instrText xml:space="preserve"> </w:instrText>
+      </w:r>
+      <w:r>
+        <w:fldChar w:fldCharType="separate"/>
+      </w:r>
+      <w:r>
+        <w:rPr>
+          <w:noProof/>
+        </w:rPr>
+        <w:t>8</w:t>
+      </w:r>
+      <w:r>
+        <w:fldChar w:fldCharType="end"/>
+      </w:r>
+    </w:p>
+    <w:p>
+      <w:pPr>
+        <w:pStyle w:val="a2"/>
+        <w:jc w:val="center"/>
+        <w:rPr>
+          <w:b/>
+          <w:bCs/>
+          <w:i/>
+          <w:iCs/>
+        </w:rPr>
+      </w:pPr>
+      <w:r>
+        <w:rPr>
+          <w:b/>
+          <w:bCs/>
+          <w:i/>
+          <w:iCs/>
+          <w:lang w:val="ru-RU"/>
+        </w:rPr>
+        <w:t>Структура</w:t>
+      </w:r>
+      <w:r>
+        <w:rPr>
+          <w:b/>
+          <w:bCs/>
+          <w:i/>
+          <w:iCs/>
+        </w:rPr>
+        <w:t xml:space="preserve"> </w:t>
+      </w:r>
+      <w:r>
+        <w:rPr>
+          <w:b/>
+          <w:bCs/>
+          <w:i/>
+          <w:iCs/>
+        </w:rPr>
+        <w:t>Vec</w:t>
+      </w:r>
+    </w:p>
+    <w:p>
+      <w:pPr>
+        <w:pStyle w:val="afff2"/>
+        <w:pBdr>
+          <w:top w:val="single" w:sz="4" w:space="1" w:color="auto"/>
+          <w:left w:val="single" w:sz="4" w:space="4" w:color="auto"/>
+          <w:bottom w:val="single" w:sz="4" w:space="1" w:color="auto"/>
+          <w:right w:val="single" w:sz="4" w:space="4" w:color="auto"/>
+        </w:pBdr>
+        <w:rPr>
+          <w:color w:val="000000"/>
+        </w:rPr>
+      </w:pPr>
+      <w:r>
+        <w:t>struct</w:t>
+      </w:r>
+      <w:r>
+        <w:rPr>
+          <w:color w:val="000000"/>
+        </w:rPr>
+        <w:t xml:space="preserve"> </w:t>
+      </w:r>
+      <w:r>
+        <w:rPr>
+          <w:color w:val="2B91AF"/>
+        </w:rPr>
+        <w:t>Enemy</w:t>
+      </w:r>
+    </w:p>
+    <w:p>
+      <w:pPr>
+        <w:pStyle w:val="afff2"/>
+        <w:pBdr>
+          <w:top w:val="single" w:sz="4" w:space="1" w:color="auto"/>
+          <w:left w:val="single" w:sz="4" w:space="4" w:color="auto"/>
+          <w:bottom w:val="single" w:sz="4" w:space="1" w:color="auto"/>
+          <w:right w:val="single" w:sz="4" w:space="4" w:color="auto"/>
+        </w:pBdr>
+        <w:rPr>
+          <w:color w:val="000000"/>
+        </w:rPr>
+      </w:pPr>
+      <w:r>
+        <w:rPr>
+          <w:color w:val="000000"/>
+        </w:rPr>
+        <w:t>{</w:t>
+      </w:r>
+    </w:p>
+    <w:p>
+      <w:pPr>
+        <w:pStyle w:val="afff2"/>
+        <w:pBdr>
+          <w:top w:val="single" w:sz="4" w:space="1" w:color="auto"/>
+          <w:left w:val="single" w:sz="4" w:space="4" w:color="auto"/>
+          <w:bottom w:val="single" w:sz="4" w:space="1" w:color="auto"/>
+          <w:right w:val="single" w:sz="4" w:space="4" w:color="auto"/>
+        </w:pBdr>
+        <w:rPr>
+          <w:color w:val="000000"/>
+        </w:rPr>
+      </w:pPr>
+      <w:r>
+        <w:rPr>
+          <w:color w:val="000000"/>
+        </w:rPr>
+        <w:t xml:space="preserve">    </w:t>
+      </w:r>
+      <w:r>
+        <w:rPr>
+          <w:color w:val="2B91AF"/>
+        </w:rPr>
+        <w:t>Texture</w:t>
+      </w:r>
+      <w:r>
+        <w:rPr>
+          <w:color w:val="000000"/>
+        </w:rPr>
+        <w:t xml:space="preserve"> </w:t>
+      </w:r>
+      <w:proofErr w:type="spellStart"/>
+      <w:r>
+        <w:rPr>
+          <w:color w:val="000000"/>
+        </w:rPr>
+        <w:t>tex</w:t>
+      </w:r>
+      <w:proofErr w:type="spellEnd"/>
+      <w:r>
+        <w:rPr>
+          <w:color w:val="000000"/>
+        </w:rPr>
+        <w:t>;</w:t>
+      </w:r>
+    </w:p>
+    <w:p>
+      <w:pPr>
+        <w:pStyle w:val="afff2"/>
+        <w:pBdr>
+          <w:top w:val="single" w:sz="4" w:space="1" w:color="auto"/>
+          <w:left w:val="single" w:sz="4" w:space="4" w:color="auto"/>
+          <w:bottom w:val="single" w:sz="4" w:space="1" w:color="auto"/>
+          <w:right w:val="single" w:sz="4" w:space="4" w:color="auto"/>
+        </w:pBdr>
+        <w:rPr>
+          <w:color w:val="000000"/>
+        </w:rPr>
+      </w:pPr>
+      <w:r>
+        <w:rPr>
+          <w:color w:val="000000"/>
+        </w:rPr>
+        <w:t xml:space="preserve">    </w:t>
+      </w:r>
+      <w:r>
+        <w:rPr>
+          <w:color w:val="2B91AF"/>
+        </w:rPr>
+        <w:t>Bullets</w:t>
+      </w:r>
+      <w:r>
+        <w:rPr>
+          <w:color w:val="000000"/>
+        </w:rPr>
+        <w:t xml:space="preserve"> </w:t>
+      </w:r>
+      <w:proofErr w:type="spellStart"/>
+      <w:r>
+        <w:rPr>
+          <w:color w:val="000000"/>
+        </w:rPr>
+        <w:t>bullets</w:t>
+      </w:r>
+      <w:proofErr w:type="spellEnd"/>
+      <w:r>
+        <w:rPr>
+          <w:color w:val="000000"/>
+        </w:rPr>
+        <w:t>;</w:t>
+      </w:r>
+    </w:p>
+    <w:p>
+      <w:pPr>
+        <w:pStyle w:val="afff2"/>
+        <w:pBdr>
+          <w:top w:val="single" w:sz="4" w:space="1" w:color="auto"/>
+          <w:left w:val="single" w:sz="4" w:space="4" w:color="auto"/>
+          <w:bottom w:val="single" w:sz="4" w:space="1" w:color="auto"/>
+          <w:right w:val="single" w:sz="4" w:space="4" w:color="auto"/>
+        </w:pBdr>
+        <w:rPr>
+          <w:color w:val="000000"/>
+        </w:rPr>
+      </w:pPr>
+      <w:r>
+        <w:rPr>
+          <w:color w:val="000000"/>
+        </w:rPr>
+        <w:t xml:space="preserve">    </w:t>
+      </w:r>
+      <w:proofErr w:type="gramStart"/>
+      <w:r>
+        <w:rPr>
+          <w:color w:val="2B91AF"/>
+        </w:rPr>
+        <w:t>Health</w:t>
+      </w:r>
+      <w:r>
+        <w:rPr>
+          <w:color w:val="000000"/>
+        </w:rPr>
+        <w:t xml:space="preserve">  </w:t>
+      </w:r>
+      <w:proofErr w:type="spellStart"/>
+      <w:r>
+        <w:rPr>
+          <w:color w:val="000000"/>
+        </w:rPr>
+        <w:t>health</w:t>
+      </w:r>
+      <w:proofErr w:type="spellEnd"/>
+      <w:proofErr w:type="gramEnd"/>
+      <w:r>
+        <w:rPr>
+          <w:color w:val="000000"/>
+        </w:rPr>
+        <w:t>;</w:t>
+      </w:r>
+    </w:p>
+    <w:p>
+      <w:pPr>
+        <w:pStyle w:val="afff2"/>
+        <w:pBdr>
+          <w:top w:val="single" w:sz="4" w:space="1" w:color="auto"/>
+          <w:left w:val="single" w:sz="4" w:space="4" w:color="auto"/>
+          <w:bottom w:val="single" w:sz="4" w:space="1" w:color="auto"/>
+          <w:right w:val="single" w:sz="4" w:space="4" w:color="auto"/>
+        </w:pBdr>
+        <w:rPr>
+          <w:color w:val="000000"/>
+        </w:rPr>
+      </w:pPr>
+      <w:r>
+        <w:rPr>
+          <w:color w:val="000000"/>
+        </w:rPr>
+        <w:t xml:space="preserve">    </w:t>
+      </w:r>
+      <w:r>
+        <w:rPr>
+          <w:color w:val="2B91AF"/>
+        </w:rPr>
+        <w:t>Vec</w:t>
+      </w:r>
+      <w:r>
+        <w:rPr>
+          <w:color w:val="000000"/>
+        </w:rPr>
+        <w:t xml:space="preserve">     vel         = </w:t>
+      </w:r>
+      <w:proofErr w:type="gramStart"/>
+      <w:r>
+        <w:rPr>
+          <w:color w:val="000000"/>
+        </w:rPr>
+        <w:t>{ 0</w:t>
+      </w:r>
+      <w:proofErr w:type="gramEnd"/>
+      <w:r>
+        <w:rPr>
+          <w:color w:val="000000"/>
+        </w:rPr>
+        <w:t>, 0 };</w:t>
+      </w:r>
+    </w:p>
+    <w:p>
+      <w:pPr>
+        <w:pStyle w:val="afff2"/>
+        <w:pBdr>
+          <w:top w:val="single" w:sz="4" w:space="1" w:color="auto"/>
+          <w:left w:val="single" w:sz="4" w:space="4" w:color="auto"/>
+          <w:bottom w:val="single" w:sz="4" w:space="1" w:color="auto"/>
+          <w:right w:val="single" w:sz="4" w:space="4" w:color="auto"/>
+        </w:pBdr>
+        <w:rPr>
+          <w:color w:val="000000"/>
+        </w:rPr>
+      </w:pPr>
+      <w:r>
+        <w:rPr>
+          <w:color w:val="000000"/>
+        </w:rPr>
+        <w:t xml:space="preserve">    </w:t>
+      </w:r>
+      <w:r>
+        <w:rPr>
+          <w:color w:val="2B91AF"/>
+        </w:rPr>
+        <w:t>Vec</w:t>
+      </w:r>
+      <w:r>
+        <w:rPr>
+          <w:color w:val="000000"/>
+        </w:rPr>
+        <w:t xml:space="preserve">     acc         = </w:t>
+      </w:r>
+      <w:proofErr w:type="gramStart"/>
+      <w:r>
+        <w:rPr>
+          <w:color w:val="000000"/>
+        </w:rPr>
+        <w:t>{ 0</w:t>
+      </w:r>
+      <w:proofErr w:type="gramEnd"/>
+      <w:r>
+        <w:rPr>
+          <w:color w:val="000000"/>
+        </w:rPr>
+        <w:t>, 0 };</w:t>
+      </w:r>
+    </w:p>
+    <w:p>
+      <w:pPr>
+        <w:pStyle w:val="afff2"/>
+        <w:pBdr>
+          <w:top w:val="single" w:sz="4" w:space="1" w:color="auto"/>
+          <w:left w:val="single" w:sz="4" w:space="4" w:color="auto"/>
+          <w:bottom w:val="single" w:sz="4" w:space="1" w:color="auto"/>
+          <w:right w:val="single" w:sz="4" w:space="4" w:color="auto"/>
+        </w:pBdr>
+        <w:rPr>
+          <w:color w:val="000000"/>
+        </w:rPr>
+      </w:pPr>
+      <w:r>
+        <w:rPr>
+          <w:color w:val="000000"/>
+        </w:rPr>
+        <w:t xml:space="preserve">    </w:t>
+      </w:r>
+      <w:r>
+        <w:t>int</w:t>
+      </w:r>
+      <w:r>
+        <w:rPr>
+          <w:color w:val="000000"/>
+        </w:rPr>
+        <w:t xml:space="preserve">     damage      = </w:t>
+      </w:r>
+      <w:r>
+        <w:rPr>
+          <w:color w:val="6F008A"/>
+        </w:rPr>
+        <w:t>ENEMY_DAMAGE</w:t>
+      </w:r>
+      <w:r>
+        <w:rPr>
+          <w:color w:val="000000"/>
+        </w:rPr>
+        <w:t>;</w:t>
+      </w:r>
+    </w:p>
+    <w:p>
+      <w:pPr>
+        <w:pStyle w:val="afff2"/>
+        <w:pBdr>
+          <w:top w:val="single" w:sz="4" w:space="1" w:color="auto"/>
+          <w:left w:val="single" w:sz="4" w:space="4" w:color="auto"/>
+          <w:bottom w:val="single" w:sz="4" w:space="1" w:color="auto"/>
+          <w:right w:val="single" w:sz="4" w:space="4" w:color="auto"/>
+        </w:pBdr>
+        <w:rPr>
+          <w:color w:val="000000"/>
+        </w:rPr>
+      </w:pPr>
+      <w:r>
+        <w:rPr>
+          <w:color w:val="000000"/>
+        </w:rPr>
+        <w:t xml:space="preserve">    </w:t>
+      </w:r>
+      <w:r>
+        <w:t>int</w:t>
+      </w:r>
+      <w:r>
+        <w:rPr>
+          <w:color w:val="000000"/>
+        </w:rPr>
+        <w:t xml:space="preserve">     ticks;</w:t>
+      </w:r>
+    </w:p>
+    <w:p>
+      <w:pPr>
+        <w:pStyle w:val="afff2"/>
+        <w:pBdr>
+          <w:top w:val="single" w:sz="4" w:space="1" w:color="auto"/>
+          <w:left w:val="single" w:sz="4" w:space="4" w:color="auto"/>
+          <w:bottom w:val="single" w:sz="4" w:space="1" w:color="auto"/>
+          <w:right w:val="single" w:sz="4" w:space="4" w:color="auto"/>
+        </w:pBdr>
+        <w:rPr>
+          <w:color w:val="000000"/>
+        </w:rPr>
+      </w:pPr>
+      <w:r>
+        <w:rPr>
+          <w:color w:val="000000"/>
+        </w:rPr>
+        <w:t xml:space="preserve">    </w:t>
+      </w:r>
+      <w:r>
+        <w:t>int</w:t>
+      </w:r>
+      <w:r>
+        <w:rPr>
+          <w:color w:val="000000"/>
+        </w:rPr>
+        <w:t xml:space="preserve">     </w:t>
+      </w:r>
+      <w:proofErr w:type="spellStart"/>
+      <w:r>
+        <w:rPr>
+          <w:color w:val="000000"/>
+        </w:rPr>
+        <w:t>damageTicks</w:t>
+      </w:r>
+      <w:proofErr w:type="spellEnd"/>
+      <w:r>
+        <w:rPr>
+          <w:color w:val="000000"/>
+        </w:rPr>
+        <w:t>;</w:t>
+      </w:r>
+    </w:p>
+    <w:p>
+      <w:pPr>
+        <w:pStyle w:val="afff2"/>
+        <w:pBdr>
+          <w:top w:val="single" w:sz="4" w:space="1" w:color="auto"/>
+          <w:left w:val="single" w:sz="4" w:space="4" w:color="auto"/>
+          <w:bottom w:val="single" w:sz="4" w:space="1" w:color="auto"/>
+          <w:right w:val="single" w:sz="4" w:space="4" w:color="auto"/>
+        </w:pBdr>
+        <w:rPr>
+          <w:color w:val="000000"/>
+        </w:rPr>
+      </w:pPr>
+      <w:r>
+        <w:rPr>
+          <w:color w:val="000000"/>
+        </w:rPr>
+        <w:t xml:space="preserve">    </w:t>
+      </w:r>
+      <w:r>
+        <w:t>bool</w:t>
+      </w:r>
+      <w:r>
+        <w:rPr>
+          <w:color w:val="000000"/>
+        </w:rPr>
+        <w:t xml:space="preserve">    active;</w:t>
+      </w:r>
+    </w:p>
+    <w:p>
+      <w:pPr>
+        <w:pStyle w:val="afff2"/>
+        <w:pBdr>
+          <w:top w:val="single" w:sz="4" w:space="1" w:color="auto"/>
+          <w:left w:val="single" w:sz="4" w:space="4" w:color="auto"/>
+          <w:bottom w:val="single" w:sz="4" w:space="1" w:color="auto"/>
+          <w:right w:val="single" w:sz="4" w:space="4" w:color="auto"/>
+        </w:pBdr>
+        <w:rPr>
+          <w:color w:val="000000"/>
+          <w:lang w:val="ru-RU"/>
+        </w:rPr>
+      </w:pPr>
+      <w:r>
+        <w:rPr>
+          <w:color w:val="000000"/>
+          <w:lang w:val="ru-RU"/>
+        </w:rPr>
+        <w:t>};</w:t>
+      </w:r>
+    </w:p>
+    <w:p>
+      <w:pPr>
+        <w:pStyle w:val="afff2"/>
+        <w:pBdr>
+          <w:top w:val="single" w:sz="4" w:space="1" w:color="auto"/>
+          <w:left w:val="single" w:sz="4" w:space="4" w:color="auto"/>
+          <w:bottom w:val="single" w:sz="4" w:space="1" w:color="auto"/>
+          <w:right w:val="single" w:sz="4" w:space="4" w:color="auto"/>
+        </w:pBdr>
+        <w:rPr>
+          <w:lang w:val="ru-RU"/>
+        </w:rPr>
+      </w:pPr>
+      <w:r>
+        <w:rPr>
+          <w:lang w:val="ru-RU"/>
+        </w:rPr>
+        <w:t>Описание полей структуры</w:t>
+      </w:r>
+      <w:r>
+        <w:rPr>
+          <w:lang w:val="ru-RU"/>
+        </w:rPr>
+        <w:t>:</w:t>
+      </w:r>
+    </w:p>
+    <w:p>
+      <w:pPr>
+        <w:pStyle w:val="a"/>
+        <w:rPr>
+          <w:lang w:val="ru-RU"/>
+        </w:rPr>
+      </w:pPr>
+      <w:r>
+        <w:rPr>
+          <w:i/>
+          <w:iCs/>
+        </w:rPr>
+        <w:lastRenderedPageBreak/>
+        <w:t>damage</w:t>
+      </w:r>
+      <w:r>
+        <w:rPr>
+          <w:i/>
+          <w:iCs/>
+          <w:lang w:val="ru-RU"/>
+        </w:rPr>
+        <w:t xml:space="preserve"> </w:t>
+      </w:r>
+      <w:r>
+        <w:rPr>
+          <w:lang w:val="ru-RU"/>
+        </w:rPr>
+        <w:t xml:space="preserve">– </w:t>
+      </w:r>
+      <w:r>
+        <w:rPr>
+          <w:lang w:val="ru-RU"/>
+        </w:rPr>
+        <w:t>какой урон может нанести враг игроку</w:t>
+      </w:r>
+    </w:p>
+    <w:p>
+      <w:pPr>
+        <w:pStyle w:val="a"/>
+        <w:rPr>
+          <w:lang w:val="ru-RU"/>
+        </w:rPr>
+      </w:pPr>
+      <w:proofErr w:type="spellStart"/>
+      <w:r>
+        <w:rPr>
+          <w:i/>
+          <w:iCs/>
+          <w:color w:val="000000"/>
+        </w:rPr>
+        <w:t>damageTicks</w:t>
+      </w:r>
+      <w:proofErr w:type="spellEnd"/>
+      <w:r>
+        <w:rPr>
+          <w:color w:val="000000"/>
+          <w:lang w:val="ru-RU"/>
+        </w:rPr>
+        <w:t xml:space="preserve"> </w:t>
+      </w:r>
+      <w:r>
+        <w:rPr>
+          <w:color w:val="000000"/>
+          <w:lang w:val="ru-RU"/>
+        </w:rPr>
+        <w:t>–</w:t>
+      </w:r>
+      <w:r>
+        <w:rPr>
+          <w:color w:val="000000"/>
+          <w:lang w:val="ru-RU"/>
+        </w:rPr>
+        <w:t>время с прошлого нанесения урона игроку</w:t>
+      </w:r>
+    </w:p>
+    <w:p>
+      <w:pPr>
+        <w:pStyle w:val="a2"/>
         <w:rPr>
           <w:lang w:val="ru-RU"/>
         </w:rPr>
@@ -8138,12 +11694,14 @@
         </w:rPr>
         <w:t xml:space="preserve"> модулем </w:t>
       </w:r>
+      <w:proofErr w:type="spellStart"/>
       <w:r>
         <w:rPr>
           <w:szCs w:val="28"/>
         </w:rPr>
         <w:t>itertools</w:t>
       </w:r>
+      <w:proofErr w:type="spellEnd"/>
       <w:r>
         <w:rPr>
           <w:szCs w:val="28"/>
@@ -8394,27 +11952,33 @@
         </w:rPr>
         <w:t>://</w:t>
       </w:r>
+      <w:proofErr w:type="spellStart"/>
       <w:r>
         <w:t>kpolyakov</w:t>
       </w:r>
+      <w:proofErr w:type="spellEnd"/>
       <w:r>
         <w:rPr>
           <w:lang w:val="ru-RU"/>
         </w:rPr>
         <w:t>.</w:t>
       </w:r>
+      <w:proofErr w:type="spellStart"/>
       <w:r>
         <w:t>spb</w:t>
       </w:r>
+      <w:proofErr w:type="spellEnd"/>
       <w:r>
         <w:rPr>
           <w:lang w:val="ru-RU"/>
         </w:rPr>
         <w:t>.</w:t>
       </w:r>
+      <w:proofErr w:type="spellStart"/>
       <w:r>
         <w:t>ru</w:t>
       </w:r>
+      <w:proofErr w:type="spellEnd"/>
       <w:r>
         <w:rPr>
           <w:lang w:val="ru-RU"/>
@@ -8430,9 +11994,11 @@
         </w:rPr>
         <w:t>/</w:t>
       </w:r>
+      <w:proofErr w:type="spellStart"/>
       <w:r>
         <w:t>ege</w:t>
       </w:r>
+      <w:proofErr w:type="spellEnd"/>
       <w:r>
         <w:rPr>
           <w:lang w:val="ru-RU"/>
@@ -8448,9 +12014,11 @@
         </w:rPr>
         <w:t>.</w:t>
       </w:r>
+      <w:proofErr w:type="spellStart"/>
       <w:r>
         <w:t>htm</w:t>
       </w:r>
+      <w:proofErr w:type="spellEnd"/>
       <w:r>
         <w:rPr>
           <w:lang w:val="ru-RU"/>

</xml_diff>

<commit_message>
fix vectors, add drawing border line and border rect
</commit_message>
<xml_diff>
--- a/docs/reply.docx
+++ b/docs/reply.docx
@@ -734,7 +734,10 @@
         <w:t xml:space="preserve"> </w:t>
       </w:r>
       <w:r>
-        <w:t>Fantast</w:t>
+        <w:t>Fantas</w:t>
+      </w:r>
+      <w:r>
+        <w:t>y</w:t>
       </w:r>
       <w:r>
         <w:rPr>
@@ -908,47 +911,6 @@
           <w:lang w:val="ru-RU"/>
         </w:rPr>
         <w:t>Такие игры подразумевают простое и интуитивно-понятное управление игровыми объектами.</w:t>
-      </w:r>
-    </w:p>
-    <w:p>
-      <w:pPr>
-        <w:pStyle w:val="a2"/>
-        <w:rPr>
-          <w:lang w:val="ru-RU"/>
-        </w:rPr>
-      </w:pPr>
-      <w:r>
-        <w:rPr>
-          <w:lang w:val="ru-RU"/>
-        </w:rPr>
-        <w:t>Я расскажу про одну из самых первых игр, когда-либо сделанных человечеством – аркадным космическим симулятором «</w:t>
-      </w:r>
-      <w:r>
-        <w:t>Space</w:t>
-      </w:r>
-      <w:r>
-        <w:t>w</w:t>
-      </w:r>
-      <w:r>
-        <w:t>ar</w:t>
-      </w:r>
-      <w:r>
-        <w:rPr>
-          <w:lang w:val="ru-RU"/>
-        </w:rPr>
-        <w:t>!</w:t>
-      </w:r>
-      <w:r>
-        <w:rPr>
-          <w:lang w:val="ru-RU"/>
-        </w:rPr>
-        <w:t>»</w:t>
-      </w:r>
-      <w:r>
-        <w:rPr>
-          <w:lang w:val="ru-RU"/>
-        </w:rPr>
-        <w:t>.</w:t>
       </w:r>
     </w:p>
     <w:p>
@@ -967,7 +929,13 @@
       </w:pPr>
       <w:bookmarkStart w:id="5" w:name="бесконечные-итераторы"/>
       <w:r>
-        <w:t>Анализ Предметной области</w:t>
+        <w:t xml:space="preserve">Анализ </w:t>
+      </w:r>
+      <w:r>
+        <w:t>п</w:t>
+      </w:r>
+      <w:r>
+        <w:t>редметной области</w:t>
       </w:r>
     </w:p>
     <w:p>
@@ -1366,6 +1334,7 @@
       <w:r>
         <w:rPr>
           <w:noProof/>
+          <w:lang w:val="ru-RU"/>
         </w:rPr>
         <w:t>1</w:t>
       </w:r>
@@ -1416,7 +1385,7 @@
     </w:p>
     <w:p>
       <w:pPr>
-        <w:pStyle w:val="a0"/>
+        <w:pStyle w:val="a"/>
       </w:pPr>
       <w:r>
         <w:rPr>
@@ -1427,7 +1396,7 @@
     </w:p>
     <w:p>
       <w:pPr>
-        <w:pStyle w:val="a0"/>
+        <w:pStyle w:val="a"/>
       </w:pPr>
       <w:r>
         <w:rPr>
@@ -1438,7 +1407,7 @@
     </w:p>
     <w:p>
       <w:pPr>
-        <w:pStyle w:val="a0"/>
+        <w:pStyle w:val="a"/>
         <w:rPr>
           <w:lang w:val="ru-RU"/>
         </w:rPr>
@@ -1458,7 +1427,7 @@
     </w:p>
     <w:p>
       <w:pPr>
-        <w:pStyle w:val="a0"/>
+        <w:pStyle w:val="a"/>
         <w:rPr>
           <w:lang w:val="ru-RU"/>
         </w:rPr>
@@ -1490,7 +1459,7 @@
     </w:p>
     <w:p>
       <w:pPr>
-        <w:pStyle w:val="a0"/>
+        <w:pStyle w:val="a"/>
       </w:pPr>
       <w:r>
         <w:rPr>
@@ -1519,7 +1488,7 @@
     </w:p>
     <w:p>
       <w:pPr>
-        <w:pStyle w:val="a0"/>
+        <w:pStyle w:val="a"/>
         <w:rPr>
           <w:lang w:val="ru-RU"/>
         </w:rPr>
@@ -1539,7 +1508,7 @@
     </w:p>
     <w:p>
       <w:pPr>
-        <w:pStyle w:val="a0"/>
+        <w:pStyle w:val="a"/>
       </w:pPr>
       <w:r>
         <w:rPr>
@@ -1550,7 +1519,7 @@
     </w:p>
     <w:p>
       <w:pPr>
-        <w:pStyle w:val="a0"/>
+        <w:pStyle w:val="a"/>
         <w:rPr>
           <w:lang w:val="ru-RU"/>
         </w:rPr>
@@ -1594,7 +1563,7 @@
     </w:p>
     <w:p>
       <w:pPr>
-        <w:pStyle w:val="a0"/>
+        <w:pStyle w:val="a"/>
         <w:rPr>
           <w:lang w:val="ru-RU"/>
         </w:rPr>
@@ -1614,7 +1583,7 @@
     </w:p>
     <w:p>
       <w:pPr>
-        <w:pStyle w:val="a0"/>
+        <w:pStyle w:val="a"/>
       </w:pPr>
       <w:r>
         <w:rPr>
@@ -1634,7 +1603,7 @@
     </w:p>
     <w:p>
       <w:pPr>
-        <w:pStyle w:val="a0"/>
+        <w:pStyle w:val="a"/>
         <w:rPr>
           <w:lang w:val="ru-RU"/>
         </w:rPr>
@@ -1846,6 +1815,7 @@
       <w:r>
         <w:rPr>
           <w:noProof/>
+          <w:lang w:val="ru-RU"/>
         </w:rPr>
         <w:t>2</w:t>
       </w:r>
@@ -1890,7 +1860,7 @@
     </w:p>
     <w:p>
       <w:pPr>
-        <w:pStyle w:val="a0"/>
+        <w:pStyle w:val="a"/>
       </w:pPr>
       <w:r>
         <w:rPr>
@@ -1901,7 +1871,7 @@
     </w:p>
     <w:p>
       <w:pPr>
-        <w:pStyle w:val="a0"/>
+        <w:pStyle w:val="a"/>
         <w:rPr>
           <w:lang w:val="ru-RU"/>
         </w:rPr>
@@ -1939,7 +1909,7 @@
     </w:p>
     <w:p>
       <w:pPr>
-        <w:pStyle w:val="a0"/>
+        <w:pStyle w:val="a"/>
         <w:rPr>
           <w:lang w:val="ru-RU"/>
         </w:rPr>
@@ -1953,7 +1923,7 @@
     </w:p>
     <w:p>
       <w:pPr>
-        <w:pStyle w:val="a0"/>
+        <w:pStyle w:val="a"/>
         <w:rPr>
           <w:lang w:val="ru-RU"/>
         </w:rPr>
@@ -1967,7 +1937,7 @@
     </w:p>
     <w:p>
       <w:pPr>
-        <w:pStyle w:val="a0"/>
+        <w:pStyle w:val="a"/>
         <w:rPr>
           <w:lang w:val="ru-RU"/>
         </w:rPr>
@@ -1987,7 +1957,7 @@
     </w:p>
     <w:p>
       <w:pPr>
-        <w:pStyle w:val="a0"/>
+        <w:pStyle w:val="a"/>
       </w:pPr>
       <w:r>
         <w:rPr>
@@ -1998,7 +1968,7 @@
     </w:p>
     <w:p>
       <w:pPr>
-        <w:pStyle w:val="a0"/>
+        <w:pStyle w:val="a"/>
       </w:pPr>
       <w:r>
         <w:rPr>
@@ -2009,7 +1979,7 @@
     </w:p>
     <w:p>
       <w:pPr>
-        <w:pStyle w:val="a0"/>
+        <w:pStyle w:val="a"/>
       </w:pPr>
       <w:r>
         <w:rPr>
@@ -2020,7 +1990,7 @@
     </w:p>
     <w:p>
       <w:pPr>
-        <w:pStyle w:val="a0"/>
+        <w:pStyle w:val="a"/>
         <w:rPr>
           <w:lang w:val="ru-RU"/>
         </w:rPr>
@@ -2040,7 +2010,7 @@
     </w:p>
     <w:p>
       <w:pPr>
-        <w:pStyle w:val="a0"/>
+        <w:pStyle w:val="a"/>
       </w:pPr>
       <w:r>
         <w:rPr>
@@ -2051,7 +2021,7 @@
     </w:p>
     <w:p>
       <w:pPr>
-        <w:pStyle w:val="a0"/>
+        <w:pStyle w:val="a"/>
       </w:pPr>
       <w:r>
         <w:rPr>
@@ -2062,7 +2032,7 @@
     </w:p>
     <w:p>
       <w:pPr>
-        <w:pStyle w:val="a0"/>
+        <w:pStyle w:val="a"/>
         <w:rPr>
           <w:lang w:val="ru-RU"/>
         </w:rPr>
@@ -2094,7 +2064,7 @@
     </w:p>
     <w:p>
       <w:pPr>
-        <w:pStyle w:val="a0"/>
+        <w:pStyle w:val="a"/>
         <w:rPr>
           <w:lang w:val="ru-RU"/>
         </w:rPr>
@@ -2114,7 +2084,7 @@
     </w:p>
     <w:p>
       <w:pPr>
-        <w:pStyle w:val="a0"/>
+        <w:pStyle w:val="a"/>
       </w:pPr>
       <w:r>
         <w:rPr>
@@ -2278,13 +2248,37 @@
         </w:rPr>
       </w:pPr>
       <w:r>
+        <w:rPr>
+          <w:lang w:val="ru-RU"/>
+        </w:rPr>
         <w:t xml:space="preserve">Рис. </w:t>
       </w:r>
       <w:r>
         <w:fldChar w:fldCharType="begin"/>
       </w:r>
       <w:r>
-        <w:instrText xml:space="preserve"> SEQ Рис. \* ARABIC </w:instrText>
+        <w:rPr>
+          <w:lang w:val="ru-RU"/>
+        </w:rPr>
+        <w:instrText xml:space="preserve"> </w:instrText>
+      </w:r>
+      <w:r>
+        <w:instrText>SEQ</w:instrText>
+      </w:r>
+      <w:r>
+        <w:rPr>
+          <w:lang w:val="ru-RU"/>
+        </w:rPr>
+        <w:instrText xml:space="preserve"> Рис. \* </w:instrText>
+      </w:r>
+      <w:r>
+        <w:instrText>ARABIC</w:instrText>
+      </w:r>
+      <w:r>
+        <w:rPr>
+          <w:lang w:val="ru-RU"/>
+        </w:rPr>
+        <w:instrText xml:space="preserve"> </w:instrText>
       </w:r>
       <w:r>
         <w:fldChar w:fldCharType="separate"/>
@@ -2292,6 +2286,7 @@
       <w:r>
         <w:rPr>
           <w:noProof/>
+          <w:lang w:val="ru-RU"/>
         </w:rPr>
         <w:t>3</w:t>
       </w:r>
@@ -2299,6 +2294,9 @@
         <w:fldChar w:fldCharType="end"/>
       </w:r>
       <w:r>
+        <w:rPr>
+          <w:lang w:val="ru-RU"/>
+        </w:rPr>
         <w:t xml:space="preserve">. </w:t>
       </w:r>
       <w:r>
@@ -2308,7 +2306,16 @@
         <w:t>Игра «</w:t>
       </w:r>
       <w:r>
-        <w:t>Orbitwar.space</w:t>
+        <w:t>Orbitwar</w:t>
+      </w:r>
+      <w:r>
+        <w:rPr>
+          <w:lang w:val="ru-RU"/>
+        </w:rPr>
+        <w:t>.</w:t>
+      </w:r>
+      <w:r>
+        <w:t>space</w:t>
       </w:r>
       <w:r>
         <w:rPr>
@@ -2339,7 +2346,7 @@
     </w:p>
     <w:p>
       <w:pPr>
-        <w:pStyle w:val="a0"/>
+        <w:pStyle w:val="a"/>
       </w:pPr>
       <w:r>
         <w:rPr>
@@ -2350,7 +2357,7 @@
     </w:p>
     <w:p>
       <w:pPr>
-        <w:pStyle w:val="a0"/>
+        <w:pStyle w:val="a"/>
       </w:pPr>
       <w:r>
         <w:rPr>
@@ -2361,7 +2368,7 @@
     </w:p>
     <w:p>
       <w:pPr>
-        <w:pStyle w:val="a0"/>
+        <w:pStyle w:val="a"/>
         <w:rPr>
           <w:lang w:val="ru-RU"/>
         </w:rPr>
@@ -2381,7 +2388,7 @@
     </w:p>
     <w:p>
       <w:pPr>
-        <w:pStyle w:val="a0"/>
+        <w:pStyle w:val="a"/>
       </w:pPr>
       <w:r>
         <w:rPr>
@@ -2401,7 +2408,7 @@
     </w:p>
     <w:p>
       <w:pPr>
-        <w:pStyle w:val="a0"/>
+        <w:pStyle w:val="a"/>
       </w:pPr>
       <w:r>
         <w:rPr>
@@ -2412,7 +2419,7 @@
     </w:p>
     <w:p>
       <w:pPr>
-        <w:pStyle w:val="a0"/>
+        <w:pStyle w:val="a"/>
       </w:pPr>
       <w:r>
         <w:rPr>
@@ -2423,7 +2430,7 @@
     </w:p>
     <w:p>
       <w:pPr>
-        <w:pStyle w:val="a0"/>
+        <w:pStyle w:val="a"/>
       </w:pPr>
       <w:r>
         <w:rPr>
@@ -2434,7 +2441,7 @@
     </w:p>
     <w:p>
       <w:pPr>
-        <w:pStyle w:val="a0"/>
+        <w:pStyle w:val="a"/>
       </w:pPr>
       <w:r>
         <w:rPr>
@@ -2445,7 +2452,7 @@
     </w:p>
     <w:p>
       <w:pPr>
-        <w:pStyle w:val="a0"/>
+        <w:pStyle w:val="a"/>
       </w:pPr>
       <w:r>
         <w:rPr>
@@ -3670,7 +3677,7 @@
     </w:p>
     <w:p>
       <w:pPr>
-        <w:pStyle w:val="a0"/>
+        <w:pStyle w:val="a"/>
         <w:rPr>
           <w:i/>
           <w:iCs/>
@@ -3687,7 +3694,7 @@
     </w:p>
     <w:p>
       <w:pPr>
-        <w:pStyle w:val="a0"/>
+        <w:pStyle w:val="a"/>
         <w:rPr>
           <w:i/>
           <w:iCs/>
@@ -3718,7 +3725,7 @@
     </w:p>
     <w:p>
       <w:pPr>
-        <w:pStyle w:val="a0"/>
+        <w:pStyle w:val="a"/>
         <w:rPr>
           <w:i/>
           <w:iCs/>
@@ -3749,7 +3756,7 @@
     </w:p>
     <w:p>
       <w:pPr>
-        <w:pStyle w:val="a0"/>
+        <w:pStyle w:val="a"/>
         <w:rPr>
           <w:i/>
           <w:iCs/>
@@ -4251,13 +4258,27 @@
         <w:rPr>
           <w:color w:val="2B91AF"/>
         </w:rPr>
-        <w:t>SDL_Event</w:t>
-      </w:r>
-      <w:r>
-        <w:rPr>
-          <w:color w:val="000000"/>
-        </w:rPr>
-        <w:t xml:space="preserve">  event;</w:t>
+        <w:t>SDL_</w:t>
+      </w:r>
+      <w:proofErr w:type="gramStart"/>
+      <w:r>
+        <w:rPr>
+          <w:color w:val="2B91AF"/>
+        </w:rPr>
+        <w:t>Event</w:t>
+      </w:r>
+      <w:r>
+        <w:rPr>
+          <w:color w:val="000000"/>
+        </w:rPr>
+        <w:t xml:space="preserve">  event</w:t>
+      </w:r>
+      <w:proofErr w:type="gramEnd"/>
+      <w:r>
+        <w:rPr>
+          <w:color w:val="000000"/>
+        </w:rPr>
+        <w:t>;</w:t>
       </w:r>
     </w:p>
     <w:p>
@@ -4477,8 +4498,16 @@
         <w:rPr>
           <w:color w:val="000000"/>
         </w:rPr>
-        <w:t xml:space="preserve">    particles[</w:t>
-      </w:r>
+        <w:t xml:space="preserve">    </w:t>
+      </w:r>
+      <w:proofErr w:type="gramStart"/>
+      <w:r>
+        <w:rPr>
+          <w:color w:val="000000"/>
+        </w:rPr>
+        <w:t>particles[</w:t>
+      </w:r>
+      <w:proofErr w:type="gramEnd"/>
       <w:r>
         <w:rPr>
           <w:color w:val="6F008A"/>
@@ -4511,6 +4540,7 @@
         </w:rPr>
         <w:t xml:space="preserve">    </w:t>
       </w:r>
+      <w:proofErr w:type="gramStart"/>
       <w:r>
         <w:rPr>
           <w:color w:val="2B91AF"/>
@@ -4521,7 +4551,14 @@
         <w:rPr>
           <w:color w:val="000000"/>
         </w:rPr>
-        <w:t xml:space="preserve">  asteroids;</w:t>
+        <w:t xml:space="preserve">  asteroids</w:t>
+      </w:r>
+      <w:proofErr w:type="gramEnd"/>
+      <w:r>
+        <w:rPr>
+          <w:color w:val="000000"/>
+        </w:rPr>
+        <w:t>;</w:t>
       </w:r>
     </w:p>
     <w:p>
@@ -4809,6 +4846,7 @@
       <w:r>
         <w:rPr>
           <w:noProof/>
+          <w:lang w:val="ru-RU"/>
         </w:rPr>
         <w:t>2</w:t>
       </w:r>
@@ -5418,7 +5456,21 @@
         <w:rPr>
           <w:color w:val="000000"/>
         </w:rPr>
-        <w:t xml:space="preserve"> leftClick  = </w:t>
+        <w:t xml:space="preserve"> </w:t>
+      </w:r>
+      <w:proofErr w:type="gramStart"/>
+      <w:r>
+        <w:rPr>
+          <w:color w:val="000000"/>
+        </w:rPr>
+        <w:t>leftClick  =</w:t>
+      </w:r>
+      <w:proofErr w:type="gramEnd"/>
+      <w:r>
+        <w:rPr>
+          <w:color w:val="000000"/>
+        </w:rPr>
+        <w:t xml:space="preserve"> </w:t>
       </w:r>
       <w:r>
         <w:t>false</w:t>
@@ -5449,6 +5501,7 @@
         </w:rPr>
         <w:t xml:space="preserve">    </w:t>
       </w:r>
+      <w:proofErr w:type="gramStart"/>
       <w:r>
         <w:t>int</w:t>
       </w:r>
@@ -5456,7 +5509,14 @@
         <w:rPr>
           <w:color w:val="000000"/>
         </w:rPr>
-        <w:t xml:space="preserve">  mouse_x;</w:t>
+        <w:t xml:space="preserve">  mouse</w:t>
+      </w:r>
+      <w:proofErr w:type="gramEnd"/>
+      <w:r>
+        <w:rPr>
+          <w:color w:val="000000"/>
+        </w:rPr>
+        <w:t>_x;</w:t>
       </w:r>
     </w:p>
     <w:p>
@@ -5479,6 +5539,7 @@
         </w:rPr>
         <w:t xml:space="preserve">    </w:t>
       </w:r>
+      <w:proofErr w:type="gramStart"/>
       <w:r>
         <w:t>int</w:t>
       </w:r>
@@ -5495,6 +5556,7 @@
         </w:rPr>
         <w:t>mouse</w:t>
       </w:r>
+      <w:proofErr w:type="gramEnd"/>
       <w:r>
         <w:rPr>
           <w:color w:val="000000"/>
@@ -5769,6 +5831,7 @@
       <w:r>
         <w:t>_</w:t>
       </w:r>
+      <w:proofErr w:type="gramStart"/>
       <w:r>
         <w:t>Rect</w:t>
       </w:r>
@@ -5784,6 +5847,7 @@
         </w:rPr>
         <w:t>srcrect</w:t>
       </w:r>
+      <w:proofErr w:type="gramEnd"/>
       <w:r>
         <w:rPr>
           <w:color w:val="000000"/>
@@ -5811,13 +5875,24 @@
         <w:t xml:space="preserve">    </w:t>
       </w:r>
       <w:r>
-        <w:t>SDL_Rect</w:t>
-      </w:r>
-      <w:r>
-        <w:rPr>
-          <w:color w:val="000000"/>
-        </w:rPr>
-        <w:t xml:space="preserve">  dstrect;</w:t>
+        <w:t>SDL_</w:t>
+      </w:r>
+      <w:proofErr w:type="gramStart"/>
+      <w:r>
+        <w:t>Rect</w:t>
+      </w:r>
+      <w:r>
+        <w:rPr>
+          <w:color w:val="000000"/>
+        </w:rPr>
+        <w:t xml:space="preserve">  dstrect</w:t>
+      </w:r>
+      <w:proofErr w:type="gramEnd"/>
+      <w:r>
+        <w:rPr>
+          <w:color w:val="000000"/>
+        </w:rPr>
+        <w:t>;</w:t>
       </w:r>
     </w:p>
     <w:p>
@@ -5922,13 +5997,11 @@
         </w:pBdr>
         <w:rPr>
           <w:color w:val="000000"/>
-          <w:lang w:val="ru-RU"/>
-        </w:rPr>
-      </w:pPr>
-      <w:r>
-        <w:rPr>
-          <w:color w:val="000000"/>
-          <w:lang w:val="ru-RU"/>
+        </w:rPr>
+      </w:pPr>
+      <w:r>
+        <w:rPr>
+          <w:color w:val="000000"/>
         </w:rPr>
         <w:t xml:space="preserve">    </w:t>
       </w:r>
@@ -5941,7 +6014,6 @@
       <w:r>
         <w:rPr>
           <w:color w:val="000000"/>
-          <w:lang w:val="ru-RU"/>
         </w:rPr>
         <w:t xml:space="preserve">       </w:t>
       </w:r>
@@ -5954,14 +6026,12 @@
       <w:r>
         <w:rPr>
           <w:color w:val="000000"/>
-          <w:lang w:val="ru-RU"/>
         </w:rPr>
         <w:t>;</w:t>
       </w:r>
       <w:r>
         <w:rPr>
           <w:color w:val="000000"/>
-          <w:lang w:val="ru-RU"/>
         </w:rPr>
         <w:t xml:space="preserve">   </w:t>
       </w:r>
@@ -5977,13 +6047,11 @@
         </w:pBdr>
         <w:rPr>
           <w:color w:val="000000"/>
-          <w:lang w:val="ru-RU"/>
-        </w:rPr>
-      </w:pPr>
-      <w:r>
-        <w:rPr>
-          <w:color w:val="000000"/>
-          <w:lang w:val="ru-RU"/>
+        </w:rPr>
+      </w:pPr>
+      <w:r>
+        <w:rPr>
+          <w:color w:val="000000"/>
         </w:rPr>
         <w:t xml:space="preserve">    </w:t>
       </w:r>
@@ -5996,7 +6064,6 @@
       <w:r>
         <w:rPr>
           <w:color w:val="000000"/>
-          <w:lang w:val="ru-RU"/>
         </w:rPr>
         <w:t xml:space="preserve">       </w:t>
       </w:r>
@@ -6009,14 +6076,12 @@
       <w:r>
         <w:rPr>
           <w:color w:val="000000"/>
-          <w:lang w:val="ru-RU"/>
         </w:rPr>
         <w:t>;</w:t>
       </w:r>
       <w:r>
         <w:rPr>
           <w:color w:val="000000"/>
-          <w:lang w:val="ru-RU"/>
         </w:rPr>
         <w:t xml:space="preserve">   </w:t>
       </w:r>
@@ -6032,13 +6097,11 @@
         </w:pBdr>
         <w:rPr>
           <w:color w:val="000000"/>
-          <w:lang w:val="ru-RU"/>
-        </w:rPr>
-      </w:pPr>
-      <w:r>
-        <w:rPr>
-          <w:color w:val="000000"/>
-          <w:lang w:val="ru-RU"/>
+        </w:rPr>
+      </w:pPr>
+      <w:r>
+        <w:rPr>
+          <w:color w:val="000000"/>
         </w:rPr>
         <w:t xml:space="preserve">    </w:t>
       </w:r>
@@ -6051,7 +6114,6 @@
       <w:r>
         <w:rPr>
           <w:color w:val="000000"/>
-          <w:lang w:val="ru-RU"/>
         </w:rPr>
         <w:t xml:space="preserve">       </w:t>
       </w:r>
@@ -6064,14 +6126,12 @@
       <w:r>
         <w:rPr>
           <w:color w:val="000000"/>
-          <w:lang w:val="ru-RU"/>
         </w:rPr>
         <w:t>;</w:t>
       </w:r>
       <w:r>
         <w:rPr>
           <w:color w:val="000000"/>
-          <w:lang w:val="ru-RU"/>
         </w:rPr>
         <w:t xml:space="preserve">  </w:t>
       </w:r>
@@ -6087,13 +6147,11 @@
         </w:pBdr>
         <w:rPr>
           <w:color w:val="000000"/>
-          <w:lang w:val="ru-RU"/>
-        </w:rPr>
-      </w:pPr>
-      <w:r>
-        <w:rPr>
-          <w:color w:val="000000"/>
-          <w:lang w:val="ru-RU"/>
+        </w:rPr>
+      </w:pPr>
+      <w:r>
+        <w:rPr>
+          <w:color w:val="000000"/>
         </w:rPr>
         <w:t xml:space="preserve">    </w:t>
       </w:r>
@@ -6103,7 +6161,6 @@
       <w:r>
         <w:rPr>
           <w:color w:val="000000"/>
-          <w:lang w:val="ru-RU"/>
         </w:rPr>
         <w:t xml:space="preserve">* </w:t>
       </w:r>
@@ -6116,14 +6173,12 @@
       <w:r>
         <w:rPr>
           <w:color w:val="000000"/>
-          <w:lang w:val="ru-RU"/>
         </w:rPr>
         <w:t>;</w:t>
       </w:r>
       <w:r>
         <w:rPr>
           <w:color w:val="000000"/>
-          <w:lang w:val="ru-RU"/>
         </w:rPr>
         <w:t xml:space="preserve">    </w:t>
       </w:r>
@@ -6145,7 +6200,6 @@
       <w:r>
         <w:rPr>
           <w:color w:val="000000"/>
-          <w:lang w:val="ru-RU"/>
         </w:rPr>
         <w:t xml:space="preserve">    </w:t>
       </w:r>
@@ -6245,7 +6299,7 @@
     </w:p>
     <w:p>
       <w:pPr>
-        <w:pStyle w:val="a0"/>
+        <w:pStyle w:val="a"/>
       </w:pPr>
       <w:r>
         <w:rPr>
@@ -6280,7 +6334,7 @@
     </w:p>
     <w:p>
       <w:pPr>
-        <w:pStyle w:val="a0"/>
+        <w:pStyle w:val="a"/>
         <w:rPr>
           <w:lang w:val="ru-RU"/>
         </w:rPr>
@@ -6381,7 +6435,7 @@
     </w:p>
     <w:p>
       <w:pPr>
-        <w:pStyle w:val="a0"/>
+        <w:pStyle w:val="a"/>
         <w:rPr>
           <w:lang w:val="ru-RU"/>
         </w:rPr>
@@ -6423,7 +6477,7 @@
     </w:p>
     <w:p>
       <w:pPr>
-        <w:pStyle w:val="a0"/>
+        <w:pStyle w:val="a"/>
         <w:rPr>
           <w:lang w:val="ru-RU"/>
         </w:rPr>
@@ -6462,7 +6516,7 @@
     </w:p>
     <w:p>
       <w:pPr>
-        <w:pStyle w:val="a0"/>
+        <w:pStyle w:val="a"/>
         <w:rPr>
           <w:lang w:val="ru-RU"/>
         </w:rPr>
@@ -6515,7 +6569,7 @@
     </w:p>
     <w:p>
       <w:pPr>
-        <w:pStyle w:val="a0"/>
+        <w:pStyle w:val="a"/>
         <w:rPr>
           <w:lang w:val="ru-RU"/>
         </w:rPr>
@@ -6540,7 +6594,7 @@
     </w:p>
     <w:p>
       <w:pPr>
-        <w:pStyle w:val="a0"/>
+        <w:pStyle w:val="a"/>
         <w:spacing w:line="240" w:lineRule="auto"/>
         <w:rPr>
           <w:lang w:val="ru-RU"/>
@@ -6581,7 +6635,7 @@
     </w:p>
     <w:p>
       <w:pPr>
-        <w:pStyle w:val="a0"/>
+        <w:pStyle w:val="a"/>
         <w:spacing w:line="240" w:lineRule="auto"/>
         <w:rPr>
           <w:lang w:val="ru-RU"/>
@@ -6610,7 +6664,7 @@
     </w:p>
     <w:p>
       <w:pPr>
-        <w:pStyle w:val="a0"/>
+        <w:pStyle w:val="a"/>
         <w:spacing w:line="240" w:lineRule="auto"/>
         <w:rPr>
           <w:lang w:val="ru-RU"/>
@@ -6864,8 +6918,16 @@
         <w:rPr>
           <w:color w:val="000000"/>
         </w:rPr>
-        <w:t xml:space="preserve">   texture[</w:t>
-      </w:r>
+        <w:t xml:space="preserve">   </w:t>
+      </w:r>
+      <w:proofErr w:type="gramStart"/>
+      <w:r>
+        <w:rPr>
+          <w:color w:val="000000"/>
+        </w:rPr>
+        <w:t>texture[</w:t>
+      </w:r>
+      <w:proofErr w:type="gramEnd"/>
       <w:r>
         <w:rPr>
           <w:color w:val="6F008A"/>
@@ -6908,8 +6970,16 @@
         <w:rPr>
           <w:color w:val="000000"/>
         </w:rPr>
-        <w:t xml:space="preserve">       frames[</w:t>
-      </w:r>
+        <w:t xml:space="preserve">       </w:t>
+      </w:r>
+      <w:proofErr w:type="gramStart"/>
+      <w:r>
+        <w:rPr>
+          <w:color w:val="000000"/>
+        </w:rPr>
+        <w:t>frames[</w:t>
+      </w:r>
+      <w:proofErr w:type="gramEnd"/>
       <w:r>
         <w:rPr>
           <w:color w:val="6F008A"/>
@@ -7001,7 +7071,7 @@
     </w:p>
     <w:p>
       <w:pPr>
-        <w:pStyle w:val="a0"/>
+        <w:pStyle w:val="a"/>
         <w:rPr>
           <w:lang w:val="ru-RU"/>
         </w:rPr>
@@ -7043,7 +7113,7 @@
     </w:p>
     <w:p>
       <w:pPr>
-        <w:pStyle w:val="a0"/>
+        <w:pStyle w:val="a"/>
         <w:rPr>
           <w:lang w:val="ru-RU"/>
         </w:rPr>
@@ -7080,7 +7150,7 @@
     </w:p>
     <w:p>
       <w:pPr>
-        <w:pStyle w:val="a0"/>
+        <w:pStyle w:val="a"/>
         <w:rPr>
           <w:lang w:val="ru-RU"/>
         </w:rPr>
@@ -7110,7 +7180,7 @@
     </w:p>
     <w:p>
       <w:pPr>
-        <w:pStyle w:val="a0"/>
+        <w:pStyle w:val="a"/>
         <w:rPr>
           <w:lang w:val="ru-RU"/>
         </w:rPr>
@@ -7165,7 +7235,7 @@
     </w:p>
     <w:p>
       <w:pPr>
-        <w:pStyle w:val="a0"/>
+        <w:pStyle w:val="a"/>
         <w:rPr>
           <w:lang w:val="ru-RU"/>
         </w:rPr>
@@ -7599,7 +7669,7 @@
     </w:p>
     <w:p>
       <w:pPr>
-        <w:pStyle w:val="a0"/>
+        <w:pStyle w:val="a"/>
         <w:rPr>
           <w:lang w:val="ru-RU"/>
         </w:rPr>
@@ -7630,6 +7700,69 @@
           <w:lang w:val="ru-RU"/>
         </w:rPr>
         <w:t>тип пули</w:t>
+      </w:r>
+    </w:p>
+    <w:p>
+      <w:pPr>
+        <w:pStyle w:val="a"/>
+        <w:rPr>
+          <w:lang w:val="ru-RU"/>
+        </w:rPr>
+      </w:pPr>
+      <w:r>
+        <w:rPr>
+          <w:i/>
+          <w:iCs/>
+        </w:rPr>
+        <w:t>affiliation</w:t>
+      </w:r>
+      <w:r>
+        <w:rPr>
+          <w:lang w:val="ru-RU"/>
+        </w:rPr>
+        <w:t xml:space="preserve"> – </w:t>
+      </w:r>
+      <w:r>
+        <w:rPr>
+          <w:lang w:val="ru-RU"/>
+        </w:rPr>
+        <w:t xml:space="preserve">определяет </w:t>
+      </w:r>
+      <w:r>
+        <w:rPr>
+          <w:lang w:val="ru-RU"/>
+        </w:rPr>
+        <w:t>к какому объекту принадлежит</w:t>
+      </w:r>
+      <w:r>
+        <w:rPr>
+          <w:lang w:val="ru-RU"/>
+        </w:rPr>
+        <w:t xml:space="preserve"> пуля</w:t>
+      </w:r>
+      <w:r>
+        <w:rPr>
+          <w:lang w:val="ru-RU"/>
+        </w:rPr>
+        <w:t xml:space="preserve"> </w:t>
+      </w:r>
+      <w:r>
+        <w:rPr>
+          <w:lang w:val="ru-RU"/>
+        </w:rPr>
+        <w:t>(</w:t>
+      </w:r>
+      <w:r>
+        <w:rPr>
+          <w:lang w:val="ru-RU"/>
+        </w:rPr>
+        <w:t>первый корабль, второй корабль, враг</w:t>
+      </w:r>
+      <w:r>
+        <w:rPr>
+          <w:lang w:val="ru-RU"/>
+        </w:rPr>
+        <w:t>)</w:t>
       </w:r>
     </w:p>
     <w:p>
@@ -7805,11 +7938,19 @@
       <w:r>
         <w:t>Bullet</w:t>
       </w:r>
-      <w:r>
-        <w:rPr>
-          <w:color w:val="000000"/>
-        </w:rPr>
-        <w:t>*  head                    = 0;</w:t>
+      <w:proofErr w:type="gramStart"/>
+      <w:r>
+        <w:rPr>
+          <w:color w:val="000000"/>
+        </w:rPr>
+        <w:t>*  head</w:t>
+      </w:r>
+      <w:proofErr w:type="gramEnd"/>
+      <w:r>
+        <w:rPr>
+          <w:color w:val="000000"/>
+        </w:rPr>
+        <w:t xml:space="preserve">                    = 0;</w:t>
       </w:r>
     </w:p>
     <w:p>
@@ -7831,6 +7972,7 @@
         </w:rPr>
         <w:t xml:space="preserve">    </w:t>
       </w:r>
+      <w:proofErr w:type="gramStart"/>
       <w:r>
         <w:t>Texture</w:t>
       </w:r>
@@ -7838,7 +7980,14 @@
         <w:rPr>
           <w:color w:val="000000"/>
         </w:rPr>
-        <w:t xml:space="preserve">  texs[</w:t>
+        <w:t xml:space="preserve">  texs</w:t>
+      </w:r>
+      <w:proofErr w:type="gramEnd"/>
+      <w:r>
+        <w:rPr>
+          <w:color w:val="000000"/>
+        </w:rPr>
+        <w:t>[</w:t>
       </w:r>
       <w:r>
         <w:rPr>
@@ -7912,7 +8061,7 @@
     </w:p>
     <w:p>
       <w:pPr>
-        <w:pStyle w:val="a0"/>
+        <w:pStyle w:val="a"/>
         <w:numPr>
           <w:ilvl w:val="0"/>
           <w:numId w:val="0"/>
@@ -7962,7 +8111,7 @@
     </w:p>
     <w:p>
       <w:pPr>
-        <w:pStyle w:val="a0"/>
+        <w:pStyle w:val="a"/>
         <w:numPr>
           <w:ilvl w:val="0"/>
           <w:numId w:val="0"/>
@@ -7981,6 +8130,7 @@
         <w:rPr>
           <w:lang w:val="ru-RU"/>
         </w:rPr>
+        <w:lastRenderedPageBreak/>
         <w:t>Листинг</w:t>
       </w:r>
       <w:r>
@@ -8112,7 +8262,6 @@
         <w:rPr>
           <w:color w:val="000000"/>
         </w:rPr>
-        <w:lastRenderedPageBreak/>
         <w:t>{</w:t>
       </w:r>
     </w:p>
@@ -8511,7 +8660,21 @@
         <w:rPr>
           <w:color w:val="000000"/>
         </w:rPr>
-        <w:t xml:space="preserve">         vel         = { 0, 0 };</w:t>
+        <w:t xml:space="preserve">         vel         = </w:t>
+      </w:r>
+      <w:proofErr w:type="gramStart"/>
+      <w:r>
+        <w:rPr>
+          <w:color w:val="000000"/>
+        </w:rPr>
+        <w:t>{ 0</w:t>
+      </w:r>
+      <w:proofErr w:type="gramEnd"/>
+      <w:r>
+        <w:rPr>
+          <w:color w:val="000000"/>
+        </w:rPr>
+        <w:t>, 0 };</w:t>
       </w:r>
     </w:p>
     <w:p>
@@ -8525,7 +8688,6 @@
         </w:pBdr>
         <w:rPr>
           <w:color w:val="000000"/>
-          <w:lang w:val="ru-RU"/>
         </w:rPr>
       </w:pPr>
       <w:r>
@@ -8537,16 +8699,28 @@
       <w:r>
         <w:rPr>
           <w:color w:val="2B91AF"/>
-          <w:lang w:val="ru-RU"/>
         </w:rPr>
         <w:t>Vec</w:t>
       </w:r>
       <w:r>
         <w:rPr>
           <w:color w:val="000000"/>
-          <w:lang w:val="ru-RU"/>
-        </w:rPr>
-        <w:t xml:space="preserve">         acc         = { 0, 0 };</w:t>
+        </w:rPr>
+        <w:t xml:space="preserve">         acc         = </w:t>
+      </w:r>
+      <w:proofErr w:type="gramStart"/>
+      <w:r>
+        <w:rPr>
+          <w:color w:val="000000"/>
+        </w:rPr>
+        <w:t>{ 0</w:t>
+      </w:r>
+      <w:proofErr w:type="gramEnd"/>
+      <w:r>
+        <w:rPr>
+          <w:color w:val="000000"/>
+        </w:rPr>
+        <w:t>, 0 };</w:t>
       </w:r>
     </w:p>
     <w:p>
@@ -8560,13 +8734,11 @@
         </w:pBdr>
         <w:rPr>
           <w:color w:val="000000"/>
-          <w:lang w:val="ru-RU"/>
-        </w:rPr>
-      </w:pPr>
-      <w:r>
-        <w:rPr>
-          <w:color w:val="000000"/>
-          <w:lang w:val="ru-RU"/>
+        </w:rPr>
+      </w:pPr>
+      <w:r>
+        <w:rPr>
+          <w:color w:val="000000"/>
         </w:rPr>
         <w:t>};</w:t>
       </w:r>
@@ -8593,7 +8765,7 @@
     </w:p>
     <w:p>
       <w:pPr>
-        <w:pStyle w:val="a0"/>
+        <w:pStyle w:val="a"/>
         <w:rPr>
           <w:lang w:val="ru-RU"/>
         </w:rPr>
@@ -8628,7 +8800,7 @@
     </w:p>
     <w:p>
       <w:pPr>
-        <w:pStyle w:val="a0"/>
+        <w:pStyle w:val="a"/>
         <w:rPr>
           <w:lang w:val="ru-RU"/>
         </w:rPr>
@@ -8673,7 +8845,7 @@
     </w:p>
     <w:p>
       <w:pPr>
-        <w:pStyle w:val="a0"/>
+        <w:pStyle w:val="a"/>
         <w:rPr>
           <w:lang w:val="ru-RU"/>
         </w:rPr>
@@ -8718,7 +8890,7 @@
     </w:p>
     <w:p>
       <w:pPr>
-        <w:pStyle w:val="a0"/>
+        <w:pStyle w:val="a"/>
         <w:rPr>
           <w:lang w:val="ru-RU"/>
         </w:rPr>
@@ -8745,7 +8917,7 @@
     </w:p>
     <w:p>
       <w:pPr>
-        <w:pStyle w:val="a0"/>
+        <w:pStyle w:val="a"/>
         <w:rPr>
           <w:lang w:val="ru-RU"/>
         </w:rPr>
@@ -8788,7 +8960,7 @@
     </w:p>
     <w:p>
       <w:pPr>
-        <w:pStyle w:val="a0"/>
+        <w:pStyle w:val="a"/>
         <w:rPr>
           <w:lang w:val="ru-RU"/>
         </w:rPr>
@@ -8838,7 +9010,7 @@
     </w:p>
     <w:p>
       <w:pPr>
-        <w:pStyle w:val="a0"/>
+        <w:pStyle w:val="a"/>
         <w:rPr>
           <w:lang w:val="ru-RU"/>
         </w:rPr>
@@ -8862,7 +9034,7 @@
     </w:p>
     <w:p>
       <w:pPr>
-        <w:pStyle w:val="a0"/>
+        <w:pStyle w:val="a"/>
         <w:rPr>
           <w:lang w:val="ru-RU"/>
         </w:rPr>
@@ -8897,7 +9069,7 @@
     </w:p>
     <w:p>
       <w:pPr>
-        <w:pStyle w:val="a0"/>
+        <w:pStyle w:val="a"/>
         <w:rPr>
           <w:lang w:val="ru-RU"/>
         </w:rPr>
@@ -8926,7 +9098,7 @@
     </w:p>
     <w:p>
       <w:pPr>
-        <w:pStyle w:val="a0"/>
+        <w:pStyle w:val="a"/>
         <w:rPr>
           <w:lang w:val="ru-RU"/>
         </w:rPr>
@@ -8950,7 +9122,7 @@
     </w:p>
     <w:p>
       <w:pPr>
-        <w:pStyle w:val="a0"/>
+        <w:pStyle w:val="a"/>
       </w:pPr>
       <w:r>
         <w:rPr>
@@ -8971,7 +9143,7 @@
     </w:p>
     <w:p>
       <w:pPr>
-        <w:pStyle w:val="a0"/>
+        <w:pStyle w:val="a"/>
       </w:pPr>
       <w:r>
         <w:rPr>
@@ -8989,7 +9161,7 @@
     </w:p>
     <w:p>
       <w:pPr>
-        <w:pStyle w:val="a0"/>
+        <w:pStyle w:val="a"/>
       </w:pPr>
       <w:r>
         <w:rPr>
@@ -9119,6 +9291,7 @@
         <w:rPr>
           <w:lang w:val="ru-RU"/>
         </w:rPr>
+        <w:lastRenderedPageBreak/>
         <w:t>struct</w:t>
       </w:r>
       <w:r>
@@ -9241,7 +9414,6 @@
         </w:pBdr>
         <w:rPr>
           <w:color w:val="000000"/>
-          <w:lang w:val="ru-RU"/>
         </w:rPr>
       </w:pPr>
       <w:r>
@@ -9251,19 +9423,25 @@
         </w:rPr>
         <w:t xml:space="preserve">    </w:t>
       </w:r>
+      <w:proofErr w:type="gramStart"/>
       <w:r>
         <w:rPr>
           <w:color w:val="2B91AF"/>
-          <w:lang w:val="ru-RU"/>
         </w:rPr>
         <w:t>Health</w:t>
       </w:r>
       <w:r>
         <w:rPr>
           <w:color w:val="000000"/>
-          <w:lang w:val="ru-RU"/>
-        </w:rPr>
-        <w:t xml:space="preserve">  health;</w:t>
+        </w:rPr>
+        <w:t xml:space="preserve">  health</w:t>
+      </w:r>
+      <w:proofErr w:type="gramEnd"/>
+      <w:r>
+        <w:rPr>
+          <w:color w:val="000000"/>
+        </w:rPr>
+        <w:t>;</w:t>
       </w:r>
     </w:p>
     <w:p>
@@ -9277,30 +9455,39 @@
         </w:pBdr>
         <w:rPr>
           <w:color w:val="000000"/>
-          <w:lang w:val="ru-RU"/>
-        </w:rPr>
-      </w:pPr>
-      <w:r>
-        <w:rPr>
-          <w:color w:val="000000"/>
-          <w:lang w:val="ru-RU"/>
-        </w:rPr>
-        <w:lastRenderedPageBreak/>
+        </w:rPr>
+      </w:pPr>
+      <w:r>
+        <w:rPr>
+          <w:color w:val="000000"/>
+        </w:rPr>
         <w:t xml:space="preserve">    </w:t>
       </w:r>
       <w:r>
         <w:rPr>
           <w:color w:val="2B91AF"/>
-          <w:lang w:val="ru-RU"/>
         </w:rPr>
         <w:t>Vec</w:t>
       </w:r>
       <w:r>
         <w:rPr>
           <w:color w:val="000000"/>
-          <w:lang w:val="ru-RU"/>
-        </w:rPr>
-        <w:t xml:space="preserve">     vel         = { 0, 0 };</w:t>
+        </w:rPr>
+        <w:t xml:space="preserve">     vel         = </w:t>
+      </w:r>
+      <w:proofErr w:type="gramStart"/>
+      <w:r>
+        <w:rPr>
+          <w:color w:val="000000"/>
+        </w:rPr>
+        <w:t>{ 0</w:t>
+      </w:r>
+      <w:proofErr w:type="gramEnd"/>
+      <w:r>
+        <w:rPr>
+          <w:color w:val="000000"/>
+        </w:rPr>
+        <w:t>, 0 };</w:t>
       </w:r>
     </w:p>
     <w:p>
@@ -9314,29 +9501,39 @@
         </w:pBdr>
         <w:rPr>
           <w:color w:val="000000"/>
-          <w:lang w:val="ru-RU"/>
-        </w:rPr>
-      </w:pPr>
-      <w:r>
-        <w:rPr>
-          <w:color w:val="000000"/>
-          <w:lang w:val="ru-RU"/>
+        </w:rPr>
+      </w:pPr>
+      <w:r>
+        <w:rPr>
+          <w:color w:val="000000"/>
         </w:rPr>
         <w:t xml:space="preserve">    </w:t>
       </w:r>
       <w:r>
         <w:rPr>
           <w:color w:val="2B91AF"/>
-          <w:lang w:val="ru-RU"/>
         </w:rPr>
         <w:t>Vec</w:t>
       </w:r>
       <w:r>
         <w:rPr>
           <w:color w:val="000000"/>
-          <w:lang w:val="ru-RU"/>
-        </w:rPr>
-        <w:t xml:space="preserve">     acc         = { 0, 0 };</w:t>
+        </w:rPr>
+        <w:t xml:space="preserve">     acc         = </w:t>
+      </w:r>
+      <w:proofErr w:type="gramStart"/>
+      <w:r>
+        <w:rPr>
+          <w:color w:val="000000"/>
+        </w:rPr>
+        <w:t>{ 0</w:t>
+      </w:r>
+      <w:proofErr w:type="gramEnd"/>
+      <w:r>
+        <w:rPr>
+          <w:color w:val="000000"/>
+        </w:rPr>
+        <w:t>, 0 };</w:t>
       </w:r>
     </w:p>
     <w:p>
@@ -9350,40 +9547,32 @@
         </w:pBdr>
         <w:rPr>
           <w:color w:val="000000"/>
-          <w:lang w:val="ru-RU"/>
-        </w:rPr>
-      </w:pPr>
-      <w:r>
-        <w:rPr>
-          <w:color w:val="000000"/>
-          <w:lang w:val="ru-RU"/>
+        </w:rPr>
+      </w:pPr>
+      <w:r>
+        <w:rPr>
+          <w:color w:val="000000"/>
         </w:rPr>
         <w:t xml:space="preserve">    </w:t>
       </w:r>
       <w:r>
-        <w:rPr>
-          <w:lang w:val="ru-RU"/>
-        </w:rPr>
         <w:t>int</w:t>
       </w:r>
       <w:r>
         <w:rPr>
           <w:color w:val="000000"/>
-          <w:lang w:val="ru-RU"/>
         </w:rPr>
         <w:t xml:space="preserve">     damage      = </w:t>
       </w:r>
       <w:r>
         <w:rPr>
           <w:color w:val="6F008A"/>
-          <w:lang w:val="ru-RU"/>
         </w:rPr>
         <w:t>ENEMY_DAMAGE</w:t>
       </w:r>
       <w:r>
         <w:rPr>
           <w:color w:val="000000"/>
-          <w:lang w:val="ru-RU"/>
         </w:rPr>
         <w:t>;</w:t>
       </w:r>
@@ -9399,26 +9588,20 @@
         </w:pBdr>
         <w:rPr>
           <w:color w:val="000000"/>
-          <w:lang w:val="ru-RU"/>
-        </w:rPr>
-      </w:pPr>
-      <w:r>
-        <w:rPr>
-          <w:color w:val="000000"/>
-          <w:lang w:val="ru-RU"/>
+        </w:rPr>
+      </w:pPr>
+      <w:r>
+        <w:rPr>
+          <w:color w:val="000000"/>
         </w:rPr>
         <w:t xml:space="preserve">    </w:t>
       </w:r>
       <w:r>
-        <w:rPr>
-          <w:lang w:val="ru-RU"/>
-        </w:rPr>
         <w:t>int</w:t>
       </w:r>
       <w:r>
         <w:rPr>
           <w:color w:val="000000"/>
-          <w:lang w:val="ru-RU"/>
         </w:rPr>
         <w:t xml:space="preserve">     ticks;</w:t>
       </w:r>
@@ -9440,7 +9623,6 @@
       <w:r>
         <w:rPr>
           <w:color w:val="000000"/>
-          <w:lang w:val="ru-RU"/>
         </w:rPr>
         <w:t xml:space="preserve">    </w:t>
       </w:r>
@@ -9537,7 +9719,7 @@
     </w:p>
     <w:p>
       <w:pPr>
-        <w:pStyle w:val="a0"/>
+        <w:pStyle w:val="a"/>
         <w:rPr>
           <w:lang w:val="ru-RU"/>
         </w:rPr>
@@ -9572,7 +9754,7 @@
     </w:p>
     <w:p>
       <w:pPr>
-        <w:pStyle w:val="a0"/>
+        <w:pStyle w:val="a"/>
         <w:rPr>
           <w:lang w:val="ru-RU"/>
         </w:rPr>
@@ -9886,7 +10068,7 @@
     </w:p>
     <w:p>
       <w:pPr>
-        <w:pStyle w:val="a0"/>
+        <w:pStyle w:val="a"/>
         <w:rPr>
           <w:lang w:val="ru-RU"/>
         </w:rPr>
@@ -9921,7 +10103,7 @@
     </w:p>
     <w:p>
       <w:pPr>
-        <w:pStyle w:val="a0"/>
+        <w:pStyle w:val="a"/>
         <w:rPr>
           <w:lang w:val="ru-RU"/>
         </w:rPr>
@@ -9958,7 +10140,7 @@
     </w:p>
     <w:p>
       <w:pPr>
-        <w:pStyle w:val="a0"/>
+        <w:pStyle w:val="a"/>
         <w:numPr>
           <w:ilvl w:val="0"/>
           <w:numId w:val="0"/>
@@ -10136,7 +10318,7 @@
     </w:p>
     <w:p>
       <w:pPr>
-        <w:pStyle w:val="a0"/>
+        <w:pStyle w:val="a"/>
         <w:numPr>
           <w:ilvl w:val="0"/>
           <w:numId w:val="0"/>
@@ -10254,7 +10436,7 @@
     </w:p>
     <w:p>
       <w:pPr>
-        <w:pStyle w:val="a0"/>
+        <w:pStyle w:val="a"/>
         <w:numPr>
           <w:ilvl w:val="0"/>
           <w:numId w:val="0"/>
@@ -10375,6 +10557,7 @@
         <w:rPr>
           <w:color w:val="0000FF"/>
         </w:rPr>
+        <w:lastRenderedPageBreak/>
         <w:t>struct</w:t>
       </w:r>
       <w:r>
@@ -10495,7 +10678,6 @@
         <w:rPr>
           <w:color w:val="000000"/>
         </w:rPr>
-        <w:lastRenderedPageBreak/>
         <w:t xml:space="preserve">    </w:t>
       </w:r>
       <w:r>
@@ -10569,7 +10751,7 @@
     </w:p>
     <w:p>
       <w:pPr>
-        <w:pStyle w:val="a0"/>
+        <w:pStyle w:val="a"/>
         <w:rPr>
           <w:lang w:val="ru-RU"/>
         </w:rPr>
@@ -10604,7 +10786,7 @@
     </w:p>
     <w:p>
       <w:pPr>
-        <w:pStyle w:val="a0"/>
+        <w:pStyle w:val="a"/>
         <w:rPr>
           <w:lang w:val="ru-RU"/>
         </w:rPr>
@@ -10648,7 +10830,7 @@
     </w:p>
     <w:p>
       <w:pPr>
-        <w:pStyle w:val="a0"/>
+        <w:pStyle w:val="a"/>
         <w:rPr>
           <w:lang w:val="ru-RU"/>
         </w:rPr>
@@ -10987,7 +11169,7 @@
     </w:p>
     <w:p>
       <w:pPr>
-        <w:pStyle w:val="a0"/>
+        <w:pStyle w:val="a"/>
         <w:rPr>
           <w:lang w:val="ru-RU"/>
         </w:rPr>
@@ -11063,7 +11245,54 @@
         <w:rPr>
           <w:lang w:val="ru-RU"/>
         </w:rPr>
-        <w:t>Одной из самых интересных функций является загрузка уровней из файла</w:t>
+        <w:t>Функция</w:t>
+      </w:r>
+      <w:r>
+        <w:rPr>
+          <w:lang w:val="ru-RU"/>
+        </w:rPr>
+        <w:t xml:space="preserve"> </w:t>
+      </w:r>
+      <w:r>
+        <w:rPr>
+          <w:i/>
+          <w:iCs/>
+        </w:rPr>
+        <w:t>LevelLoadFile</w:t>
+      </w:r>
+      <w:r>
+        <w:rPr>
+          <w:i/>
+          <w:iCs/>
+          <w:lang w:val="ru-RU"/>
+        </w:rPr>
+        <w:t xml:space="preserve"> </w:t>
+      </w:r>
+      <w:r>
+        <w:rPr>
+          <w:lang w:val="ru-RU"/>
+        </w:rPr>
+        <w:t xml:space="preserve">отвечает за </w:t>
+      </w:r>
+      <w:proofErr w:type="gramStart"/>
+      <w:r>
+        <w:rPr>
+          <w:lang w:val="ru-RU"/>
+        </w:rPr>
+        <w:t xml:space="preserve">загрузку </w:t>
+      </w:r>
+      <w:r>
+        <w:rPr>
+          <w:lang w:val="ru-RU"/>
+        </w:rPr>
+        <w:t xml:space="preserve"> уровней</w:t>
+      </w:r>
+      <w:proofErr w:type="gramEnd"/>
+      <w:r>
+        <w:rPr>
+          <w:lang w:val="ru-RU"/>
+        </w:rPr>
+        <w:t xml:space="preserve"> из файла</w:t>
       </w:r>
       <w:r>
         <w:rPr>
@@ -11131,12 +11360,14 @@
         </w:rPr>
         <w:t xml:space="preserve">. Сначала происходит чтение буфера файла, </w:t>
       </w:r>
+      <w:proofErr w:type="gramStart"/>
       <w:r>
         <w:rPr>
           <w:lang w:val="ru-RU"/>
         </w:rPr>
         <w:t>и</w:t>
       </w:r>
+      <w:proofErr w:type="gramEnd"/>
       <w:r>
         <w:rPr>
           <w:lang w:val="ru-RU"/>
@@ -11282,6 +11513,7 @@
         <w:rPr>
           <w:lang w:val="ru-RU"/>
         </w:rPr>
+        <w:lastRenderedPageBreak/>
         <w:t xml:space="preserve">Листинг </w:t>
       </w:r>
       <w:r>
@@ -11356,8 +11588,13 @@
         <w:t>Levels</w:t>
       </w:r>
       <w:r>
-        <w:t xml:space="preserve"> LevelLoadFile(</w:t>
-      </w:r>
+        <w:t xml:space="preserve"> </w:t>
+      </w:r>
+      <w:proofErr w:type="gramStart"/>
+      <w:r>
+        <w:t>LevelLoadFile(</w:t>
+      </w:r>
+      <w:proofErr w:type="gramEnd"/>
       <w:r>
         <w:rPr>
           <w:color w:val="0000FF"/>
@@ -11443,7 +11680,15 @@
         <w:t>if</w:t>
       </w:r>
       <w:r>
-        <w:t xml:space="preserve"> (fopen_s(&amp;f, </w:t>
+        <w:t xml:space="preserve"> (fopen_</w:t>
+      </w:r>
+      <w:proofErr w:type="gramStart"/>
+      <w:r>
+        <w:t>s(</w:t>
+      </w:r>
+      <w:proofErr w:type="gramEnd"/>
+      <w:r>
+        <w:t xml:space="preserve">&amp;f, </w:t>
       </w:r>
       <w:r>
         <w:rPr>
@@ -11489,7 +11734,6 @@
         </w:pBdr>
       </w:pPr>
       <w:r>
-        <w:lastRenderedPageBreak/>
         <w:t xml:space="preserve">        </w:t>
       </w:r>
       <w:r>
@@ -11499,7 +11743,15 @@
         <w:t>char</w:t>
       </w:r>
       <w:r>
-        <w:t xml:space="preserve"> message[120];</w:t>
+        <w:t xml:space="preserve"> </w:t>
+      </w:r>
+      <w:proofErr w:type="gramStart"/>
+      <w:r>
+        <w:t>message[</w:t>
+      </w:r>
+      <w:proofErr w:type="gramEnd"/>
+      <w:r>
+        <w:t>120];</w:t>
       </w:r>
     </w:p>
     <w:p>
@@ -11513,7 +11765,15 @@
         </w:pBdr>
       </w:pPr>
       <w:r>
-        <w:t xml:space="preserve">        sprintf_s(message, 120, </w:t>
+        <w:t xml:space="preserve">        sprintf_</w:t>
+      </w:r>
+      <w:proofErr w:type="gramStart"/>
+      <w:r>
+        <w:t>s(</w:t>
+      </w:r>
+      <w:proofErr w:type="gramEnd"/>
+      <w:r>
+        <w:t xml:space="preserve">message, 120, </w:t>
       </w:r>
       <w:r>
         <w:rPr>
@@ -11725,7 +11985,15 @@
         <w:t>while</w:t>
       </w:r>
       <w:r>
-        <w:t xml:space="preserve"> (!feof(f))</w:t>
+        <w:t xml:space="preserve"> </w:t>
+      </w:r>
+      <w:proofErr w:type="gramStart"/>
+      <w:r>
+        <w:t>(!feof</w:t>
+      </w:r>
+      <w:proofErr w:type="gramEnd"/>
+      <w:r>
+        <w:t>(f))</w:t>
       </w:r>
     </w:p>
     <w:p>
@@ -11762,7 +12030,15 @@
         <w:t>char</w:t>
       </w:r>
       <w:r>
-        <w:t xml:space="preserve"> string[120];</w:t>
+        <w:t xml:space="preserve"> </w:t>
+      </w:r>
+      <w:proofErr w:type="gramStart"/>
+      <w:r>
+        <w:t>string[</w:t>
+      </w:r>
+      <w:proofErr w:type="gramEnd"/>
+      <w:r>
+        <w:t>120];</w:t>
       </w:r>
     </w:p>
     <w:p>
@@ -11776,7 +12052,15 @@
         </w:pBdr>
       </w:pPr>
       <w:r>
-        <w:t xml:space="preserve">        fscanf_s(f, </w:t>
+        <w:t xml:space="preserve">        fscanf_</w:t>
+      </w:r>
+      <w:proofErr w:type="gramStart"/>
+      <w:r>
+        <w:t>s(</w:t>
+      </w:r>
+      <w:proofErr w:type="gramEnd"/>
+      <w:r>
+        <w:t xml:space="preserve">f, </w:t>
       </w:r>
       <w:r>
         <w:rPr>
@@ -11810,7 +12094,15 @@
         </w:pBdr>
       </w:pPr>
       <w:r>
-        <w:t xml:space="preserve">        state = readState(state, string);</w:t>
+        <w:t xml:space="preserve">        state = </w:t>
+      </w:r>
+      <w:proofErr w:type="gramStart"/>
+      <w:r>
+        <w:t>readState(</w:t>
+      </w:r>
+      <w:proofErr w:type="gramEnd"/>
+      <w:r>
+        <w:t>state, string);</w:t>
       </w:r>
     </w:p>
     <w:p>
@@ -11833,7 +12125,15 @@
         <w:t>if</w:t>
       </w:r>
       <w:r>
-        <w:t xml:space="preserve"> (state != tmpState)</w:t>
+        <w:t xml:space="preserve"> (</w:t>
+      </w:r>
+      <w:proofErr w:type="gramStart"/>
+      <w:r>
+        <w:t>state !</w:t>
+      </w:r>
+      <w:proofErr w:type="gramEnd"/>
+      <w:r>
+        <w:t>= tmpState)</w:t>
       </w:r>
     </w:p>
     <w:p>
@@ -11969,7 +12269,15 @@
         </w:pBdr>
       </w:pPr>
       <w:r>
-        <w:t xml:space="preserve">            levels.levels = (</w:t>
+        <w:t xml:space="preserve">            </w:t>
+      </w:r>
+      <w:proofErr w:type="gramStart"/>
+      <w:r>
+        <w:t>levels.levels</w:t>
+      </w:r>
+      <w:proofErr w:type="gramEnd"/>
+      <w:r>
+        <w:t xml:space="preserve"> = (</w:t>
       </w:r>
       <w:r>
         <w:rPr>
@@ -12033,7 +12341,15 @@
         </w:pBdr>
       </w:pPr>
       <w:r>
-        <w:t xml:space="preserve">                levels.levels[levels.num-1] </w:t>
+        <w:t xml:space="preserve">                </w:t>
+      </w:r>
+      <w:proofErr w:type="gramStart"/>
+      <w:r>
+        <w:t>levels.levels</w:t>
+      </w:r>
+      <w:proofErr w:type="gramEnd"/>
+      <w:r>
+        <w:t xml:space="preserve">[levels.num-1] </w:t>
       </w:r>
       <w:r>
         <w:rPr>
@@ -12127,7 +12443,15 @@
         </w:pBdr>
       </w:pPr>
       <w:r>
-        <w:t xml:space="preserve">        processState(state, string, levelInfo);</w:t>
+        <w:t xml:space="preserve">        </w:t>
+      </w:r>
+      <w:proofErr w:type="gramStart"/>
+      <w:r>
+        <w:t>processState(</w:t>
+      </w:r>
+      <w:proofErr w:type="gramEnd"/>
+      <w:r>
+        <w:t>state, string, levelInfo);</w:t>
       </w:r>
     </w:p>
     <w:p>
@@ -12155,7 +12479,15 @@
         </w:pBdr>
       </w:pPr>
       <w:r>
-        <w:t xml:space="preserve">    levels.levels[levels.num-1] </w:t>
+        <w:t xml:space="preserve">    </w:t>
+      </w:r>
+      <w:proofErr w:type="gramStart"/>
+      <w:r>
+        <w:t>levels.levels</w:t>
+      </w:r>
+      <w:proofErr w:type="gramEnd"/>
+      <w:r>
+        <w:t xml:space="preserve">[levels.num-1] </w:t>
       </w:r>
       <w:r>
         <w:rPr>
@@ -12254,6 +12586,7 @@
         <w:rPr>
           <w:lang w:val="ru-RU"/>
         </w:rPr>
+        <w:lastRenderedPageBreak/>
         <w:t xml:space="preserve">Функция </w:t>
       </w:r>
       <w:r>
@@ -12263,12 +12596,21 @@
     <w:p>
       <w:pPr>
         <w:pStyle w:val="a2"/>
-      </w:pPr>
-      <w:r>
-        <w:rPr>
-          <w:lang w:val="ru-RU"/>
-        </w:rPr>
-        <w:t xml:space="preserve">Следующей интересной функцией является </w:t>
+        <w:rPr>
+          <w:lang w:val="ru-RU"/>
+        </w:rPr>
+      </w:pPr>
+      <w:r>
+        <w:rPr>
+          <w:lang w:val="ru-RU"/>
+        </w:rPr>
+        <w:t>Функция</w:t>
+      </w:r>
+      <w:r>
+        <w:rPr>
+          <w:lang w:val="ru-RU"/>
+        </w:rPr>
+        <w:t xml:space="preserve"> </w:t>
       </w:r>
       <w:r>
         <w:rPr>
@@ -12279,6 +12621,20 @@
       </w:r>
       <w:r>
         <w:rPr>
+          <w:i/>
+          <w:iCs/>
+          <w:lang w:val="ru-RU"/>
+        </w:rPr>
+        <w:t xml:space="preserve"> </w:t>
+      </w:r>
+      <w:r>
+        <w:rPr>
+          <w:lang w:val="ru-RU"/>
+        </w:rPr>
+        <w:t>отвечает за обработку взрыва</w:t>
+      </w:r>
+      <w:r>
+        <w:rPr>
           <w:lang w:val="ru-RU"/>
         </w:rPr>
         <w:t xml:space="preserve"> (</w:t>
@@ -12353,22 +12709,12 @@
         <w:rPr>
           <w:lang w:val="ru-RU"/>
         </w:rPr>
-        <w:t xml:space="preserve">кадр картинки взрыва равен 0, произойдёт выход из функции, и если не прошло достаточно времени, случится тоже самое. Если же ни одного </w:t>
-      </w:r>
-      <w:r>
-        <w:rPr>
-          <w:lang w:val="ru-RU"/>
-        </w:rPr>
-        <w:lastRenderedPageBreak/>
-        <w:t>предварительного выхода не произошло, то значение тиков обновится до текущего, а значение кадра будет обновлено.</w:t>
+        <w:t>кадр картинки взрыва равен 0, произойдёт выход из функции, и если не прошло достаточно времени, случится тоже самое. Если же ни одного предварительного выхода не произошло, то значение тиков обновится до текущего, а значение кадра будет обновлено.</w:t>
       </w:r>
     </w:p>
     <w:p>
       <w:pPr>
         <w:pStyle w:val="aff4"/>
-        <w:rPr>
-          <w:lang w:val="ru-RU"/>
-        </w:rPr>
       </w:pPr>
       <w:bookmarkStart w:id="12" w:name="_Ref115201958"/>
       <w:r>
@@ -12378,27 +12724,18 @@
         <w:t>Листинг</w:t>
       </w:r>
       <w:r>
-        <w:rPr>
-          <w:lang w:val="ru-RU"/>
-        </w:rPr>
         <w:t xml:space="preserve"> </w:t>
       </w:r>
       <w:r>
         <w:fldChar w:fldCharType="begin"/>
       </w:r>
       <w:r>
-        <w:rPr>
-          <w:lang w:val="ru-RU"/>
-        </w:rPr>
         <w:instrText xml:space="preserve"> </w:instrText>
       </w:r>
       <w:r>
         <w:instrText>SEQ</w:instrText>
       </w:r>
       <w:r>
-        <w:rPr>
-          <w:lang w:val="ru-RU"/>
-        </w:rPr>
         <w:instrText xml:space="preserve"> </w:instrText>
       </w:r>
       <w:r>
@@ -12408,18 +12745,12 @@
         <w:instrText>Листинг</w:instrText>
       </w:r>
       <w:r>
-        <w:rPr>
-          <w:lang w:val="ru-RU"/>
-        </w:rPr>
         <w:instrText xml:space="preserve"> \* </w:instrText>
       </w:r>
       <w:r>
         <w:instrText>ARABIC</w:instrText>
       </w:r>
       <w:r>
-        <w:rPr>
-          <w:lang w:val="ru-RU"/>
-        </w:rPr>
         <w:instrText xml:space="preserve"> </w:instrText>
       </w:r>
       <w:r>
@@ -12439,11 +12770,17 @@
     <w:p>
       <w:pPr>
         <w:pStyle w:val="afff1"/>
+        <w:rPr>
+          <w:lang w:val="en-US"/>
+        </w:rPr>
       </w:pPr>
       <w:r>
         <w:t>Функция</w:t>
       </w:r>
       <w:r>
+        <w:rPr>
+          <w:lang w:val="en-US"/>
+        </w:rPr>
         <w:t xml:space="preserve"> </w:t>
       </w:r>
       <w:r>
@@ -12470,8 +12807,13 @@
         <w:t>void</w:t>
       </w:r>
       <w:r>
-        <w:t xml:space="preserve"> ExplosionUpdate(</w:t>
-      </w:r>
+        <w:t xml:space="preserve"> </w:t>
+      </w:r>
+      <w:proofErr w:type="gramStart"/>
+      <w:r>
+        <w:t>ExplosionUpdate(</w:t>
+      </w:r>
+      <w:proofErr w:type="gramEnd"/>
       <w:r>
         <w:rPr>
           <w:color w:val="2B91AF"/>
@@ -12525,7 +12867,11 @@
         <w:t>if</w:t>
       </w:r>
       <w:r>
-        <w:t xml:space="preserve"> (!</w:t>
+        <w:t xml:space="preserve"> </w:t>
+      </w:r>
+      <w:proofErr w:type="gramStart"/>
+      <w:r>
+        <w:t>(!</w:t>
       </w:r>
       <w:r>
         <w:rPr>
@@ -12533,6 +12879,7 @@
         </w:rPr>
         <w:t>self</w:t>
       </w:r>
+      <w:proofErr w:type="gramEnd"/>
       <w:r>
         <w:t xml:space="preserve">.explosion.frame) </w:t>
       </w:r>
@@ -12577,7 +12924,15 @@
         <w:t>int</w:t>
       </w:r>
       <w:r>
-        <w:t xml:space="preserve"> ticks = SDL_GetTicks();</w:t>
+        <w:t xml:space="preserve"> ticks = SDL_</w:t>
+      </w:r>
+      <w:proofErr w:type="gramStart"/>
+      <w:r>
+        <w:t>GetTicks(</w:t>
+      </w:r>
+      <w:proofErr w:type="gramEnd"/>
+      <w:r>
+        <w:t>);</w:t>
       </w:r>
     </w:p>
     <w:p>
@@ -12608,6 +12963,7 @@
       <w:r>
         <w:t xml:space="preserve">- </w:t>
       </w:r>
+      <w:proofErr w:type="gramStart"/>
       <w:r>
         <w:rPr>
           <w:color w:val="808080"/>
@@ -12615,7 +12971,11 @@
         <w:t>self</w:t>
       </w:r>
       <w:r>
-        <w:t xml:space="preserve">.explosion.ticks </w:t>
+        <w:t>.explosion</w:t>
+      </w:r>
+      <w:proofErr w:type="gramEnd"/>
+      <w:r>
+        <w:t xml:space="preserve">.ticks </w:t>
       </w:r>
       <w:r>
         <w:t>&lt;</w:t>
@@ -12655,6 +13015,7 @@
       <w:r>
         <w:t xml:space="preserve">    </w:t>
       </w:r>
+      <w:proofErr w:type="gramStart"/>
       <w:r>
         <w:rPr>
           <w:color w:val="808080"/>
@@ -12662,7 +13023,11 @@
         <w:t>self</w:t>
       </w:r>
       <w:r>
-        <w:t>.explosion.ticks = ticks;</w:t>
+        <w:t>.explosion</w:t>
+      </w:r>
+      <w:proofErr w:type="gramEnd"/>
+      <w:r>
+        <w:t>.ticks = ticks;</w:t>
       </w:r>
     </w:p>
     <w:p>
@@ -12689,6 +13054,7 @@
       <w:r>
         <w:t xml:space="preserve">    </w:t>
       </w:r>
+      <w:proofErr w:type="gramStart"/>
       <w:r>
         <w:rPr>
           <w:color w:val="808080"/>
@@ -12696,7 +13062,11 @@
         <w:t>self</w:t>
       </w:r>
       <w:r>
-        <w:t xml:space="preserve">.explosion.frame = </w:t>
+        <w:t>.explosion</w:t>
+      </w:r>
+      <w:proofErr w:type="gramEnd"/>
+      <w:r>
+        <w:t xml:space="preserve">.frame = </w:t>
       </w:r>
       <w:r>
         <w:rPr>
@@ -12719,6 +13089,7 @@
       <w:r>
         <w:t>++</w:t>
       </w:r>
+      <w:proofErr w:type="gramStart"/>
       <w:r>
         <w:rPr>
           <w:color w:val="808080"/>
@@ -12726,7 +13097,11 @@
         <w:t>self</w:t>
       </w:r>
       <w:r>
-        <w:t>.explosion.frame : 0;</w:t>
+        <w:t>.explosion</w:t>
+      </w:r>
+      <w:proofErr w:type="gramEnd"/>
+      <w:r>
+        <w:t>.frame : 0;</w:t>
       </w:r>
     </w:p>
     <w:p>
@@ -12801,7 +13176,31 @@
         <w:rPr>
           <w:lang w:val="ru-RU"/>
         </w:rPr>
-        <w:t>не</w:t>
+        <w:t xml:space="preserve">отвечает за </w:t>
+      </w:r>
+      <w:r>
+        <w:rPr>
+          <w:lang w:val="ru-RU"/>
+        </w:rPr>
+        <w:t xml:space="preserve">рисование </w:t>
+      </w:r>
+      <w:r>
+        <w:rPr>
+          <w:lang w:val="ru-RU"/>
+        </w:rPr>
+        <w:t>симуляци</w:t>
+      </w:r>
+      <w:r>
+        <w:rPr>
+          <w:lang w:val="ru-RU"/>
+        </w:rPr>
+        <w:t>и</w:t>
+      </w:r>
+      <w:r>
+        <w:rPr>
+          <w:lang w:val="ru-RU"/>
+        </w:rPr>
+        <w:t xml:space="preserve"> бесконечного заднего фона</w:t>
       </w:r>
       <w:r>
         <w:rPr>
@@ -12813,7 +13212,7 @@
         <w:rPr>
           <w:lang w:val="ru-RU"/>
         </w:rPr>
-        <w:t>менее</w:t>
+        <w:t>игры</w:t>
       </w:r>
       <w:r>
         <w:rPr>
@@ -12825,13 +13224,7 @@
         <w:rPr>
           <w:lang w:val="ru-RU"/>
         </w:rPr>
-        <w:t>интересна</w:t>
-      </w:r>
-      <w:r>
-        <w:rPr>
-          <w:lang w:val="ru-RU"/>
-        </w:rPr>
-        <w:t xml:space="preserve"> (</w:t>
+        <w:t>(</w:t>
       </w:r>
       <w:r>
         <w:rPr>
@@ -12933,49 +13326,13 @@
         <w:rPr>
           <w:lang w:val="ru-RU"/>
         </w:rPr>
-        <w:t xml:space="preserve">). </w:t>
-      </w:r>
-      <w:r>
-        <w:rPr>
-          <w:lang w:val="ru-RU"/>
-        </w:rPr>
-        <w:t xml:space="preserve">Она отвечает за </w:t>
-      </w:r>
-      <w:r>
-        <w:rPr>
-          <w:lang w:val="ru-RU"/>
-        </w:rPr>
-        <w:t xml:space="preserve">рисование </w:t>
-      </w:r>
-      <w:r>
-        <w:rPr>
-          <w:lang w:val="ru-RU"/>
-        </w:rPr>
-        <w:t>симуляци</w:t>
-      </w:r>
-      <w:r>
-        <w:rPr>
-          <w:lang w:val="ru-RU"/>
-        </w:rPr>
-        <w:t>и</w:t>
-      </w:r>
-      <w:r>
-        <w:rPr>
-          <w:lang w:val="ru-RU"/>
-        </w:rPr>
-        <w:t xml:space="preserve"> бесконечного заднего фона</w:t>
-      </w:r>
-      <w:r>
-        <w:rPr>
-          <w:lang w:val="ru-RU"/>
-        </w:rPr>
-        <w:t xml:space="preserve"> </w:t>
-      </w:r>
-      <w:r>
-        <w:rPr>
-          <w:lang w:val="ru-RU"/>
-        </w:rPr>
-        <w:t>игры.</w:t>
+        <w:t>)</w:t>
+      </w:r>
+      <w:r>
+        <w:rPr>
+          <w:lang w:val="ru-RU"/>
+        </w:rPr>
+        <w:t>.</w:t>
       </w:r>
       <w:r>
         <w:rPr>
@@ -13092,7 +13449,7 @@
     </w:p>
     <w:p>
       <w:pPr>
-        <w:pStyle w:val="a"/>
+        <w:pStyle w:val="a0"/>
         <w:rPr>
           <w:lang w:val="ru-RU"/>
         </w:rPr>
@@ -13112,7 +13469,7 @@
     </w:p>
     <w:p>
       <w:pPr>
-        <w:pStyle w:val="a"/>
+        <w:pStyle w:val="a0"/>
         <w:rPr>
           <w:lang w:val="ru-RU"/>
         </w:rPr>
@@ -13178,22 +13535,17 @@
     </w:p>
     <w:p>
       <w:pPr>
-        <w:pStyle w:val="a"/>
-        <w:rPr>
-          <w:lang w:val="ru-RU"/>
-        </w:rPr>
-      </w:pPr>
-      <w:r>
-        <w:rPr>
-          <w:lang w:val="ru-RU"/>
-        </w:rPr>
-        <w:t>Д</w:t>
-      </w:r>
-      <w:r>
-        <w:rPr>
-          <w:lang w:val="ru-RU"/>
-        </w:rPr>
-        <w:t xml:space="preserve">ополнительная текстура со смещением </w:t>
+        <w:pStyle w:val="a0"/>
+        <w:rPr>
+          <w:lang w:val="ru-RU"/>
+        </w:rPr>
+      </w:pPr>
+      <w:r>
+        <w:rPr>
+          <w:lang w:val="ru-RU"/>
+        </w:rPr>
+        <w:lastRenderedPageBreak/>
+        <w:t xml:space="preserve">Дополнительная текстура со смещением </w:t>
       </w:r>
       <w:r>
         <w:rPr>
@@ -13238,22 +13590,16 @@
     </w:p>
     <w:p>
       <w:pPr>
-        <w:pStyle w:val="a"/>
-        <w:rPr>
-          <w:lang w:val="ru-RU"/>
-        </w:rPr>
-      </w:pPr>
-      <w:r>
-        <w:rPr>
-          <w:lang w:val="ru-RU"/>
-        </w:rPr>
-        <w:t>Д</w:t>
-      </w:r>
-      <w:r>
-        <w:rPr>
-          <w:lang w:val="ru-RU"/>
-        </w:rPr>
-        <w:t xml:space="preserve">ополнительная текстура со смещением </w:t>
+        <w:pStyle w:val="a0"/>
+        <w:rPr>
+          <w:lang w:val="ru-RU"/>
+        </w:rPr>
+      </w:pPr>
+      <w:r>
+        <w:rPr>
+          <w:lang w:val="ru-RU"/>
+        </w:rPr>
+        <w:t xml:space="preserve">Дополнительная текстура со смещением </w:t>
       </w:r>
       <w:r>
         <w:rPr>
@@ -13305,13 +13651,7 @@
         <w:rPr>
           <w:lang w:val="ru-RU"/>
         </w:rPr>
-        <w:t>координат</w:t>
-      </w:r>
-      <w:r>
-        <w:rPr>
-          <w:lang w:val="ru-RU"/>
-        </w:rPr>
-        <w:t>ам</w:t>
+        <w:t>координатам</w:t>
       </w:r>
       <w:r>
         <w:rPr>
@@ -13332,7 +13672,16 @@
         <w:rPr>
           <w:lang w:val="ru-RU"/>
         </w:rPr>
-        <w:t>и</w:t>
+        <w:t xml:space="preserve">и </w:t>
+      </w:r>
+      <w:r>
+        <w:t>y</w:t>
+      </w:r>
+      <w:r>
+        <w:rPr>
+          <w:lang w:val="ru-RU"/>
+        </w:rPr>
+        <w:t>, если</w:t>
       </w:r>
       <w:r>
         <w:rPr>
@@ -13341,21 +13690,6 @@
         <w:t xml:space="preserve"> </w:t>
       </w:r>
       <w:r>
-        <w:t>y</w:t>
-      </w:r>
-      <w:r>
-        <w:rPr>
-          <w:lang w:val="ru-RU"/>
-        </w:rPr>
-        <w:t>, если</w:t>
-      </w:r>
-      <w:r>
-        <w:rPr>
-          <w:lang w:val="ru-RU"/>
-        </w:rPr>
-        <w:t xml:space="preserve"> </w:t>
-      </w:r>
-      <w:r>
         <w:rPr>
           <w:lang w:val="ru-RU"/>
         </w:rPr>
@@ -13401,7 +13735,6 @@
         <w:rPr>
           <w:lang w:val="ru-RU"/>
         </w:rPr>
-        <w:lastRenderedPageBreak/>
         <w:t>Листинг</w:t>
       </w:r>
       <w:r>
@@ -13488,8 +13821,13 @@
         <w:t>void</w:t>
       </w:r>
       <w:r>
-        <w:t xml:space="preserve"> TextureDrawAsInfiniteImage(</w:t>
-      </w:r>
+        <w:t xml:space="preserve"> </w:t>
+      </w:r>
+      <w:proofErr w:type="gramStart"/>
+      <w:r>
+        <w:t>TextureDrawAsInfiniteImage(</w:t>
+      </w:r>
+      <w:proofErr w:type="gramEnd"/>
       <w:r>
         <w:rPr>
           <w:color w:val="2B91AF"/>
@@ -13625,6 +13963,7 @@
       <w:r>
         <w:t xml:space="preserve"> (</w:t>
       </w:r>
+      <w:proofErr w:type="gramStart"/>
       <w:r>
         <w:rPr>
           <w:color w:val="808080"/>
@@ -13632,7 +13971,11 @@
         <w:t>self</w:t>
       </w:r>
       <w:r>
-        <w:t>.dstrect.x &lt; 0)</w:t>
+        <w:t>.dstrect</w:t>
+      </w:r>
+      <w:proofErr w:type="gramEnd"/>
+      <w:r>
+        <w:t>.x &lt; 0)</w:t>
       </w:r>
     </w:p>
     <w:p>
@@ -13648,6 +13991,7 @@
       <w:r>
         <w:t xml:space="preserve">        wdt = </w:t>
       </w:r>
+      <w:proofErr w:type="gramStart"/>
       <w:r>
         <w:rPr>
           <w:color w:val="808080"/>
@@ -13655,7 +13999,11 @@
         <w:t>self</w:t>
       </w:r>
       <w:r>
-        <w:t>.dstrect.w;</w:t>
+        <w:t>.dstrect</w:t>
+      </w:r>
+      <w:proofErr w:type="gramEnd"/>
+      <w:r>
+        <w:t>.w;</w:t>
       </w:r>
     </w:p>
     <w:p>
@@ -13689,6 +14037,7 @@
       <w:r>
         <w:t xml:space="preserve"> (</w:t>
       </w:r>
+      <w:proofErr w:type="gramStart"/>
       <w:r>
         <w:rPr>
           <w:color w:val="808080"/>
@@ -13696,7 +14045,11 @@
         <w:t>self</w:t>
       </w:r>
       <w:r>
-        <w:t>.dstrect.x &gt; 0)</w:t>
+        <w:t>.dstrect</w:t>
+      </w:r>
+      <w:proofErr w:type="gramEnd"/>
+      <w:r>
+        <w:t>.x &gt; 0)</w:t>
       </w:r>
     </w:p>
     <w:p>
@@ -13712,6 +14065,7 @@
       <w:r>
         <w:t xml:space="preserve">        wdt = -</w:t>
       </w:r>
+      <w:proofErr w:type="gramStart"/>
       <w:r>
         <w:rPr>
           <w:color w:val="808080"/>
@@ -13719,7 +14073,11 @@
         <w:t>self</w:t>
       </w:r>
       <w:r>
-        <w:t>.dstrect.w;</w:t>
+        <w:t>.dstrect</w:t>
+      </w:r>
+      <w:proofErr w:type="gramEnd"/>
+      <w:r>
+        <w:t>.w;</w:t>
       </w:r>
     </w:p>
     <w:p>
@@ -13755,6 +14113,7 @@
       <w:r>
         <w:t xml:space="preserve"> (</w:t>
       </w:r>
+      <w:proofErr w:type="gramStart"/>
       <w:r>
         <w:rPr>
           <w:color w:val="808080"/>
@@ -13762,7 +14121,11 @@
         <w:t>self</w:t>
       </w:r>
       <w:r>
-        <w:t>.dstrect.y &lt; 0)</w:t>
+        <w:t>.dstrect</w:t>
+      </w:r>
+      <w:proofErr w:type="gramEnd"/>
+      <w:r>
+        <w:t>.y &lt; 0)</w:t>
       </w:r>
     </w:p>
     <w:p>
@@ -13778,6 +14141,7 @@
       <w:r>
         <w:t xml:space="preserve">        hgt = </w:t>
       </w:r>
+      <w:proofErr w:type="gramStart"/>
       <w:r>
         <w:rPr>
           <w:color w:val="808080"/>
@@ -13785,7 +14149,11 @@
         <w:t>self</w:t>
       </w:r>
       <w:r>
-        <w:t>.dstrect.h;</w:t>
+        <w:t>.dstrect</w:t>
+      </w:r>
+      <w:proofErr w:type="gramEnd"/>
+      <w:r>
+        <w:t>.h;</w:t>
       </w:r>
     </w:p>
     <w:p>
@@ -13819,6 +14187,7 @@
       <w:r>
         <w:t xml:space="preserve"> (</w:t>
       </w:r>
+      <w:proofErr w:type="gramStart"/>
       <w:r>
         <w:rPr>
           <w:color w:val="808080"/>
@@ -13826,7 +14195,11 @@
         <w:t>self</w:t>
       </w:r>
       <w:r>
-        <w:t>.dstrect.y &gt; 0)</w:t>
+        <w:t>.dstrect</w:t>
+      </w:r>
+      <w:proofErr w:type="gramEnd"/>
+      <w:r>
+        <w:t>.y &gt; 0)</w:t>
       </w:r>
     </w:p>
     <w:p>
@@ -13842,6 +14215,7 @@
       <w:r>
         <w:t xml:space="preserve">        hgt = -</w:t>
       </w:r>
+      <w:proofErr w:type="gramStart"/>
       <w:r>
         <w:rPr>
           <w:color w:val="808080"/>
@@ -13849,7 +14223,11 @@
         <w:t>self</w:t>
       </w:r>
       <w:r>
-        <w:t>.dstrect.h;</w:t>
+        <w:t>.dstrect</w:t>
+      </w:r>
+      <w:proofErr w:type="gramEnd"/>
+      <w:r>
+        <w:t>.h;</w:t>
       </w:r>
     </w:p>
     <w:p>
@@ -13920,8 +14298,13 @@
         </w:pBdr>
       </w:pPr>
       <w:r>
-        <w:t xml:space="preserve">        drawTextureWithOffset(</w:t>
-      </w:r>
+        <w:t xml:space="preserve">        </w:t>
+      </w:r>
+      <w:proofErr w:type="gramStart"/>
+      <w:r>
+        <w:t>drawTextureWithOffset(</w:t>
+      </w:r>
+      <w:proofErr w:type="gramEnd"/>
       <w:r>
         <w:rPr>
           <w:color w:val="808080"/>
@@ -13966,8 +14349,13 @@
         </w:pBdr>
       </w:pPr>
       <w:r>
-        <w:t xml:space="preserve">        drawTextureWithOffset(</w:t>
-      </w:r>
+        <w:t xml:space="preserve">        </w:t>
+      </w:r>
+      <w:proofErr w:type="gramStart"/>
+      <w:r>
+        <w:t>drawTextureWithOffset(</w:t>
+      </w:r>
+      <w:proofErr w:type="gramEnd"/>
       <w:r>
         <w:rPr>
           <w:color w:val="808080"/>
@@ -14012,8 +14400,13 @@
         </w:pBdr>
       </w:pPr>
       <w:r>
-        <w:t xml:space="preserve">        drawTextureWithOffset(</w:t>
-      </w:r>
+        <w:t xml:space="preserve">        </w:t>
+      </w:r>
+      <w:proofErr w:type="gramStart"/>
+      <w:r>
+        <w:t>drawTextureWithOffset(</w:t>
+      </w:r>
+      <w:proofErr w:type="gramEnd"/>
       <w:r>
         <w:rPr>
           <w:color w:val="808080"/>
@@ -14208,6 +14601,9 @@
         <w:jc w:val="center"/>
       </w:pPr>
       <w:r>
+        <w:rPr>
+          <w:noProof/>
+        </w:rPr>
         <w:drawing>
           <wp:inline distT="0" distB="0" distL="0" distR="0" wp14:anchorId="0E9A8998" wp14:editId="0D708A05">
             <wp:extent cx="5179131" cy="2881892"/>
@@ -14462,7 +14858,7 @@
           <w:i/>
           <w:iCs/>
         </w:rPr>
-        <w:t>HOT-SEAT</w:t>
+        <w:t>HOT</w:t>
       </w:r>
       <w:r>
         <w:rPr>
@@ -14470,15 +14866,14 @@
           <w:iCs/>
           <w:lang w:val="ru-RU"/>
         </w:rPr>
-        <w:t xml:space="preserve">» </w:t>
+        <w:t>-</w:t>
       </w:r>
       <w:r>
         <w:rPr>
           <w:i/>
           <w:iCs/>
-          <w:lang w:val="ru-RU"/>
-        </w:rPr>
-        <w:t>–</w:t>
+        </w:rPr>
+        <w:t>SEAT</w:t>
       </w:r>
       <w:r>
         <w:rPr>
@@ -14486,6 +14881,22 @@
           <w:iCs/>
           <w:lang w:val="ru-RU"/>
         </w:rPr>
+        <w:t xml:space="preserve">» </w:t>
+      </w:r>
+      <w:r>
+        <w:rPr>
+          <w:i/>
+          <w:iCs/>
+          <w:lang w:val="ru-RU"/>
+        </w:rPr>
+        <w:t>–</w:t>
+      </w:r>
+      <w:r>
+        <w:rPr>
+          <w:i/>
+          <w:iCs/>
+          <w:lang w:val="ru-RU"/>
+        </w:rPr>
         <w:t xml:space="preserve"> </w:t>
       </w:r>
       <w:r>
@@ -14502,6 +14913,7 @@
       </w:pPr>
       <w:r>
         <w:rPr>
+          <w:noProof/>
           <w:lang w:val="ru-RU"/>
         </w:rPr>
         <w:lastRenderedPageBreak/>
@@ -14640,7 +15052,7 @@
     </w:p>
     <w:p>
       <w:pPr>
-        <w:pStyle w:val="a0"/>
+        <w:pStyle w:val="a"/>
         <w:rPr>
           <w:lang w:val="ru-RU"/>
         </w:rPr>
@@ -14729,7 +15141,7 @@
     </w:p>
     <w:p>
       <w:pPr>
-        <w:pStyle w:val="a0"/>
+        <w:pStyle w:val="a"/>
         <w:rPr>
           <w:lang w:val="ru-RU"/>
         </w:rPr>
@@ -14808,7 +15220,7 @@
     </w:p>
     <w:p>
       <w:pPr>
-        <w:pStyle w:val="a"/>
+        <w:pStyle w:val="a0"/>
         <w:numPr>
           <w:ilvl w:val="0"/>
           <w:numId w:val="44"/>
@@ -14826,7 +15238,7 @@
     </w:p>
     <w:p>
       <w:pPr>
-        <w:pStyle w:val="a"/>
+        <w:pStyle w:val="a0"/>
         <w:numPr>
           <w:ilvl w:val="1"/>
           <w:numId w:val="44"/>
@@ -14901,7 +15313,7 @@
     </w:p>
     <w:p>
       <w:pPr>
-        <w:pStyle w:val="a"/>
+        <w:pStyle w:val="a0"/>
         <w:numPr>
           <w:ilvl w:val="1"/>
           <w:numId w:val="44"/>
@@ -14919,7 +15331,7 @@
     </w:p>
     <w:p>
       <w:pPr>
-        <w:pStyle w:val="a"/>
+        <w:pStyle w:val="a0"/>
         <w:numPr>
           <w:ilvl w:val="0"/>
           <w:numId w:val="44"/>
@@ -14937,7 +15349,7 @@
     </w:p>
     <w:p>
       <w:pPr>
-        <w:pStyle w:val="a"/>
+        <w:pStyle w:val="a0"/>
         <w:numPr>
           <w:ilvl w:val="1"/>
           <w:numId w:val="44"/>
@@ -14955,7 +15367,7 @@
     </w:p>
     <w:p>
       <w:pPr>
-        <w:pStyle w:val="a"/>
+        <w:pStyle w:val="a0"/>
         <w:numPr>
           <w:ilvl w:val="1"/>
           <w:numId w:val="44"/>
@@ -14991,6 +15403,14 @@
       <w:r>
         <w:t>Тестирование игры</w:t>
       </w:r>
+    </w:p>
+    <w:p>
+      <w:pPr>
+        <w:pStyle w:val="a2"/>
+        <w:rPr>
+          <w:lang w:val="ru-RU"/>
+        </w:rPr>
+      </w:pPr>
     </w:p>
     <w:p>
       <w:pPr>
@@ -15035,91 +15455,130 @@
           <w:szCs w:val="28"/>
           <w:lang w:val="ru-RU"/>
         </w:rPr>
-        <w:t>Мы познакомились с замечательным</w:t>
-      </w:r>
-      <w:r>
+        <w:t>В качестве темы курсовой работы была выбрана разработка игры в жанре аркадного космического симулятора.</w:t>
+      </w:r>
+    </w:p>
+    <w:p>
+      <w:pPr>
+        <w:pStyle w:val="a2"/>
         <w:rPr>
           <w:szCs w:val="28"/>
           <w:lang w:val="ru-RU"/>
         </w:rPr>
+      </w:pPr>
+      <w:r>
+        <w:rPr>
+          <w:szCs w:val="28"/>
+          <w:lang w:val="ru-RU"/>
+        </w:rPr>
+        <w:t xml:space="preserve">Проанализировав </w:t>
+      </w:r>
+      <w:r>
+        <w:rPr>
+          <w:szCs w:val="28"/>
+          <w:lang w:val="ru-RU"/>
+        </w:rPr>
+        <w:t>следующие игры</w:t>
+      </w:r>
+      <w:r>
+        <w:rPr>
+          <w:szCs w:val="28"/>
+          <w:lang w:val="ru-RU"/>
+        </w:rPr>
+        <w:t xml:space="preserve">: </w:t>
+      </w:r>
+      <w:proofErr w:type="gramStart"/>
+      <w:r>
+        <w:rPr>
+          <w:i/>
+          <w:iCs/>
+        </w:rPr>
+        <w:t>Spacewar</w:t>
+      </w:r>
+      <w:r>
+        <w:rPr>
+          <w:i/>
+          <w:iCs/>
+          <w:lang w:val="ru-RU"/>
+        </w:rPr>
+        <w:t>!</w:t>
+      </w:r>
+      <w:r>
+        <w:rPr>
+          <w:i/>
+          <w:iCs/>
+          <w:lang w:val="ru-RU"/>
+        </w:rPr>
+        <w:t>,</w:t>
+      </w:r>
+      <w:proofErr w:type="gramEnd"/>
+      <w:r>
+        <w:rPr>
+          <w:i/>
+          <w:iCs/>
+          <w:lang w:val="ru-RU"/>
+        </w:rPr>
+        <w:t xml:space="preserve"> </w:t>
+      </w:r>
+      <w:r>
+        <w:rPr>
+          <w:i/>
+          <w:iCs/>
+          <w:szCs w:val="28"/>
+        </w:rPr>
+        <w:t>Blasteroids</w:t>
+      </w:r>
+      <w:r>
+        <w:rPr>
+          <w:i/>
+          <w:iCs/>
+          <w:lang w:val="ru-RU"/>
+        </w:rPr>
+        <w:t>,</w:t>
+      </w:r>
+      <w:r>
+        <w:rPr>
+          <w:i/>
+          <w:iCs/>
+          <w:lang w:val="ru-RU"/>
+        </w:rPr>
+        <w:t xml:space="preserve"> </w:t>
+      </w:r>
+      <w:r>
+        <w:rPr>
+          <w:i/>
+          <w:iCs/>
+        </w:rPr>
+        <w:t>Orbitwar</w:t>
+      </w:r>
+      <w:r>
+        <w:rPr>
+          <w:i/>
+          <w:iCs/>
+          <w:lang w:val="ru-RU"/>
+        </w:rPr>
+        <w:t>.</w:t>
+      </w:r>
+      <w:r>
+        <w:rPr>
+          <w:i/>
+          <w:iCs/>
+        </w:rPr>
+        <w:t>space</w:t>
+      </w:r>
+      <w:r>
+        <w:rPr>
+          <w:i/>
+          <w:iCs/>
+          <w:lang w:val="ru-RU"/>
+        </w:rPr>
         <w:t xml:space="preserve">, </w:t>
       </w:r>
       <w:r>
         <w:rPr>
-          <w:szCs w:val="28"/>
-          <w:lang w:val="ru-RU"/>
-        </w:rPr>
-        <w:t>очень мощным</w:t>
-      </w:r>
-      <w:r>
-        <w:rPr>
-          <w:szCs w:val="28"/>
-          <w:lang w:val="ru-RU"/>
-        </w:rPr>
-        <w:t xml:space="preserve"> </w:t>
-      </w:r>
-      <w:r>
-        <w:rPr>
-          <w:szCs w:val="28"/>
-        </w:rPr>
-        <w:t>Python</w:t>
-      </w:r>
-      <w:r>
-        <w:rPr>
-          <w:szCs w:val="28"/>
-          <w:lang w:val="ru-RU"/>
-        </w:rPr>
-        <w:t xml:space="preserve"> модулем </w:t>
-      </w:r>
-      <w:r>
-        <w:rPr>
-          <w:szCs w:val="28"/>
-        </w:rPr>
-        <w:t>itertools</w:t>
-      </w:r>
-      <w:r>
-        <w:rPr>
-          <w:szCs w:val="28"/>
-          <w:lang w:val="ru-RU"/>
-        </w:rPr>
-        <w:t>, который позволяет упростить реализации некоторых алгоритмов.</w:t>
-      </w:r>
-      <w:r>
-        <w:rPr>
-          <w:szCs w:val="28"/>
-          <w:lang w:val="ru-RU"/>
-        </w:rPr>
-        <w:t xml:space="preserve"> Знание этого модуля выводит код программиста на средний уровень, так как зачастую код становится более понятным и читаемым, увеличивая при этом скорость.</w:t>
-      </w:r>
-    </w:p>
-    <w:p>
-      <w:pPr>
-        <w:pStyle w:val="a2"/>
-        <w:rPr>
-          <w:szCs w:val="28"/>
-          <w:lang w:val="ru-RU"/>
-        </w:rPr>
-      </w:pPr>
-      <w:r>
-        <w:rPr>
-          <w:szCs w:val="28"/>
-          <w:lang w:val="ru-RU"/>
-        </w:rPr>
-        <w:t>В реферате мы рассмотрели самые полезные и чаще встречающиеся функции этого модуля и</w:t>
-      </w:r>
-      <w:r>
-        <w:rPr>
-          <w:szCs w:val="28"/>
-          <w:lang w:val="ru-RU"/>
-        </w:rPr>
-        <w:t xml:space="preserve"> </w:t>
-      </w:r>
-      <w:r>
-        <w:rPr>
-          <w:szCs w:val="28"/>
-          <w:lang w:val="ru-RU"/>
-        </w:rPr>
-        <w:t>написали практический скрипт.</w:t>
+          <w:lang w:val="ru-RU"/>
+        </w:rPr>
+        <w:t>было принято решение</w:t>
       </w:r>
     </w:p>
     <w:p>
@@ -15141,7 +15600,7 @@
     </w:p>
     <w:p>
       <w:pPr>
-        <w:pStyle w:val="a"/>
+        <w:pStyle w:val="a0"/>
         <w:numPr>
           <w:ilvl w:val="0"/>
           <w:numId w:val="43"/>
@@ -15221,7 +15680,7 @@
     </w:p>
     <w:p>
       <w:pPr>
-        <w:pStyle w:val="a"/>
+        <w:pStyle w:val="a0"/>
         <w:rPr>
           <w:lang w:val="ru-RU"/>
         </w:rPr>
@@ -15477,7 +15936,7 @@
   <w:abstractNum w:abstractNumId="0" w15:restartNumberingAfterBreak="0">
     <w:nsid w:val="FFFFFF7C"/>
     <w:multiLevelType w:val="singleLevel"/>
-    <w:tmpl w:val="0ECC176A"/>
+    <w:tmpl w:val="A6C2E964"/>
     <w:lvl w:ilvl="0">
       <w:start w:val="1"/>
       <w:numFmt w:val="decimal"/>
@@ -15494,7 +15953,7 @@
   <w:abstractNum w:abstractNumId="1" w15:restartNumberingAfterBreak="0">
     <w:nsid w:val="FFFFFF7D"/>
     <w:multiLevelType w:val="singleLevel"/>
-    <w:tmpl w:val="AA228EBA"/>
+    <w:tmpl w:val="11D44D80"/>
     <w:lvl w:ilvl="0">
       <w:start w:val="1"/>
       <w:numFmt w:val="decimal"/>
@@ -15511,7 +15970,7 @@
   <w:abstractNum w:abstractNumId="2" w15:restartNumberingAfterBreak="0">
     <w:nsid w:val="FFFFFF7E"/>
     <w:multiLevelType w:val="singleLevel"/>
-    <w:tmpl w:val="249A808A"/>
+    <w:tmpl w:val="AFEA47F6"/>
     <w:lvl w:ilvl="0">
       <w:start w:val="1"/>
       <w:numFmt w:val="decimal"/>
@@ -15565,7 +16024,7 @@
   <w:abstractNum w:abstractNumId="5" w15:restartNumberingAfterBreak="0">
     <w:nsid w:val="FFFFFF81"/>
     <w:multiLevelType w:val="singleLevel"/>
-    <w:tmpl w:val="3E827C96"/>
+    <w:tmpl w:val="9E7EC2BE"/>
     <w:lvl w:ilvl="0">
       <w:start w:val="1"/>
       <w:numFmt w:val="bullet"/>
@@ -15585,7 +16044,7 @@
   <w:abstractNum w:abstractNumId="6" w15:restartNumberingAfterBreak="0">
     <w:nsid w:val="FFFFFF82"/>
     <w:multiLevelType w:val="singleLevel"/>
-    <w:tmpl w:val="8AC668E2"/>
+    <w:tmpl w:val="71D2EC94"/>
     <w:lvl w:ilvl="0">
       <w:start w:val="1"/>
       <w:numFmt w:val="bullet"/>
@@ -15629,7 +16088,6 @@
     <w:lvl w:ilvl="0">
       <w:start w:val="1"/>
       <w:numFmt w:val="decimal"/>
-      <w:pStyle w:val="a"/>
       <w:lvlText w:val="%1."/>
       <w:lvlJc w:val="left"/>
       <w:pPr>
@@ -15744,7 +16202,7 @@
     <w:lvl w:ilvl="0">
       <w:start w:val="1"/>
       <w:numFmt w:val="bullet"/>
-      <w:pStyle w:val="a0"/>
+      <w:pStyle w:val="a"/>
       <w:lvlText w:val=""/>
       <w:lvlJc w:val="left"/>
       <w:pPr>
@@ -16287,7 +16745,7 @@
     <w:lvl w:ilvl="0" w:tplc="D084DE88">
       <w:start w:val="1"/>
       <w:numFmt w:val="decimal"/>
-      <w:pStyle w:val="a"/>
+      <w:pStyle w:val="a0"/>
       <w:lvlText w:val="%1."/>
       <w:lvlJc w:val="left"/>
       <w:pPr>
@@ -18562,6 +19020,7 @@
   <w:style w:type="character" w:default="1" w:styleId="a3">
     <w:name w:val="Default Paragraph Font"/>
     <w:uiPriority w:val="1"/>
+    <w:semiHidden/>
     <w:unhideWhenUsed/>
   </w:style>
   <w:style w:type="table" w:default="1" w:styleId="a4">
@@ -18585,7 +19044,7 @@
     <w:semiHidden/>
     <w:unhideWhenUsed/>
   </w:style>
-  <w:style w:type="paragraph" w:styleId="a0">
+  <w:style w:type="paragraph" w:styleId="a">
     <w:name w:val="List Bullet"/>
     <w:basedOn w:val="a1"/>
     <w:unhideWhenUsed/>
@@ -18600,7 +19059,7 @@
       <w:rFonts w:eastAsiaTheme="minorEastAsia" w:cs="Times New Roman"/>
     </w:rPr>
   </w:style>
-  <w:style w:type="paragraph" w:styleId="a">
+  <w:style w:type="paragraph" w:styleId="a0">
     <w:name w:val="List Number"/>
     <w:basedOn w:val="a2"/>
     <w:unhideWhenUsed/>
@@ -20198,7 +20657,7 @@
   </w:style>
   <w:style w:type="paragraph" w:styleId="20">
     <w:name w:val="List Bullet 2"/>
-    <w:basedOn w:val="a0"/>
+    <w:basedOn w:val="a"/>
     <w:unhideWhenUsed/>
     <w:rsid w:val="00104C5F"/>
     <w:pPr>

</xml_diff>